<commit_message>
updated docs and fixed mistake in sex attribute
</commit_message>
<xml_diff>
--- a/RecordLinker.docx
+++ b/RecordLinker.docx
@@ -1,6 +1,6 @@
 
 <file path=word/document.xml><?xml version="1.0" encoding="utf-8"?>
-<w:document xmlns:wpc="http://schemas.microsoft.com/office/word/2010/wordprocessingCanvas" xmlns:cx="http://schemas.microsoft.com/office/drawing/2014/chartex" xmlns:cx1="http://schemas.microsoft.com/office/drawing/2015/9/8/chartex" xmlns:cx2="http://schemas.microsoft.com/office/drawing/2015/10/21/chartex" xmlns:cx3="http://schemas.microsoft.com/office/drawing/2016/5/9/chartex" xmlns:cx4="http://schemas.microsoft.com/office/drawing/2016/5/10/chartex" xmlns:cx5="http://schemas.microsoft.com/office/drawing/2016/5/11/chartex" xmlns:cx6="http://schemas.microsoft.com/office/drawing/2016/5/12/chartex" xmlns:cx7="http://schemas.microsoft.com/office/drawing/2016/5/13/chartex" xmlns:cx8="http://schemas.microsoft.com/office/drawing/2016/5/14/chartex" xmlns:mc="http://schemas.openxmlformats.org/markup-compatibility/2006" xmlns:aink="http://schemas.microsoft.com/office/drawing/2016/ink" xmlns:am3d="http://schemas.microsoft.com/office/drawing/2017/model3d" xmlns:o="urn:schemas-microsoft-com:office:office" xmlns:oel="http://schemas.microsoft.com/office/2019/extlst" xmlns:r="http://schemas.openxmlformats.org/officeDocument/2006/relationships" xmlns:m="http://schemas.openxmlformats.org/officeDocument/2006/math" xmlns:v="urn:schemas-microsoft-com:vml" xmlns:wp14="http://schemas.microsoft.com/office/word/2010/wordprocessingDrawing" xmlns:wp="http://schemas.openxmlformats.org/drawingml/2006/wordprocessingDrawing" xmlns:w10="urn:schemas-microsoft-com:office:word" xmlns:w="http://schemas.openxmlformats.org/wordprocessingml/2006/main" xmlns:w14="http://schemas.microsoft.com/office/word/2010/wordml" xmlns:w15="http://schemas.microsoft.com/office/word/2012/wordml" xmlns:w16cex="http://schemas.microsoft.com/office/word/2018/wordml/cex" xmlns:w16cid="http://schemas.microsoft.com/office/word/2016/wordml/cid" xmlns:w16="http://schemas.microsoft.com/office/word/2018/wordml" xmlns:w16du="http://schemas.microsoft.com/office/word/2023/wordml/word16du" xmlns:w16sdtdh="http://schemas.microsoft.com/office/word/2020/wordml/sdtdatahash" xmlns:w16se="http://schemas.microsoft.com/office/word/2015/wordml/symex" xmlns:wpg="http://schemas.microsoft.com/office/word/2010/wordprocessingGroup" xmlns:wpi="http://schemas.microsoft.com/office/word/2010/wordprocessingInk" xmlns:wne="http://schemas.microsoft.com/office/word/2006/wordml" xmlns:wps="http://schemas.microsoft.com/office/word/2010/wordprocessingShape" mc:Ignorable="w14 w15 w16se w16cid w16 w16cex w16sdtdh wp14">
+<w:document xmlns:wpc="http://schemas.microsoft.com/office/word/2010/wordprocessingCanvas" xmlns:cx="http://schemas.microsoft.com/office/drawing/2014/chartex" xmlns:cx1="http://schemas.microsoft.com/office/drawing/2015/9/8/chartex" xmlns:cx2="http://schemas.microsoft.com/office/drawing/2015/10/21/chartex" xmlns:cx3="http://schemas.microsoft.com/office/drawing/2016/5/9/chartex" xmlns:cx4="http://schemas.microsoft.com/office/drawing/2016/5/10/chartex" xmlns:cx5="http://schemas.microsoft.com/office/drawing/2016/5/11/chartex" xmlns:cx6="http://schemas.microsoft.com/office/drawing/2016/5/12/chartex" xmlns:cx7="http://schemas.microsoft.com/office/drawing/2016/5/13/chartex" xmlns:cx8="http://schemas.microsoft.com/office/drawing/2016/5/14/chartex" xmlns:mc="http://schemas.openxmlformats.org/markup-compatibility/2006" xmlns:aink="http://schemas.microsoft.com/office/drawing/2016/ink" xmlns:am3d="http://schemas.microsoft.com/office/drawing/2017/model3d" xmlns:o="urn:schemas-microsoft-com:office:office" xmlns:oel="http://schemas.microsoft.com/office/2019/extlst" xmlns:r="http://schemas.openxmlformats.org/officeDocument/2006/relationships" xmlns:m="http://schemas.openxmlformats.org/officeDocument/2006/math" xmlns:v="urn:schemas-microsoft-com:vml" xmlns:wp14="http://schemas.microsoft.com/office/word/2010/wordprocessingDrawing" xmlns:wp="http://schemas.openxmlformats.org/drawingml/2006/wordprocessingDrawing" xmlns:w10="urn:schemas-microsoft-com:office:word" xmlns:w="http://schemas.openxmlformats.org/wordprocessingml/2006/main" xmlns:w14="http://schemas.microsoft.com/office/word/2010/wordml" xmlns:w15="http://schemas.microsoft.com/office/word/2012/wordml" xmlns:w16cex="http://schemas.microsoft.com/office/word/2018/wordml/cex" xmlns:w16cid="http://schemas.microsoft.com/office/word/2016/wordml/cid" xmlns:w16="http://schemas.microsoft.com/office/word/2018/wordml" xmlns:w16sdtdh="http://schemas.microsoft.com/office/word/2020/wordml/sdtdatahash" xmlns:w16se="http://schemas.microsoft.com/office/word/2015/wordml/symex" xmlns:wpg="http://schemas.microsoft.com/office/word/2010/wordprocessingGroup" xmlns:wpi="http://schemas.microsoft.com/office/word/2010/wordprocessingInk" xmlns:wne="http://schemas.microsoft.com/office/word/2006/wordml" xmlns:wps="http://schemas.microsoft.com/office/word/2010/wordprocessingShape" mc:Ignorable="w14 w15 w16se w16cid w16 w16cex w16sdtdh wp14">
   <w:body>
     <w:p>
       <w:pPr>
@@ -66,11 +66,6 @@
           <w:lang w:val="en-US"/>
         </w:rPr>
         <w:br/>
-      </w:r>
-      <w:r>
-        <w:rPr>
-          <w:lang w:val="en-US"/>
-        </w:rPr>
         <w:t>The input data provided by ELO is processed into pairs.</w:t>
       </w:r>
       <w:r>
@@ -102,11 +97,6 @@
           <w:lang w:val="en-US"/>
         </w:rPr>
         <w:br/>
-      </w:r>
-      <w:r>
-        <w:rPr>
-          <w:lang w:val="en-US"/>
-        </w:rPr>
         <w:t>Similar pairs are found by comparing names. The person references in these similar pairs are linked.</w:t>
       </w:r>
       <w:r>
@@ -133,24 +123,13 @@
         <w:rPr>
           <w:lang w:val="en-US"/>
         </w:rPr>
-        <w:t>Processing links to Unique Historical Individuals in "Unique Individuals/individuals.py"</w:t>
+        <w:t xml:space="preserve">Processing links to Unique Historical Individuals in "Unique Individuals/individuals.py" </w:t>
       </w:r>
       <w:r>
         <w:rPr>
           <w:lang w:val="en-US"/>
         </w:rPr>
-        <w:t xml:space="preserve"> </w:t>
-      </w:r>
-      <w:r>
-        <w:rPr>
-          <w:lang w:val="en-US"/>
-        </w:rPr>
         <w:br/>
-      </w:r>
-      <w:r>
-        <w:rPr>
-          <w:lang w:val="en-US"/>
-        </w:rPr>
         <w:t>The linked person references are grouped to find all person references that refer to the same person.</w:t>
       </w:r>
     </w:p>
@@ -340,17 +319,13 @@
               <w:pStyle w:val="Geenafstand"/>
               <w:cnfStyle w:val="100000000000" w:firstRow="1" w:lastRow="0" w:firstColumn="0" w:lastColumn="0" w:oddVBand="0" w:evenVBand="0" w:oddHBand="0" w:evenHBand="0" w:firstRowFirstColumn="0" w:firstRowLastColumn="0" w:lastRowFirstColumn="0" w:lastRowLastColumn="0"/>
               <w:rPr>
-                <w:b/>
-                <w:bCs/>
-                <w:sz w:val="24"/>
-                <w:szCs w:val="24"/>
-                <w:lang w:val="en-US"/>
-              </w:rPr>
-            </w:pPr>
-            <w:r>
-              <w:rPr>
-                <w:b/>
-                <w:bCs/>
+                <w:sz w:val="24"/>
+                <w:szCs w:val="24"/>
+                <w:lang w:val="en-US"/>
+              </w:rPr>
+            </w:pPr>
+            <w:r>
+              <w:rPr>
                 <w:lang w:val="en-US"/>
               </w:rPr>
               <w:t>Person 1</w:t>
@@ -418,6 +393,7 @@
           <w:p>
             <w:pPr>
               <w:pStyle w:val="Geenafstand"/>
+              <w:jc w:val="center"/>
               <w:rPr>
                 <w:b/>
                 <w:bCs/>
@@ -519,6 +495,7 @@
           <w:p>
             <w:pPr>
               <w:pStyle w:val="Geenafstand"/>
+              <w:jc w:val="center"/>
               <w:rPr>
                 <w:b/>
                 <w:bCs/>
@@ -621,6 +598,7 @@
           <w:p>
             <w:pPr>
               <w:pStyle w:val="Geenafstand"/>
+              <w:jc w:val="center"/>
               <w:rPr>
                 <w:b/>
                 <w:bCs/>
@@ -722,6 +700,7 @@
           <w:p>
             <w:pPr>
               <w:pStyle w:val="Geenafstand"/>
+              <w:jc w:val="center"/>
               <w:rPr>
                 <w:b/>
                 <w:bCs/>
@@ -824,6 +803,7 @@
           <w:p>
             <w:pPr>
               <w:pStyle w:val="Geenafstand"/>
+              <w:jc w:val="center"/>
               <w:rPr>
                 <w:b/>
                 <w:bCs/>
@@ -925,6 +905,7 @@
           <w:p>
             <w:pPr>
               <w:pStyle w:val="Geenafstand"/>
+              <w:jc w:val="center"/>
               <w:rPr>
                 <w:b/>
                 <w:bCs/>
@@ -1143,17 +1124,13 @@
               <w:pStyle w:val="Geenafstand"/>
               <w:cnfStyle w:val="100000000000" w:firstRow="1" w:lastRow="0" w:firstColumn="0" w:lastColumn="0" w:oddVBand="0" w:evenVBand="0" w:oddHBand="0" w:evenHBand="0" w:firstRowFirstColumn="0" w:firstRowLastColumn="0" w:lastRowFirstColumn="0" w:lastRowLastColumn="0"/>
               <w:rPr>
-                <w:b/>
-                <w:bCs/>
-                <w:sz w:val="24"/>
-                <w:szCs w:val="24"/>
-                <w:lang w:val="en-US"/>
-              </w:rPr>
-            </w:pPr>
-            <w:r>
-              <w:rPr>
-                <w:b/>
-                <w:bCs/>
+                <w:sz w:val="24"/>
+                <w:szCs w:val="24"/>
+                <w:lang w:val="en-US"/>
+              </w:rPr>
+            </w:pPr>
+            <w:r>
+              <w:rPr>
                 <w:lang w:val="en-US"/>
               </w:rPr>
               <w:t>Person 1</w:t>
@@ -1241,6 +1218,7 @@
           <w:p>
             <w:pPr>
               <w:pStyle w:val="Geenafstand"/>
+              <w:jc w:val="center"/>
               <w:rPr>
                 <w:b/>
                 <w:bCs/>
@@ -1321,7 +1299,7 @@
               <w:rPr>
                 <w:lang w:val="en-US"/>
               </w:rPr>
-              <w:t>child born</w:t>
+              <w:t>newborn</w:t>
             </w:r>
           </w:p>
         </w:tc>
@@ -1362,6 +1340,7 @@
           <w:p>
             <w:pPr>
               <w:pStyle w:val="Geenafstand"/>
+              <w:jc w:val="center"/>
               <w:rPr>
                 <w:b/>
                 <w:bCs/>
@@ -1484,6 +1463,7 @@
           <w:p>
             <w:pPr>
               <w:pStyle w:val="Geenafstand"/>
+              <w:jc w:val="center"/>
               <w:rPr>
                 <w:b/>
                 <w:bCs/>
@@ -1605,6 +1585,7 @@
           <w:p>
             <w:pPr>
               <w:pStyle w:val="Geenafstand"/>
+              <w:jc w:val="center"/>
               <w:rPr>
                 <w:b/>
                 <w:bCs/>
@@ -1727,6 +1708,7 @@
           <w:p>
             <w:pPr>
               <w:pStyle w:val="Geenafstand"/>
+              <w:jc w:val="center"/>
               <w:rPr>
                 <w:b/>
                 <w:bCs/>
@@ -1848,6 +1830,7 @@
           <w:p>
             <w:pPr>
               <w:pStyle w:val="Geenafstand"/>
+              <w:jc w:val="center"/>
               <w:rPr>
                 <w:b/>
                 <w:bCs/>
@@ -3560,6 +3543,7 @@
       <w:r>
         <w:rPr>
           <w:rFonts w:ascii="Times New Roman" w:hAnsi="Times New Roman" w:cs="Times New Roman"/>
+          <w:noProof/>
           <w:lang w:val="en-US"/>
         </w:rPr>
         <w:drawing>
@@ -3601,11 +3585,69 @@
     </w:p>
     <w:p>
       <w:pPr>
-        <w:rPr>
-          <w:rFonts w:ascii="Times New Roman" w:hAnsi="Times New Roman" w:cs="Times New Roman"/>
-          <w:lang w:val="en-US"/>
-        </w:rPr>
-      </w:pPr>
+        <w:pStyle w:val="Geenafstand"/>
+        <w:rPr>
+          <w:lang w:val="en-US"/>
+        </w:rPr>
+      </w:pPr>
+      <w:r>
+        <w:rPr>
+          <w:lang w:val="en-US"/>
+        </w:rPr>
+        <w:t xml:space="preserve">The </w:t>
+      </w:r>
+      <w:proofErr w:type="spellStart"/>
+      <w:r>
+        <w:rPr>
+          <w:lang w:val="en-US"/>
+        </w:rPr>
+        <w:t>RecordLinker</w:t>
+      </w:r>
+      <w:proofErr w:type="spellEnd"/>
+      <w:r>
+        <w:rPr>
+          <w:lang w:val="en-US"/>
+        </w:rPr>
+        <w:t xml:space="preserve"> finds similar pairs and saves these links.  The </w:t>
+      </w:r>
+      <w:proofErr w:type="spellStart"/>
+      <w:r>
+        <w:rPr>
+          <w:lang w:val="en-US"/>
+        </w:rPr>
+        <w:t>RecordLinker</w:t>
+      </w:r>
+      <w:proofErr w:type="spellEnd"/>
+      <w:r>
+        <w:rPr>
+          <w:lang w:val="en-US"/>
+        </w:rPr>
+        <w:t xml:space="preserve"> has 14 modes. These modes describe what type of pairs are compared. A mode describes the type of reference pair and the type of pair</w:t>
+      </w:r>
+      <w:r>
+        <w:rPr>
+          <w:lang w:val="en-US"/>
+        </w:rPr>
+        <w:t xml:space="preserve"> </w:t>
+      </w:r>
+      <w:r>
+        <w:rPr>
+          <w:lang w:val="en-US"/>
+        </w:rPr>
+        <w:t>that are potential links. For example, mode 1 has reference type 1 and potential links 1. Type 1 of pairs are parents of newborns. This means that mode 1 links parents of newborns with each</w:t>
+      </w:r>
+      <w:r>
+        <w:rPr>
+          <w:lang w:val="en-US"/>
+        </w:rPr>
+        <w:t xml:space="preserve"> </w:t>
+      </w:r>
+      <w:r>
+        <w:rPr>
+          <w:lang w:val="en-US"/>
+        </w:rPr>
+        <w:t xml:space="preserve">other. </w:t>
+      </w:r>
     </w:p>
     <w:p>
       <w:pPr>
@@ -3614,9 +3656,888 @@
           <w:lang w:val="en-US"/>
         </w:rPr>
       </w:pPr>
+    </w:p>
+    <w:tbl>
+      <w:tblPr>
+        <w:tblStyle w:val="Rastertabel3-Accent5"/>
+        <w:tblW w:w="9360" w:type="dxa"/>
+        <w:tblInd w:w="5" w:type="dxa"/>
+        <w:tblLook w:val="04A0" w:firstRow="1" w:lastRow="0" w:firstColumn="1" w:lastColumn="0" w:noHBand="0" w:noVBand="1"/>
+      </w:tblPr>
+      <w:tblGrid>
+        <w:gridCol w:w="506"/>
+        <w:gridCol w:w="2324"/>
+        <w:gridCol w:w="2268"/>
+        <w:gridCol w:w="1761"/>
+        <w:gridCol w:w="2501"/>
+      </w:tblGrid>
+      <w:tr>
+        <w:trPr>
+          <w:cnfStyle w:val="100000000000" w:firstRow="1" w:lastRow="0" w:firstColumn="0" w:lastColumn="0" w:oddVBand="0" w:evenVBand="0" w:oddHBand="0" w:evenHBand="0" w:firstRowFirstColumn="0" w:firstRowLastColumn="0" w:lastRowFirstColumn="0" w:lastRowLastColumn="0"/>
+          <w:trHeight w:val="350"/>
+        </w:trPr>
+        <w:tc>
+          <w:tcPr>
+            <w:cnfStyle w:val="001000000100" w:firstRow="0" w:lastRow="0" w:firstColumn="1" w:lastColumn="0" w:oddVBand="0" w:evenVBand="0" w:oddHBand="0" w:evenHBand="0" w:firstRowFirstColumn="1" w:firstRowLastColumn="0" w:lastRowFirstColumn="0" w:lastRowLastColumn="0"/>
+            <w:tcW w:w="0" w:type="auto"/>
+            <w:hideMark/>
+          </w:tcPr>
+          <w:p>
+            <w:pPr>
+              <w:pStyle w:val="Geenafstand"/>
+              <w:rPr>
+                <w:sz w:val="24"/>
+                <w:szCs w:val="24"/>
+                <w:lang w:val="en-US"/>
+              </w:rPr>
+            </w:pPr>
+          </w:p>
+        </w:tc>
+        <w:tc>
+          <w:tcPr>
+            <w:tcW w:w="2324" w:type="dxa"/>
+            <w:hideMark/>
+          </w:tcPr>
+          <w:p>
+            <w:pPr>
+              <w:pStyle w:val="Geenafstand"/>
+              <w:cnfStyle w:val="100000000000" w:firstRow="1" w:lastRow="0" w:firstColumn="0" w:lastColumn="0" w:oddVBand="0" w:evenVBand="0" w:oddHBand="0" w:evenHBand="0" w:firstRowFirstColumn="0" w:firstRowLastColumn="0" w:lastRowFirstColumn="0" w:lastRowLastColumn="0"/>
+              <w:rPr>
+                <w:sz w:val="24"/>
+                <w:szCs w:val="24"/>
+                <w:lang w:val="en-US"/>
+              </w:rPr>
+            </w:pPr>
+            <w:r>
+              <w:rPr>
+                <w:lang w:val="en-US"/>
+              </w:rPr>
+              <w:t>Person 1</w:t>
+            </w:r>
+          </w:p>
+        </w:tc>
+        <w:tc>
+          <w:tcPr>
+            <w:tcW w:w="2268" w:type="dxa"/>
+            <w:hideMark/>
+          </w:tcPr>
+          <w:p>
+            <w:pPr>
+              <w:pStyle w:val="Geenafstand"/>
+              <w:cnfStyle w:val="100000000000" w:firstRow="1" w:lastRow="0" w:firstColumn="0" w:lastColumn="0" w:oddVBand="0" w:evenVBand="0" w:oddHBand="0" w:evenHBand="0" w:firstRowFirstColumn="0" w:firstRowLastColumn="0" w:lastRowFirstColumn="0" w:lastRowLastColumn="0"/>
+              <w:rPr>
+                <w:sz w:val="24"/>
+                <w:szCs w:val="24"/>
+                <w:lang w:val="en-US"/>
+              </w:rPr>
+            </w:pPr>
+            <w:r>
+              <w:rPr>
+                <w:lang w:val="en-US"/>
+              </w:rPr>
+              <w:t>Person 2</w:t>
+            </w:r>
+          </w:p>
+        </w:tc>
+        <w:tc>
+          <w:tcPr>
+            <w:tcW w:w="1761" w:type="dxa"/>
+          </w:tcPr>
+          <w:p>
+            <w:pPr>
+              <w:pStyle w:val="Geenafstand"/>
+              <w:cnfStyle w:val="100000000000" w:firstRow="1" w:lastRow="0" w:firstColumn="0" w:lastColumn="0" w:oddVBand="0" w:evenVBand="0" w:oddHBand="0" w:evenHBand="0" w:firstRowFirstColumn="0" w:firstRowLastColumn="0" w:lastRowFirstColumn="0" w:lastRowLastColumn="0"/>
+              <w:rPr>
+                <w:lang w:val="en-US"/>
+              </w:rPr>
+            </w:pPr>
+            <w:r>
+              <w:rPr>
+                <w:lang w:val="en-US"/>
+              </w:rPr>
+              <w:t>Child</w:t>
+            </w:r>
+          </w:p>
+        </w:tc>
+        <w:tc>
+          <w:tcPr>
+            <w:tcW w:w="0" w:type="auto"/>
+            <w:hideMark/>
+          </w:tcPr>
+          <w:p>
+            <w:pPr>
+              <w:pStyle w:val="Geenafstand"/>
+              <w:cnfStyle w:val="100000000000" w:firstRow="1" w:lastRow="0" w:firstColumn="0" w:lastColumn="0" w:oddVBand="0" w:evenVBand="0" w:oddHBand="0" w:evenHBand="0" w:firstRowFirstColumn="0" w:firstRowLastColumn="0" w:lastRowFirstColumn="0" w:lastRowLastColumn="0"/>
+              <w:rPr>
+                <w:sz w:val="24"/>
+                <w:szCs w:val="24"/>
+                <w:lang w:val="en-US"/>
+              </w:rPr>
+            </w:pPr>
+            <w:r>
+              <w:rPr>
+                <w:lang w:val="en-US"/>
+              </w:rPr>
+              <w:t>Certificate type</w:t>
+            </w:r>
+          </w:p>
+        </w:tc>
+      </w:tr>
+      <w:tr>
+        <w:trPr>
+          <w:cnfStyle w:val="000000100000" w:firstRow="0" w:lastRow="0" w:firstColumn="0" w:lastColumn="0" w:oddVBand="0" w:evenVBand="0" w:oddHBand="1" w:evenHBand="0" w:firstRowFirstColumn="0" w:firstRowLastColumn="0" w:lastRowFirstColumn="0" w:lastRowLastColumn="0"/>
+          <w:trHeight w:val="297"/>
+        </w:trPr>
+        <w:tc>
+          <w:tcPr>
+            <w:cnfStyle w:val="001000000000" w:firstRow="0" w:lastRow="0" w:firstColumn="1" w:lastColumn="0" w:oddVBand="0" w:evenVBand="0" w:oddHBand="0" w:evenHBand="0" w:firstRowFirstColumn="0" w:firstRowLastColumn="0" w:lastRowFirstColumn="0" w:lastRowLastColumn="0"/>
+            <w:tcW w:w="0" w:type="auto"/>
+            <w:hideMark/>
+          </w:tcPr>
+          <w:p>
+            <w:pPr>
+              <w:pStyle w:val="Geenafstand"/>
+              <w:jc w:val="center"/>
+              <w:rPr>
+                <w:b/>
+                <w:bCs/>
+                <w:sz w:val="24"/>
+                <w:szCs w:val="24"/>
+                <w:lang w:val="en-US"/>
+              </w:rPr>
+            </w:pPr>
+            <w:r>
+              <w:rPr>
+                <w:b/>
+                <w:bCs/>
+                <w:lang w:val="en-US"/>
+              </w:rPr>
+              <w:t>1</w:t>
+            </w:r>
+          </w:p>
+        </w:tc>
+        <w:tc>
+          <w:tcPr>
+            <w:tcW w:w="2324" w:type="dxa"/>
+            <w:hideMark/>
+          </w:tcPr>
+          <w:p>
+            <w:pPr>
+              <w:pStyle w:val="Geenafstand"/>
+              <w:cnfStyle w:val="000000100000" w:firstRow="0" w:lastRow="0" w:firstColumn="0" w:lastColumn="0" w:oddVBand="0" w:evenVBand="0" w:oddHBand="1" w:evenHBand="0" w:firstRowFirstColumn="0" w:firstRowLastColumn="0" w:lastRowFirstColumn="0" w:lastRowLastColumn="0"/>
+              <w:rPr>
+                <w:sz w:val="24"/>
+                <w:szCs w:val="24"/>
+                <w:lang w:val="en-US"/>
+              </w:rPr>
+            </w:pPr>
+            <w:r>
+              <w:rPr>
+                <w:lang w:val="en-US"/>
+              </w:rPr>
+              <w:t>father</w:t>
+            </w:r>
+          </w:p>
+        </w:tc>
+        <w:tc>
+          <w:tcPr>
+            <w:tcW w:w="2268" w:type="dxa"/>
+            <w:hideMark/>
+          </w:tcPr>
+          <w:p>
+            <w:pPr>
+              <w:pStyle w:val="Geenafstand"/>
+              <w:cnfStyle w:val="000000100000" w:firstRow="0" w:lastRow="0" w:firstColumn="0" w:lastColumn="0" w:oddVBand="0" w:evenVBand="0" w:oddHBand="1" w:evenHBand="0" w:firstRowFirstColumn="0" w:firstRowLastColumn="0" w:lastRowFirstColumn="0" w:lastRowLastColumn="0"/>
+              <w:rPr>
+                <w:sz w:val="24"/>
+                <w:szCs w:val="24"/>
+                <w:lang w:val="en-US"/>
+              </w:rPr>
+            </w:pPr>
+            <w:r>
+              <w:rPr>
+                <w:lang w:val="en-US"/>
+              </w:rPr>
+              <w:t>mother</w:t>
+            </w:r>
+          </w:p>
+        </w:tc>
+        <w:tc>
+          <w:tcPr>
+            <w:tcW w:w="1761" w:type="dxa"/>
+          </w:tcPr>
+          <w:p>
+            <w:pPr>
+              <w:pStyle w:val="Geenafstand"/>
+              <w:cnfStyle w:val="000000100000" w:firstRow="0" w:lastRow="0" w:firstColumn="0" w:lastColumn="0" w:oddVBand="0" w:evenVBand="0" w:oddHBand="1" w:evenHBand="0" w:firstRowFirstColumn="0" w:firstRowLastColumn="0" w:lastRowFirstColumn="0" w:lastRowLastColumn="0"/>
+              <w:rPr>
+                <w:lang w:val="en-US"/>
+              </w:rPr>
+            </w:pPr>
+            <w:r>
+              <w:rPr>
+                <w:lang w:val="en-US"/>
+              </w:rPr>
+              <w:t>newborn</w:t>
+            </w:r>
+          </w:p>
+        </w:tc>
+        <w:tc>
+          <w:tcPr>
+            <w:tcW w:w="0" w:type="auto"/>
+            <w:hideMark/>
+          </w:tcPr>
+          <w:p>
+            <w:pPr>
+              <w:pStyle w:val="Geenafstand"/>
+              <w:cnfStyle w:val="000000100000" w:firstRow="0" w:lastRow="0" w:firstColumn="0" w:lastColumn="0" w:oddVBand="0" w:evenVBand="0" w:oddHBand="1" w:evenHBand="0" w:firstRowFirstColumn="0" w:firstRowLastColumn="0" w:lastRowFirstColumn="0" w:lastRowLastColumn="0"/>
+              <w:rPr>
+                <w:sz w:val="24"/>
+                <w:szCs w:val="24"/>
+                <w:lang w:val="en-US"/>
+              </w:rPr>
+            </w:pPr>
+            <w:r>
+              <w:rPr>
+                <w:lang w:val="en-US"/>
+              </w:rPr>
+              <w:t>birth</w:t>
+            </w:r>
+          </w:p>
+        </w:tc>
+      </w:tr>
+      <w:tr>
+        <w:trPr>
+          <w:trHeight w:val="314"/>
+        </w:trPr>
+        <w:tc>
+          <w:tcPr>
+            <w:cnfStyle w:val="001000000000" w:firstRow="0" w:lastRow="0" w:firstColumn="1" w:lastColumn="0" w:oddVBand="0" w:evenVBand="0" w:oddHBand="0" w:evenHBand="0" w:firstRowFirstColumn="0" w:firstRowLastColumn="0" w:lastRowFirstColumn="0" w:lastRowLastColumn="0"/>
+            <w:tcW w:w="0" w:type="auto"/>
+            <w:hideMark/>
+          </w:tcPr>
+          <w:p>
+            <w:pPr>
+              <w:pStyle w:val="Geenafstand"/>
+              <w:jc w:val="center"/>
+              <w:rPr>
+                <w:b/>
+                <w:bCs/>
+                <w:sz w:val="24"/>
+                <w:szCs w:val="24"/>
+                <w:lang w:val="en-US"/>
+              </w:rPr>
+            </w:pPr>
+            <w:r>
+              <w:rPr>
+                <w:b/>
+                <w:bCs/>
+                <w:lang w:val="en-US"/>
+              </w:rPr>
+              <w:t>2</w:t>
+            </w:r>
+          </w:p>
+        </w:tc>
+        <w:tc>
+          <w:tcPr>
+            <w:tcW w:w="2324" w:type="dxa"/>
+            <w:hideMark/>
+          </w:tcPr>
+          <w:p>
+            <w:pPr>
+              <w:pStyle w:val="Geenafstand"/>
+              <w:cnfStyle w:val="000000000000" w:firstRow="0" w:lastRow="0" w:firstColumn="0" w:lastColumn="0" w:oddVBand="0" w:evenVBand="0" w:oddHBand="0" w:evenHBand="0" w:firstRowFirstColumn="0" w:firstRowLastColumn="0" w:lastRowFirstColumn="0" w:lastRowLastColumn="0"/>
+              <w:rPr>
+                <w:sz w:val="24"/>
+                <w:szCs w:val="24"/>
+                <w:lang w:val="en-US"/>
+              </w:rPr>
+            </w:pPr>
+            <w:r>
+              <w:rPr>
+                <w:lang w:val="en-US"/>
+              </w:rPr>
+              <w:t>groom</w:t>
+            </w:r>
+          </w:p>
+        </w:tc>
+        <w:tc>
+          <w:tcPr>
+            <w:tcW w:w="2268" w:type="dxa"/>
+            <w:hideMark/>
+          </w:tcPr>
+          <w:p>
+            <w:pPr>
+              <w:pStyle w:val="Geenafstand"/>
+              <w:cnfStyle w:val="000000000000" w:firstRow="0" w:lastRow="0" w:firstColumn="0" w:lastColumn="0" w:oddVBand="0" w:evenVBand="0" w:oddHBand="0" w:evenHBand="0" w:firstRowFirstColumn="0" w:firstRowLastColumn="0" w:lastRowFirstColumn="0" w:lastRowLastColumn="0"/>
+              <w:rPr>
+                <w:sz w:val="24"/>
+                <w:szCs w:val="24"/>
+                <w:lang w:val="en-US"/>
+              </w:rPr>
+            </w:pPr>
+            <w:r>
+              <w:rPr>
+                <w:lang w:val="en-US"/>
+              </w:rPr>
+              <w:t>bride</w:t>
+            </w:r>
+          </w:p>
+        </w:tc>
+        <w:tc>
+          <w:tcPr>
+            <w:tcW w:w="1761" w:type="dxa"/>
+          </w:tcPr>
+          <w:p>
+            <w:pPr>
+              <w:pStyle w:val="Geenafstand"/>
+              <w:cnfStyle w:val="000000000000" w:firstRow="0" w:lastRow="0" w:firstColumn="0" w:lastColumn="0" w:oddVBand="0" w:evenVBand="0" w:oddHBand="0" w:evenHBand="0" w:firstRowFirstColumn="0" w:firstRowLastColumn="0" w:lastRowFirstColumn="0" w:lastRowLastColumn="0"/>
+              <w:rPr>
+                <w:lang w:val="en-US"/>
+              </w:rPr>
+            </w:pPr>
+            <w:r>
+              <w:rPr>
+                <w:lang w:val="en-US"/>
+              </w:rPr>
+              <w:t>-</w:t>
+            </w:r>
+          </w:p>
+        </w:tc>
+        <w:tc>
+          <w:tcPr>
+            <w:tcW w:w="0" w:type="auto"/>
+            <w:hideMark/>
+          </w:tcPr>
+          <w:p>
+            <w:pPr>
+              <w:pStyle w:val="Geenafstand"/>
+              <w:cnfStyle w:val="000000000000" w:firstRow="0" w:lastRow="0" w:firstColumn="0" w:lastColumn="0" w:oddVBand="0" w:evenVBand="0" w:oddHBand="0" w:evenHBand="0" w:firstRowFirstColumn="0" w:firstRowLastColumn="0" w:lastRowFirstColumn="0" w:lastRowLastColumn="0"/>
+              <w:rPr>
+                <w:sz w:val="24"/>
+                <w:szCs w:val="24"/>
+                <w:lang w:val="en-US"/>
+              </w:rPr>
+            </w:pPr>
+            <w:r>
+              <w:rPr>
+                <w:lang w:val="en-US"/>
+              </w:rPr>
+              <w:t>marriage</w:t>
+            </w:r>
+          </w:p>
+        </w:tc>
+      </w:tr>
+      <w:tr>
+        <w:trPr>
+          <w:cnfStyle w:val="000000100000" w:firstRow="0" w:lastRow="0" w:firstColumn="0" w:lastColumn="0" w:oddVBand="0" w:evenVBand="0" w:oddHBand="1" w:evenHBand="0" w:firstRowFirstColumn="0" w:firstRowLastColumn="0" w:lastRowFirstColumn="0" w:lastRowLastColumn="0"/>
+          <w:trHeight w:val="297"/>
+        </w:trPr>
+        <w:tc>
+          <w:tcPr>
+            <w:cnfStyle w:val="001000000000" w:firstRow="0" w:lastRow="0" w:firstColumn="1" w:lastColumn="0" w:oddVBand="0" w:evenVBand="0" w:oddHBand="0" w:evenHBand="0" w:firstRowFirstColumn="0" w:firstRowLastColumn="0" w:lastRowFirstColumn="0" w:lastRowLastColumn="0"/>
+            <w:tcW w:w="0" w:type="auto"/>
+            <w:hideMark/>
+          </w:tcPr>
+          <w:p>
+            <w:pPr>
+              <w:pStyle w:val="Geenafstand"/>
+              <w:jc w:val="center"/>
+              <w:rPr>
+                <w:b/>
+                <w:bCs/>
+                <w:sz w:val="24"/>
+                <w:szCs w:val="24"/>
+                <w:lang w:val="en-US"/>
+              </w:rPr>
+            </w:pPr>
+            <w:r>
+              <w:rPr>
+                <w:b/>
+                <w:bCs/>
+                <w:lang w:val="en-US"/>
+              </w:rPr>
+              <w:t>3</w:t>
+            </w:r>
+          </w:p>
+        </w:tc>
+        <w:tc>
+          <w:tcPr>
+            <w:tcW w:w="2324" w:type="dxa"/>
+            <w:hideMark/>
+          </w:tcPr>
+          <w:p>
+            <w:pPr>
+              <w:pStyle w:val="Geenafstand"/>
+              <w:cnfStyle w:val="000000100000" w:firstRow="0" w:lastRow="0" w:firstColumn="0" w:lastColumn="0" w:oddVBand="0" w:evenVBand="0" w:oddHBand="1" w:evenHBand="0" w:firstRowFirstColumn="0" w:firstRowLastColumn="0" w:lastRowFirstColumn="0" w:lastRowLastColumn="0"/>
+              <w:rPr>
+                <w:sz w:val="24"/>
+                <w:szCs w:val="24"/>
+                <w:lang w:val="en-US"/>
+              </w:rPr>
+            </w:pPr>
+            <w:r>
+              <w:rPr>
+                <w:lang w:val="en-US"/>
+              </w:rPr>
+              <w:t>father of groom</w:t>
+            </w:r>
+          </w:p>
+        </w:tc>
+        <w:tc>
+          <w:tcPr>
+            <w:tcW w:w="2268" w:type="dxa"/>
+            <w:hideMark/>
+          </w:tcPr>
+          <w:p>
+            <w:pPr>
+              <w:pStyle w:val="Geenafstand"/>
+              <w:cnfStyle w:val="000000100000" w:firstRow="0" w:lastRow="0" w:firstColumn="0" w:lastColumn="0" w:oddVBand="0" w:evenVBand="0" w:oddHBand="1" w:evenHBand="0" w:firstRowFirstColumn="0" w:firstRowLastColumn="0" w:lastRowFirstColumn="0" w:lastRowLastColumn="0"/>
+              <w:rPr>
+                <w:sz w:val="24"/>
+                <w:szCs w:val="24"/>
+                <w:lang w:val="en-US"/>
+              </w:rPr>
+            </w:pPr>
+            <w:r>
+              <w:rPr>
+                <w:lang w:val="en-US"/>
+              </w:rPr>
+              <w:t>mother of groom</w:t>
+            </w:r>
+          </w:p>
+        </w:tc>
+        <w:tc>
+          <w:tcPr>
+            <w:tcW w:w="1761" w:type="dxa"/>
+          </w:tcPr>
+          <w:p>
+            <w:pPr>
+              <w:pStyle w:val="Geenafstand"/>
+              <w:cnfStyle w:val="000000100000" w:firstRow="0" w:lastRow="0" w:firstColumn="0" w:lastColumn="0" w:oddVBand="0" w:evenVBand="0" w:oddHBand="1" w:evenHBand="0" w:firstRowFirstColumn="0" w:firstRowLastColumn="0" w:lastRowFirstColumn="0" w:lastRowLastColumn="0"/>
+              <w:rPr>
+                <w:lang w:val="en-US"/>
+              </w:rPr>
+            </w:pPr>
+            <w:r>
+              <w:rPr>
+                <w:lang w:val="en-US"/>
+              </w:rPr>
+              <w:t>groom</w:t>
+            </w:r>
+          </w:p>
+        </w:tc>
+        <w:tc>
+          <w:tcPr>
+            <w:tcW w:w="0" w:type="auto"/>
+            <w:hideMark/>
+          </w:tcPr>
+          <w:p>
+            <w:pPr>
+              <w:pStyle w:val="Geenafstand"/>
+              <w:cnfStyle w:val="000000100000" w:firstRow="0" w:lastRow="0" w:firstColumn="0" w:lastColumn="0" w:oddVBand="0" w:evenVBand="0" w:oddHBand="1" w:evenHBand="0" w:firstRowFirstColumn="0" w:firstRowLastColumn="0" w:lastRowFirstColumn="0" w:lastRowLastColumn="0"/>
+              <w:rPr>
+                <w:sz w:val="24"/>
+                <w:szCs w:val="24"/>
+                <w:lang w:val="en-US"/>
+              </w:rPr>
+            </w:pPr>
+            <w:r>
+              <w:rPr>
+                <w:lang w:val="en-US"/>
+              </w:rPr>
+              <w:t>marriage</w:t>
+            </w:r>
+          </w:p>
+        </w:tc>
+      </w:tr>
+      <w:tr>
+        <w:trPr>
+          <w:trHeight w:val="314"/>
+        </w:trPr>
+        <w:tc>
+          <w:tcPr>
+            <w:cnfStyle w:val="001000000000" w:firstRow="0" w:lastRow="0" w:firstColumn="1" w:lastColumn="0" w:oddVBand="0" w:evenVBand="0" w:oddHBand="0" w:evenHBand="0" w:firstRowFirstColumn="0" w:firstRowLastColumn="0" w:lastRowFirstColumn="0" w:lastRowLastColumn="0"/>
+            <w:tcW w:w="0" w:type="auto"/>
+            <w:hideMark/>
+          </w:tcPr>
+          <w:p>
+            <w:pPr>
+              <w:pStyle w:val="Geenafstand"/>
+              <w:jc w:val="center"/>
+              <w:rPr>
+                <w:b/>
+                <w:bCs/>
+                <w:sz w:val="24"/>
+                <w:szCs w:val="24"/>
+                <w:lang w:val="en-US"/>
+              </w:rPr>
+            </w:pPr>
+            <w:r>
+              <w:rPr>
+                <w:b/>
+                <w:bCs/>
+                <w:lang w:val="en-US"/>
+              </w:rPr>
+              <w:t>4</w:t>
+            </w:r>
+          </w:p>
+        </w:tc>
+        <w:tc>
+          <w:tcPr>
+            <w:tcW w:w="2324" w:type="dxa"/>
+            <w:hideMark/>
+          </w:tcPr>
+          <w:p>
+            <w:pPr>
+              <w:pStyle w:val="Geenafstand"/>
+              <w:cnfStyle w:val="000000000000" w:firstRow="0" w:lastRow="0" w:firstColumn="0" w:lastColumn="0" w:oddVBand="0" w:evenVBand="0" w:oddHBand="0" w:evenHBand="0" w:firstRowFirstColumn="0" w:firstRowLastColumn="0" w:lastRowFirstColumn="0" w:lastRowLastColumn="0"/>
+              <w:rPr>
+                <w:sz w:val="24"/>
+                <w:szCs w:val="24"/>
+                <w:lang w:val="en-US"/>
+              </w:rPr>
+            </w:pPr>
+            <w:r>
+              <w:rPr>
+                <w:lang w:val="en-US"/>
+              </w:rPr>
+              <w:t>father of bride</w:t>
+            </w:r>
+          </w:p>
+        </w:tc>
+        <w:tc>
+          <w:tcPr>
+            <w:tcW w:w="2268" w:type="dxa"/>
+            <w:hideMark/>
+          </w:tcPr>
+          <w:p>
+            <w:pPr>
+              <w:pStyle w:val="Geenafstand"/>
+              <w:cnfStyle w:val="000000000000" w:firstRow="0" w:lastRow="0" w:firstColumn="0" w:lastColumn="0" w:oddVBand="0" w:evenVBand="0" w:oddHBand="0" w:evenHBand="0" w:firstRowFirstColumn="0" w:firstRowLastColumn="0" w:lastRowFirstColumn="0" w:lastRowLastColumn="0"/>
+              <w:rPr>
+                <w:sz w:val="24"/>
+                <w:szCs w:val="24"/>
+                <w:lang w:val="en-US"/>
+              </w:rPr>
+            </w:pPr>
+            <w:r>
+              <w:rPr>
+                <w:lang w:val="en-US"/>
+              </w:rPr>
+              <w:t>mother of bride</w:t>
+            </w:r>
+          </w:p>
+        </w:tc>
+        <w:tc>
+          <w:tcPr>
+            <w:tcW w:w="1761" w:type="dxa"/>
+          </w:tcPr>
+          <w:p>
+            <w:pPr>
+              <w:pStyle w:val="Geenafstand"/>
+              <w:cnfStyle w:val="000000000000" w:firstRow="0" w:lastRow="0" w:firstColumn="0" w:lastColumn="0" w:oddVBand="0" w:evenVBand="0" w:oddHBand="0" w:evenHBand="0" w:firstRowFirstColumn="0" w:firstRowLastColumn="0" w:lastRowFirstColumn="0" w:lastRowLastColumn="0"/>
+              <w:rPr>
+                <w:lang w:val="en-US"/>
+              </w:rPr>
+            </w:pPr>
+            <w:r>
+              <w:rPr>
+                <w:lang w:val="en-US"/>
+              </w:rPr>
+              <w:t>bride</w:t>
+            </w:r>
+          </w:p>
+        </w:tc>
+        <w:tc>
+          <w:tcPr>
+            <w:tcW w:w="0" w:type="auto"/>
+            <w:hideMark/>
+          </w:tcPr>
+          <w:p>
+            <w:pPr>
+              <w:pStyle w:val="Geenafstand"/>
+              <w:cnfStyle w:val="000000000000" w:firstRow="0" w:lastRow="0" w:firstColumn="0" w:lastColumn="0" w:oddVBand="0" w:evenVBand="0" w:oddHBand="0" w:evenHBand="0" w:firstRowFirstColumn="0" w:firstRowLastColumn="0" w:lastRowFirstColumn="0" w:lastRowLastColumn="0"/>
+              <w:rPr>
+                <w:sz w:val="24"/>
+                <w:szCs w:val="24"/>
+                <w:lang w:val="en-US"/>
+              </w:rPr>
+            </w:pPr>
+            <w:r>
+              <w:rPr>
+                <w:lang w:val="en-US"/>
+              </w:rPr>
+              <w:t>marriage</w:t>
+            </w:r>
+          </w:p>
+        </w:tc>
+      </w:tr>
+      <w:tr>
+        <w:trPr>
+          <w:cnfStyle w:val="000000100000" w:firstRow="0" w:lastRow="0" w:firstColumn="0" w:lastColumn="0" w:oddVBand="0" w:evenVBand="0" w:oddHBand="1" w:evenHBand="0" w:firstRowFirstColumn="0" w:firstRowLastColumn="0" w:lastRowFirstColumn="0" w:lastRowLastColumn="0"/>
+          <w:trHeight w:val="297"/>
+        </w:trPr>
+        <w:tc>
+          <w:tcPr>
+            <w:cnfStyle w:val="001000000000" w:firstRow="0" w:lastRow="0" w:firstColumn="1" w:lastColumn="0" w:oddVBand="0" w:evenVBand="0" w:oddHBand="0" w:evenHBand="0" w:firstRowFirstColumn="0" w:firstRowLastColumn="0" w:lastRowFirstColumn="0" w:lastRowLastColumn="0"/>
+            <w:tcW w:w="0" w:type="auto"/>
+            <w:hideMark/>
+          </w:tcPr>
+          <w:p>
+            <w:pPr>
+              <w:pStyle w:val="Geenafstand"/>
+              <w:jc w:val="center"/>
+              <w:rPr>
+                <w:b/>
+                <w:bCs/>
+                <w:sz w:val="24"/>
+                <w:szCs w:val="24"/>
+                <w:lang w:val="en-US"/>
+              </w:rPr>
+            </w:pPr>
+            <w:r>
+              <w:rPr>
+                <w:b/>
+                <w:bCs/>
+                <w:lang w:val="en-US"/>
+              </w:rPr>
+              <w:t>5</w:t>
+            </w:r>
+          </w:p>
+        </w:tc>
+        <w:tc>
+          <w:tcPr>
+            <w:tcW w:w="2324" w:type="dxa"/>
+            <w:hideMark/>
+          </w:tcPr>
+          <w:p>
+            <w:pPr>
+              <w:pStyle w:val="Geenafstand"/>
+              <w:cnfStyle w:val="000000100000" w:firstRow="0" w:lastRow="0" w:firstColumn="0" w:lastColumn="0" w:oddVBand="0" w:evenVBand="0" w:oddHBand="1" w:evenHBand="0" w:firstRowFirstColumn="0" w:firstRowLastColumn="0" w:lastRowFirstColumn="0" w:lastRowLastColumn="0"/>
+              <w:rPr>
+                <w:sz w:val="24"/>
+                <w:szCs w:val="24"/>
+                <w:lang w:val="en-US"/>
+              </w:rPr>
+            </w:pPr>
+            <w:r>
+              <w:rPr>
+                <w:lang w:val="en-US"/>
+              </w:rPr>
+              <w:t>deceased</w:t>
+            </w:r>
+          </w:p>
+        </w:tc>
+        <w:tc>
+          <w:tcPr>
+            <w:tcW w:w="2268" w:type="dxa"/>
+            <w:hideMark/>
+          </w:tcPr>
+          <w:p>
+            <w:pPr>
+              <w:pStyle w:val="Geenafstand"/>
+              <w:cnfStyle w:val="000000100000" w:firstRow="0" w:lastRow="0" w:firstColumn="0" w:lastColumn="0" w:oddVBand="0" w:evenVBand="0" w:oddHBand="1" w:evenHBand="0" w:firstRowFirstColumn="0" w:firstRowLastColumn="0" w:lastRowFirstColumn="0" w:lastRowLastColumn="0"/>
+              <w:rPr>
+                <w:sz w:val="24"/>
+                <w:szCs w:val="24"/>
+                <w:lang w:val="en-US"/>
+              </w:rPr>
+            </w:pPr>
+            <w:r>
+              <w:rPr>
+                <w:lang w:val="en-US"/>
+              </w:rPr>
+              <w:t>partner</w:t>
+            </w:r>
+          </w:p>
+        </w:tc>
+        <w:tc>
+          <w:tcPr>
+            <w:tcW w:w="1761" w:type="dxa"/>
+          </w:tcPr>
+          <w:p>
+            <w:pPr>
+              <w:pStyle w:val="Geenafstand"/>
+              <w:cnfStyle w:val="000000100000" w:firstRow="0" w:lastRow="0" w:firstColumn="0" w:lastColumn="0" w:oddVBand="0" w:evenVBand="0" w:oddHBand="1" w:evenHBand="0" w:firstRowFirstColumn="0" w:firstRowLastColumn="0" w:lastRowFirstColumn="0" w:lastRowLastColumn="0"/>
+              <w:rPr>
+                <w:lang w:val="en-US"/>
+              </w:rPr>
+            </w:pPr>
+            <w:r>
+              <w:rPr>
+                <w:lang w:val="en-US"/>
+              </w:rPr>
+              <w:t>-</w:t>
+            </w:r>
+          </w:p>
+        </w:tc>
+        <w:tc>
+          <w:tcPr>
+            <w:tcW w:w="0" w:type="auto"/>
+            <w:hideMark/>
+          </w:tcPr>
+          <w:p>
+            <w:pPr>
+              <w:pStyle w:val="Geenafstand"/>
+              <w:cnfStyle w:val="000000100000" w:firstRow="0" w:lastRow="0" w:firstColumn="0" w:lastColumn="0" w:oddVBand="0" w:evenVBand="0" w:oddHBand="1" w:evenHBand="0" w:firstRowFirstColumn="0" w:firstRowLastColumn="0" w:lastRowFirstColumn="0" w:lastRowLastColumn="0"/>
+              <w:rPr>
+                <w:sz w:val="24"/>
+                <w:szCs w:val="24"/>
+                <w:lang w:val="en-US"/>
+              </w:rPr>
+            </w:pPr>
+            <w:r>
+              <w:rPr>
+                <w:lang w:val="en-US"/>
+              </w:rPr>
+              <w:t>death</w:t>
+            </w:r>
+          </w:p>
+        </w:tc>
+      </w:tr>
+      <w:tr>
+        <w:trPr>
+          <w:trHeight w:val="314"/>
+        </w:trPr>
+        <w:tc>
+          <w:tcPr>
+            <w:cnfStyle w:val="001000000000" w:firstRow="0" w:lastRow="0" w:firstColumn="1" w:lastColumn="0" w:oddVBand="0" w:evenVBand="0" w:oddHBand="0" w:evenHBand="0" w:firstRowFirstColumn="0" w:firstRowLastColumn="0" w:lastRowFirstColumn="0" w:lastRowLastColumn="0"/>
+            <w:tcW w:w="0" w:type="auto"/>
+            <w:hideMark/>
+          </w:tcPr>
+          <w:p>
+            <w:pPr>
+              <w:pStyle w:val="Geenafstand"/>
+              <w:jc w:val="center"/>
+              <w:rPr>
+                <w:b/>
+                <w:bCs/>
+                <w:sz w:val="24"/>
+                <w:szCs w:val="24"/>
+                <w:lang w:val="en-US"/>
+              </w:rPr>
+            </w:pPr>
+            <w:r>
+              <w:rPr>
+                <w:b/>
+                <w:bCs/>
+                <w:lang w:val="en-US"/>
+              </w:rPr>
+              <w:t>6</w:t>
+            </w:r>
+          </w:p>
+        </w:tc>
+        <w:tc>
+          <w:tcPr>
+            <w:tcW w:w="2324" w:type="dxa"/>
+            <w:hideMark/>
+          </w:tcPr>
+          <w:p>
+            <w:pPr>
+              <w:pStyle w:val="Geenafstand"/>
+              <w:cnfStyle w:val="000000000000" w:firstRow="0" w:lastRow="0" w:firstColumn="0" w:lastColumn="0" w:oddVBand="0" w:evenVBand="0" w:oddHBand="0" w:evenHBand="0" w:firstRowFirstColumn="0" w:firstRowLastColumn="0" w:lastRowFirstColumn="0" w:lastRowLastColumn="0"/>
+              <w:rPr>
+                <w:sz w:val="24"/>
+                <w:szCs w:val="24"/>
+                <w:lang w:val="en-US"/>
+              </w:rPr>
+            </w:pPr>
+            <w:r>
+              <w:rPr>
+                <w:lang w:val="en-US"/>
+              </w:rPr>
+              <w:t>father of deceased</w:t>
+            </w:r>
+          </w:p>
+        </w:tc>
+        <w:tc>
+          <w:tcPr>
+            <w:tcW w:w="2268" w:type="dxa"/>
+            <w:hideMark/>
+          </w:tcPr>
+          <w:p>
+            <w:pPr>
+              <w:pStyle w:val="Geenafstand"/>
+              <w:cnfStyle w:val="000000000000" w:firstRow="0" w:lastRow="0" w:firstColumn="0" w:lastColumn="0" w:oddVBand="0" w:evenVBand="0" w:oddHBand="0" w:evenHBand="0" w:firstRowFirstColumn="0" w:firstRowLastColumn="0" w:lastRowFirstColumn="0" w:lastRowLastColumn="0"/>
+              <w:rPr>
+                <w:sz w:val="24"/>
+                <w:szCs w:val="24"/>
+                <w:lang w:val="en-US"/>
+              </w:rPr>
+            </w:pPr>
+            <w:r>
+              <w:rPr>
+                <w:lang w:val="en-US"/>
+              </w:rPr>
+              <w:t>mother of deceased</w:t>
+            </w:r>
+          </w:p>
+        </w:tc>
+        <w:tc>
+          <w:tcPr>
+            <w:tcW w:w="1761" w:type="dxa"/>
+          </w:tcPr>
+          <w:p>
+            <w:pPr>
+              <w:pStyle w:val="Geenafstand"/>
+              <w:cnfStyle w:val="000000000000" w:firstRow="0" w:lastRow="0" w:firstColumn="0" w:lastColumn="0" w:oddVBand="0" w:evenVBand="0" w:oddHBand="0" w:evenHBand="0" w:firstRowFirstColumn="0" w:firstRowLastColumn="0" w:lastRowFirstColumn="0" w:lastRowLastColumn="0"/>
+              <w:rPr>
+                <w:lang w:val="en-US"/>
+              </w:rPr>
+            </w:pPr>
+            <w:r>
+              <w:rPr>
+                <w:lang w:val="en-US"/>
+              </w:rPr>
+              <w:t>deceased</w:t>
+            </w:r>
+          </w:p>
+        </w:tc>
+        <w:tc>
+          <w:tcPr>
+            <w:tcW w:w="0" w:type="auto"/>
+            <w:hideMark/>
+          </w:tcPr>
+          <w:p>
+            <w:pPr>
+              <w:pStyle w:val="Geenafstand"/>
+              <w:cnfStyle w:val="000000000000" w:firstRow="0" w:lastRow="0" w:firstColumn="0" w:lastColumn="0" w:oddVBand="0" w:evenVBand="0" w:oddHBand="0" w:evenHBand="0" w:firstRowFirstColumn="0" w:firstRowLastColumn="0" w:lastRowFirstColumn="0" w:lastRowLastColumn="0"/>
+              <w:rPr>
+                <w:sz w:val="24"/>
+                <w:szCs w:val="24"/>
+                <w:lang w:val="en-US"/>
+              </w:rPr>
+            </w:pPr>
+            <w:r>
+              <w:rPr>
+                <w:lang w:val="en-US"/>
+              </w:rPr>
+              <w:t>death</w:t>
+            </w:r>
+          </w:p>
+        </w:tc>
+      </w:tr>
+    </w:tbl>
+    <w:p>
+      <w:pPr>
+        <w:rPr>
+          <w:rFonts w:ascii="Times New Roman" w:hAnsi="Times New Roman" w:cs="Times New Roman"/>
+          <w:lang w:val="en-US"/>
+        </w:rPr>
+      </w:pPr>
+    </w:p>
+    <w:p>
+      <w:pPr>
+        <w:rPr>
+          <w:rFonts w:ascii="Times New Roman" w:hAnsi="Times New Roman" w:cs="Times New Roman"/>
+          <w:lang w:val="en-US"/>
+        </w:rPr>
+      </w:pPr>
       <w:r>
         <w:rPr>
           <w:rFonts w:ascii="Times New Roman" w:hAnsi="Times New Roman" w:cs="Times New Roman"/>
+          <w:noProof/>
           <w:lang w:val="en-US"/>
         </w:rPr>
         <w:drawing>
@@ -3660,14 +4581,17 @@
       <w:pPr>
         <w:rPr>
           <w:rFonts w:ascii="Times New Roman" w:hAnsi="Times New Roman" w:cs="Times New Roman"/>
+          <w:noProof/>
           <w:lang w:val="en-US"/>
         </w:rPr>
       </w:pPr>
       <w:r>
         <w:rPr>
           <w:rFonts w:ascii="Times New Roman" w:hAnsi="Times New Roman" w:cs="Times New Roman"/>
-          <w:lang w:val="en-US"/>
-        </w:rPr>
+          <w:noProof/>
+          <w:lang w:val="en-US"/>
+        </w:rPr>
+        <w:lastRenderedPageBreak/>
         <w:drawing>
           <wp:inline distT="0" distB="0" distL="0" distR="0" wp14:anchorId="33585BFB" wp14:editId="5FCD6FC4">
             <wp:extent cx="5306165" cy="1152686"/>
@@ -3705,6 +4629,2653 @@
         </w:drawing>
       </w:r>
     </w:p>
+    <w:p>
+      <w:pPr>
+        <w:rPr>
+          <w:rFonts w:ascii="Times New Roman" w:hAnsi="Times New Roman" w:cs="Times New Roman"/>
+          <w:noProof/>
+          <w:lang w:val="en-US"/>
+        </w:rPr>
+      </w:pPr>
+    </w:p>
+    <w:p>
+      <w:pPr>
+        <w:rPr>
+          <w:rFonts w:ascii="Times New Roman" w:hAnsi="Times New Roman" w:cs="Times New Roman"/>
+          <w:lang w:val="en-US"/>
+        </w:rPr>
+      </w:pPr>
+      <w:r>
+        <w:rPr>
+          <w:rFonts w:ascii="Times New Roman" w:hAnsi="Times New Roman" w:cs="Times New Roman"/>
+          <w:lang w:val="en-US"/>
+        </w:rPr>
+        <w:t>Modes</w:t>
+      </w:r>
+    </w:p>
+    <w:tbl>
+      <w:tblPr>
+        <w:tblStyle w:val="Rastertabel3-Accent5"/>
+        <w:tblW w:w="0" w:type="auto"/>
+        <w:tblInd w:w="5" w:type="dxa"/>
+        <w:tblLook w:val="04A0" w:firstRow="1" w:lastRow="0" w:firstColumn="1" w:lastColumn="0" w:noHBand="0" w:noVBand="1"/>
+      </w:tblPr>
+      <w:tblGrid>
+        <w:gridCol w:w="730"/>
+        <w:gridCol w:w="3943"/>
+        <w:gridCol w:w="4682"/>
+      </w:tblGrid>
+      <w:tr>
+        <w:trPr>
+          <w:cnfStyle w:val="100000000000" w:firstRow="1" w:lastRow="0" w:firstColumn="0" w:lastColumn="0" w:oddVBand="0" w:evenVBand="0" w:oddHBand="0" w:evenHBand="0" w:firstRowFirstColumn="0" w:firstRowLastColumn="0" w:lastRowFirstColumn="0" w:lastRowLastColumn="0"/>
+        </w:trPr>
+        <w:tc>
+          <w:tcPr>
+            <w:cnfStyle w:val="001000000100" w:firstRow="0" w:lastRow="0" w:firstColumn="1" w:lastColumn="0" w:oddVBand="0" w:evenVBand="0" w:oddHBand="0" w:evenHBand="0" w:firstRowFirstColumn="1" w:firstRowLastColumn="0" w:lastRowFirstColumn="0" w:lastRowLastColumn="0"/>
+            <w:tcW w:w="730" w:type="dxa"/>
+          </w:tcPr>
+          <w:p>
+            <w:pPr>
+              <w:rPr>
+                <w:rFonts w:ascii="Times New Roman" w:hAnsi="Times New Roman" w:cs="Times New Roman"/>
+                <w:lang w:val="en-US"/>
+              </w:rPr>
+            </w:pPr>
+            <w:r>
+              <w:rPr>
+                <w:rFonts w:ascii="Times New Roman" w:hAnsi="Times New Roman" w:cs="Times New Roman"/>
+                <w:lang w:val="en-US"/>
+              </w:rPr>
+              <w:t>Mode</w:t>
+            </w:r>
+          </w:p>
+        </w:tc>
+        <w:tc>
+          <w:tcPr>
+            <w:tcW w:w="3943" w:type="dxa"/>
+          </w:tcPr>
+          <w:p>
+            <w:pPr>
+              <w:cnfStyle w:val="100000000000" w:firstRow="1" w:lastRow="0" w:firstColumn="0" w:lastColumn="0" w:oddVBand="0" w:evenVBand="0" w:oddHBand="0" w:evenHBand="0" w:firstRowFirstColumn="0" w:firstRowLastColumn="0" w:lastRowFirstColumn="0" w:lastRowLastColumn="0"/>
+              <w:rPr>
+                <w:rFonts w:ascii="Times New Roman" w:hAnsi="Times New Roman" w:cs="Times New Roman"/>
+                <w:lang w:val="en-US"/>
+              </w:rPr>
+            </w:pPr>
+            <w:r>
+              <w:rPr>
+                <w:rFonts w:ascii="Times New Roman" w:hAnsi="Times New Roman" w:cs="Times New Roman"/>
+                <w:lang w:val="en-US"/>
+              </w:rPr>
+              <w:t>Reference</w:t>
+            </w:r>
+            <w:r>
+              <w:rPr>
+                <w:rFonts w:ascii="Times New Roman" w:hAnsi="Times New Roman" w:cs="Times New Roman"/>
+                <w:lang w:val="en-US"/>
+              </w:rPr>
+              <w:t xml:space="preserve"> pairs</w:t>
+            </w:r>
+          </w:p>
+        </w:tc>
+        <w:tc>
+          <w:tcPr>
+            <w:tcW w:w="4682" w:type="dxa"/>
+          </w:tcPr>
+          <w:p>
+            <w:pPr>
+              <w:cnfStyle w:val="100000000000" w:firstRow="1" w:lastRow="0" w:firstColumn="0" w:lastColumn="0" w:oddVBand="0" w:evenVBand="0" w:oddHBand="0" w:evenHBand="0" w:firstRowFirstColumn="0" w:firstRowLastColumn="0" w:lastRowFirstColumn="0" w:lastRowLastColumn="0"/>
+              <w:rPr>
+                <w:rFonts w:ascii="Times New Roman" w:hAnsi="Times New Roman" w:cs="Times New Roman"/>
+                <w:lang w:val="en-US"/>
+              </w:rPr>
+            </w:pPr>
+            <w:r>
+              <w:rPr>
+                <w:rFonts w:ascii="Times New Roman" w:hAnsi="Times New Roman" w:cs="Times New Roman"/>
+                <w:lang w:val="en-US"/>
+              </w:rPr>
+              <w:t>Potential</w:t>
+            </w:r>
+            <w:r>
+              <w:rPr>
+                <w:rFonts w:ascii="Times New Roman" w:hAnsi="Times New Roman" w:cs="Times New Roman"/>
+                <w:lang w:val="en-US"/>
+              </w:rPr>
+              <w:t xml:space="preserve"> link pairs</w:t>
+            </w:r>
+          </w:p>
+        </w:tc>
+      </w:tr>
+      <w:tr>
+        <w:trPr>
+          <w:cnfStyle w:val="000000100000" w:firstRow="0" w:lastRow="0" w:firstColumn="0" w:lastColumn="0" w:oddVBand="0" w:evenVBand="0" w:oddHBand="1" w:evenHBand="0" w:firstRowFirstColumn="0" w:firstRowLastColumn="0" w:lastRowFirstColumn="0" w:lastRowLastColumn="0"/>
+        </w:trPr>
+        <w:tc>
+          <w:tcPr>
+            <w:cnfStyle w:val="001000000000" w:firstRow="0" w:lastRow="0" w:firstColumn="1" w:lastColumn="0" w:oddVBand="0" w:evenVBand="0" w:oddHBand="0" w:evenHBand="0" w:firstRowFirstColumn="0" w:firstRowLastColumn="0" w:lastRowFirstColumn="0" w:lastRowLastColumn="0"/>
+            <w:tcW w:w="730" w:type="dxa"/>
+          </w:tcPr>
+          <w:p>
+            <w:pPr>
+              <w:jc w:val="center"/>
+              <w:rPr>
+                <w:rFonts w:ascii="Times New Roman" w:hAnsi="Times New Roman" w:cs="Times New Roman"/>
+                <w:b/>
+                <w:bCs/>
+                <w:lang w:val="en-US"/>
+              </w:rPr>
+            </w:pPr>
+            <w:r>
+              <w:rPr>
+                <w:rFonts w:ascii="Times New Roman" w:hAnsi="Times New Roman" w:cs="Times New Roman"/>
+                <w:b/>
+                <w:bCs/>
+                <w:lang w:val="en-US"/>
+              </w:rPr>
+              <w:t>1</w:t>
+            </w:r>
+          </w:p>
+        </w:tc>
+        <w:tc>
+          <w:tcPr>
+            <w:tcW w:w="3943" w:type="dxa"/>
+          </w:tcPr>
+          <w:p>
+            <w:pPr>
+              <w:cnfStyle w:val="000000100000" w:firstRow="0" w:lastRow="0" w:firstColumn="0" w:lastColumn="0" w:oddVBand="0" w:evenVBand="0" w:oddHBand="1" w:evenHBand="0" w:firstRowFirstColumn="0" w:firstRowLastColumn="0" w:lastRowFirstColumn="0" w:lastRowLastColumn="0"/>
+              <w:rPr>
+                <w:rFonts w:ascii="Times New Roman" w:hAnsi="Times New Roman" w:cs="Times New Roman"/>
+                <w:lang w:val="en-US"/>
+              </w:rPr>
+            </w:pPr>
+            <w:r>
+              <w:rPr>
+                <w:rFonts w:ascii="Times New Roman" w:hAnsi="Times New Roman" w:cs="Times New Roman"/>
+                <w:lang w:val="en-US"/>
+              </w:rPr>
+              <w:t>Parents of newborn</w:t>
+            </w:r>
+            <w:r>
+              <w:rPr>
+                <w:rFonts w:ascii="Times New Roman" w:hAnsi="Times New Roman" w:cs="Times New Roman"/>
+                <w:lang w:val="en-US"/>
+              </w:rPr>
+              <w:t>s</w:t>
+            </w:r>
+          </w:p>
+        </w:tc>
+        <w:tc>
+          <w:tcPr>
+            <w:tcW w:w="4682" w:type="dxa"/>
+          </w:tcPr>
+          <w:p>
+            <w:pPr>
+              <w:cnfStyle w:val="000000100000" w:firstRow="0" w:lastRow="0" w:firstColumn="0" w:lastColumn="0" w:oddVBand="0" w:evenVBand="0" w:oddHBand="1" w:evenHBand="0" w:firstRowFirstColumn="0" w:firstRowLastColumn="0" w:lastRowFirstColumn="0" w:lastRowLastColumn="0"/>
+              <w:rPr>
+                <w:rFonts w:ascii="Times New Roman" w:hAnsi="Times New Roman" w:cs="Times New Roman"/>
+                <w:lang w:val="en-US"/>
+              </w:rPr>
+            </w:pPr>
+            <w:r>
+              <w:rPr>
+                <w:rFonts w:ascii="Times New Roman" w:hAnsi="Times New Roman" w:cs="Times New Roman"/>
+                <w:lang w:val="en-US"/>
+              </w:rPr>
+              <w:t>Parents of newborn</w:t>
+            </w:r>
+            <w:r>
+              <w:rPr>
+                <w:rFonts w:ascii="Times New Roman" w:hAnsi="Times New Roman" w:cs="Times New Roman"/>
+                <w:lang w:val="en-US"/>
+              </w:rPr>
+              <w:t>s</w:t>
+            </w:r>
+          </w:p>
+        </w:tc>
+      </w:tr>
+      <w:tr>
+        <w:tc>
+          <w:tcPr>
+            <w:cnfStyle w:val="001000000000" w:firstRow="0" w:lastRow="0" w:firstColumn="1" w:lastColumn="0" w:oddVBand="0" w:evenVBand="0" w:oddHBand="0" w:evenHBand="0" w:firstRowFirstColumn="0" w:firstRowLastColumn="0" w:lastRowFirstColumn="0" w:lastRowLastColumn="0"/>
+            <w:tcW w:w="730" w:type="dxa"/>
+          </w:tcPr>
+          <w:p>
+            <w:pPr>
+              <w:jc w:val="center"/>
+              <w:rPr>
+                <w:rFonts w:ascii="Times New Roman" w:hAnsi="Times New Roman" w:cs="Times New Roman"/>
+                <w:b/>
+                <w:bCs/>
+                <w:lang w:val="en-US"/>
+              </w:rPr>
+            </w:pPr>
+            <w:r>
+              <w:rPr>
+                <w:rFonts w:ascii="Times New Roman" w:hAnsi="Times New Roman" w:cs="Times New Roman"/>
+                <w:b/>
+                <w:bCs/>
+                <w:lang w:val="en-US"/>
+              </w:rPr>
+              <w:t>2</w:t>
+            </w:r>
+          </w:p>
+        </w:tc>
+        <w:tc>
+          <w:tcPr>
+            <w:tcW w:w="3943" w:type="dxa"/>
+          </w:tcPr>
+          <w:p>
+            <w:pPr>
+              <w:cnfStyle w:val="000000000000" w:firstRow="0" w:lastRow="0" w:firstColumn="0" w:lastColumn="0" w:oddVBand="0" w:evenVBand="0" w:oddHBand="0" w:evenHBand="0" w:firstRowFirstColumn="0" w:firstRowLastColumn="0" w:lastRowFirstColumn="0" w:lastRowLastColumn="0"/>
+              <w:rPr>
+                <w:rFonts w:ascii="Times New Roman" w:hAnsi="Times New Roman" w:cs="Times New Roman"/>
+                <w:lang w:val="en-US"/>
+              </w:rPr>
+            </w:pPr>
+            <w:r>
+              <w:rPr>
+                <w:rFonts w:ascii="Times New Roman" w:hAnsi="Times New Roman" w:cs="Times New Roman"/>
+                <w:lang w:val="en-US"/>
+              </w:rPr>
+              <w:t>Parents of newborn</w:t>
+            </w:r>
+            <w:r>
+              <w:rPr>
+                <w:rFonts w:ascii="Times New Roman" w:hAnsi="Times New Roman" w:cs="Times New Roman"/>
+                <w:lang w:val="en-US"/>
+              </w:rPr>
+              <w:t>s</w:t>
+            </w:r>
+          </w:p>
+        </w:tc>
+        <w:tc>
+          <w:tcPr>
+            <w:tcW w:w="4682" w:type="dxa"/>
+          </w:tcPr>
+          <w:p>
+            <w:pPr>
+              <w:cnfStyle w:val="000000000000" w:firstRow="0" w:lastRow="0" w:firstColumn="0" w:lastColumn="0" w:oddVBand="0" w:evenVBand="0" w:oddHBand="0" w:evenHBand="0" w:firstRowFirstColumn="0" w:firstRowLastColumn="0" w:lastRowFirstColumn="0" w:lastRowLastColumn="0"/>
+              <w:rPr>
+                <w:rFonts w:ascii="Times New Roman" w:hAnsi="Times New Roman" w:cs="Times New Roman"/>
+                <w:lang w:val="en-US"/>
+              </w:rPr>
+            </w:pPr>
+            <w:r>
+              <w:rPr>
+                <w:rFonts w:ascii="Times New Roman" w:hAnsi="Times New Roman" w:cs="Times New Roman"/>
+                <w:lang w:val="en-US"/>
+              </w:rPr>
+              <w:t>Parents of deceased</w:t>
+            </w:r>
+          </w:p>
+        </w:tc>
+      </w:tr>
+      <w:tr>
+        <w:trPr>
+          <w:cnfStyle w:val="000000100000" w:firstRow="0" w:lastRow="0" w:firstColumn="0" w:lastColumn="0" w:oddVBand="0" w:evenVBand="0" w:oddHBand="1" w:evenHBand="0" w:firstRowFirstColumn="0" w:firstRowLastColumn="0" w:lastRowFirstColumn="0" w:lastRowLastColumn="0"/>
+        </w:trPr>
+        <w:tc>
+          <w:tcPr>
+            <w:cnfStyle w:val="001000000000" w:firstRow="0" w:lastRow="0" w:firstColumn="1" w:lastColumn="0" w:oddVBand="0" w:evenVBand="0" w:oddHBand="0" w:evenHBand="0" w:firstRowFirstColumn="0" w:firstRowLastColumn="0" w:lastRowFirstColumn="0" w:lastRowLastColumn="0"/>
+            <w:tcW w:w="730" w:type="dxa"/>
+          </w:tcPr>
+          <w:p>
+            <w:pPr>
+              <w:jc w:val="center"/>
+              <w:rPr>
+                <w:rFonts w:ascii="Times New Roman" w:hAnsi="Times New Roman" w:cs="Times New Roman"/>
+                <w:b/>
+                <w:bCs/>
+                <w:lang w:val="en-US"/>
+              </w:rPr>
+            </w:pPr>
+            <w:r>
+              <w:rPr>
+                <w:rFonts w:ascii="Times New Roman" w:hAnsi="Times New Roman" w:cs="Times New Roman"/>
+                <w:b/>
+                <w:bCs/>
+                <w:lang w:val="en-US"/>
+              </w:rPr>
+              <w:t>3</w:t>
+            </w:r>
+          </w:p>
+        </w:tc>
+        <w:tc>
+          <w:tcPr>
+            <w:tcW w:w="3943" w:type="dxa"/>
+          </w:tcPr>
+          <w:p>
+            <w:pPr>
+              <w:cnfStyle w:val="000000100000" w:firstRow="0" w:lastRow="0" w:firstColumn="0" w:lastColumn="0" w:oddVBand="0" w:evenVBand="0" w:oddHBand="1" w:evenHBand="0" w:firstRowFirstColumn="0" w:firstRowLastColumn="0" w:lastRowFirstColumn="0" w:lastRowLastColumn="0"/>
+              <w:rPr>
+                <w:rFonts w:ascii="Times New Roman" w:hAnsi="Times New Roman" w:cs="Times New Roman"/>
+                <w:lang w:val="en-US"/>
+              </w:rPr>
+            </w:pPr>
+            <w:r>
+              <w:rPr>
+                <w:rFonts w:ascii="Times New Roman" w:hAnsi="Times New Roman" w:cs="Times New Roman"/>
+                <w:lang w:val="en-US"/>
+              </w:rPr>
+              <w:t>Married couples</w:t>
+            </w:r>
+          </w:p>
+        </w:tc>
+        <w:tc>
+          <w:tcPr>
+            <w:tcW w:w="4682" w:type="dxa"/>
+          </w:tcPr>
+          <w:p>
+            <w:pPr>
+              <w:cnfStyle w:val="000000100000" w:firstRow="0" w:lastRow="0" w:firstColumn="0" w:lastColumn="0" w:oddVBand="0" w:evenVBand="0" w:oddHBand="1" w:evenHBand="0" w:firstRowFirstColumn="0" w:firstRowLastColumn="0" w:lastRowFirstColumn="0" w:lastRowLastColumn="0"/>
+              <w:rPr>
+                <w:rFonts w:ascii="Times New Roman" w:hAnsi="Times New Roman" w:cs="Times New Roman"/>
+                <w:lang w:val="en-US"/>
+              </w:rPr>
+            </w:pPr>
+            <w:r>
+              <w:rPr>
+                <w:rFonts w:ascii="Times New Roman" w:hAnsi="Times New Roman" w:cs="Times New Roman"/>
+                <w:lang w:val="en-US"/>
+              </w:rPr>
+              <w:t>Parents of newborn</w:t>
+            </w:r>
+            <w:r>
+              <w:rPr>
+                <w:rFonts w:ascii="Times New Roman" w:hAnsi="Times New Roman" w:cs="Times New Roman"/>
+                <w:lang w:val="en-US"/>
+              </w:rPr>
+              <w:t>s</w:t>
+            </w:r>
+          </w:p>
+        </w:tc>
+      </w:tr>
+      <w:tr>
+        <w:tc>
+          <w:tcPr>
+            <w:cnfStyle w:val="001000000000" w:firstRow="0" w:lastRow="0" w:firstColumn="1" w:lastColumn="0" w:oddVBand="0" w:evenVBand="0" w:oddHBand="0" w:evenHBand="0" w:firstRowFirstColumn="0" w:firstRowLastColumn="0" w:lastRowFirstColumn="0" w:lastRowLastColumn="0"/>
+            <w:tcW w:w="730" w:type="dxa"/>
+          </w:tcPr>
+          <w:p>
+            <w:pPr>
+              <w:jc w:val="center"/>
+              <w:rPr>
+                <w:rFonts w:ascii="Times New Roman" w:hAnsi="Times New Roman" w:cs="Times New Roman"/>
+                <w:b/>
+                <w:bCs/>
+                <w:lang w:val="en-US"/>
+              </w:rPr>
+            </w:pPr>
+            <w:r>
+              <w:rPr>
+                <w:rFonts w:ascii="Times New Roman" w:hAnsi="Times New Roman" w:cs="Times New Roman"/>
+                <w:b/>
+                <w:bCs/>
+                <w:lang w:val="en-US"/>
+              </w:rPr>
+              <w:t>4</w:t>
+            </w:r>
+          </w:p>
+        </w:tc>
+        <w:tc>
+          <w:tcPr>
+            <w:tcW w:w="3943" w:type="dxa"/>
+          </w:tcPr>
+          <w:p>
+            <w:pPr>
+              <w:cnfStyle w:val="000000000000" w:firstRow="0" w:lastRow="0" w:firstColumn="0" w:lastColumn="0" w:oddVBand="0" w:evenVBand="0" w:oddHBand="0" w:evenHBand="0" w:firstRowFirstColumn="0" w:firstRowLastColumn="0" w:lastRowFirstColumn="0" w:lastRowLastColumn="0"/>
+              <w:rPr>
+                <w:rFonts w:ascii="Times New Roman" w:hAnsi="Times New Roman" w:cs="Times New Roman"/>
+                <w:lang w:val="en-US"/>
+              </w:rPr>
+            </w:pPr>
+            <w:r>
+              <w:rPr>
+                <w:rFonts w:ascii="Times New Roman" w:hAnsi="Times New Roman" w:cs="Times New Roman"/>
+                <w:lang w:val="en-US"/>
+              </w:rPr>
+              <w:t>Married couples</w:t>
+            </w:r>
+          </w:p>
+        </w:tc>
+        <w:tc>
+          <w:tcPr>
+            <w:tcW w:w="4682" w:type="dxa"/>
+          </w:tcPr>
+          <w:p>
+            <w:pPr>
+              <w:cnfStyle w:val="000000000000" w:firstRow="0" w:lastRow="0" w:firstColumn="0" w:lastColumn="0" w:oddVBand="0" w:evenVBand="0" w:oddHBand="0" w:evenHBand="0" w:firstRowFirstColumn="0" w:firstRowLastColumn="0" w:lastRowFirstColumn="0" w:lastRowLastColumn="0"/>
+              <w:rPr>
+                <w:rFonts w:ascii="Times New Roman" w:hAnsi="Times New Roman" w:cs="Times New Roman"/>
+                <w:lang w:val="en-US"/>
+              </w:rPr>
+            </w:pPr>
+            <w:r>
+              <w:rPr>
+                <w:rFonts w:ascii="Times New Roman" w:hAnsi="Times New Roman" w:cs="Times New Roman"/>
+                <w:lang w:val="en-US"/>
+              </w:rPr>
+              <w:t>Parents of married couples</w:t>
+            </w:r>
+          </w:p>
+        </w:tc>
+      </w:tr>
+      <w:tr>
+        <w:trPr>
+          <w:cnfStyle w:val="000000100000" w:firstRow="0" w:lastRow="0" w:firstColumn="0" w:lastColumn="0" w:oddVBand="0" w:evenVBand="0" w:oddHBand="1" w:evenHBand="0" w:firstRowFirstColumn="0" w:firstRowLastColumn="0" w:lastRowFirstColumn="0" w:lastRowLastColumn="0"/>
+        </w:trPr>
+        <w:tc>
+          <w:tcPr>
+            <w:cnfStyle w:val="001000000000" w:firstRow="0" w:lastRow="0" w:firstColumn="1" w:lastColumn="0" w:oddVBand="0" w:evenVBand="0" w:oddHBand="0" w:evenHBand="0" w:firstRowFirstColumn="0" w:firstRowLastColumn="0" w:lastRowFirstColumn="0" w:lastRowLastColumn="0"/>
+            <w:tcW w:w="730" w:type="dxa"/>
+          </w:tcPr>
+          <w:p>
+            <w:pPr>
+              <w:jc w:val="center"/>
+              <w:rPr>
+                <w:rFonts w:ascii="Times New Roman" w:hAnsi="Times New Roman" w:cs="Times New Roman"/>
+                <w:b/>
+                <w:bCs/>
+                <w:lang w:val="en-US"/>
+              </w:rPr>
+            </w:pPr>
+            <w:r>
+              <w:rPr>
+                <w:rFonts w:ascii="Times New Roman" w:hAnsi="Times New Roman" w:cs="Times New Roman"/>
+                <w:b/>
+                <w:bCs/>
+                <w:lang w:val="en-US"/>
+              </w:rPr>
+              <w:t>5</w:t>
+            </w:r>
+          </w:p>
+        </w:tc>
+        <w:tc>
+          <w:tcPr>
+            <w:tcW w:w="3943" w:type="dxa"/>
+          </w:tcPr>
+          <w:p>
+            <w:pPr>
+              <w:cnfStyle w:val="000000100000" w:firstRow="0" w:lastRow="0" w:firstColumn="0" w:lastColumn="0" w:oddVBand="0" w:evenVBand="0" w:oddHBand="1" w:evenHBand="0" w:firstRowFirstColumn="0" w:firstRowLastColumn="0" w:lastRowFirstColumn="0" w:lastRowLastColumn="0"/>
+              <w:rPr>
+                <w:rFonts w:ascii="Times New Roman" w:hAnsi="Times New Roman" w:cs="Times New Roman"/>
+                <w:lang w:val="en-US"/>
+              </w:rPr>
+            </w:pPr>
+            <w:r>
+              <w:rPr>
+                <w:rFonts w:ascii="Times New Roman" w:hAnsi="Times New Roman" w:cs="Times New Roman"/>
+                <w:lang w:val="en-US"/>
+              </w:rPr>
+              <w:t>Married couples</w:t>
+            </w:r>
+          </w:p>
+        </w:tc>
+        <w:tc>
+          <w:tcPr>
+            <w:tcW w:w="4682" w:type="dxa"/>
+          </w:tcPr>
+          <w:p>
+            <w:pPr>
+              <w:cnfStyle w:val="000000100000" w:firstRow="0" w:lastRow="0" w:firstColumn="0" w:lastColumn="0" w:oddVBand="0" w:evenVBand="0" w:oddHBand="1" w:evenHBand="0" w:firstRowFirstColumn="0" w:firstRowLastColumn="0" w:lastRowFirstColumn="0" w:lastRowLastColumn="0"/>
+              <w:rPr>
+                <w:rFonts w:ascii="Times New Roman" w:hAnsi="Times New Roman" w:cs="Times New Roman"/>
+                <w:lang w:val="en-US"/>
+              </w:rPr>
+            </w:pPr>
+            <w:r>
+              <w:rPr>
+                <w:rFonts w:ascii="Times New Roman" w:hAnsi="Times New Roman" w:cs="Times New Roman"/>
+                <w:lang w:val="en-US"/>
+              </w:rPr>
+              <w:t>Parents of deceased</w:t>
+            </w:r>
+          </w:p>
+        </w:tc>
+      </w:tr>
+      <w:tr>
+        <w:tc>
+          <w:tcPr>
+            <w:cnfStyle w:val="001000000000" w:firstRow="0" w:lastRow="0" w:firstColumn="1" w:lastColumn="0" w:oddVBand="0" w:evenVBand="0" w:oddHBand="0" w:evenHBand="0" w:firstRowFirstColumn="0" w:firstRowLastColumn="0" w:lastRowFirstColumn="0" w:lastRowLastColumn="0"/>
+            <w:tcW w:w="730" w:type="dxa"/>
+          </w:tcPr>
+          <w:p>
+            <w:pPr>
+              <w:jc w:val="center"/>
+              <w:rPr>
+                <w:rFonts w:ascii="Times New Roman" w:hAnsi="Times New Roman" w:cs="Times New Roman"/>
+                <w:b/>
+                <w:bCs/>
+                <w:lang w:val="en-US"/>
+              </w:rPr>
+            </w:pPr>
+            <w:r>
+              <w:rPr>
+                <w:rFonts w:ascii="Times New Roman" w:hAnsi="Times New Roman" w:cs="Times New Roman"/>
+                <w:b/>
+                <w:bCs/>
+                <w:lang w:val="en-US"/>
+              </w:rPr>
+              <w:t>6</w:t>
+            </w:r>
+          </w:p>
+        </w:tc>
+        <w:tc>
+          <w:tcPr>
+            <w:tcW w:w="3943" w:type="dxa"/>
+          </w:tcPr>
+          <w:p>
+            <w:pPr>
+              <w:cnfStyle w:val="000000000000" w:firstRow="0" w:lastRow="0" w:firstColumn="0" w:lastColumn="0" w:oddVBand="0" w:evenVBand="0" w:oddHBand="0" w:evenHBand="0" w:firstRowFirstColumn="0" w:firstRowLastColumn="0" w:lastRowFirstColumn="0" w:lastRowLastColumn="0"/>
+              <w:rPr>
+                <w:rFonts w:ascii="Times New Roman" w:hAnsi="Times New Roman" w:cs="Times New Roman"/>
+                <w:lang w:val="en-US"/>
+              </w:rPr>
+            </w:pPr>
+            <w:r>
+              <w:rPr>
+                <w:rFonts w:ascii="Times New Roman" w:hAnsi="Times New Roman" w:cs="Times New Roman"/>
+                <w:lang w:val="en-US"/>
+              </w:rPr>
+              <w:t>Parents of married couples</w:t>
+            </w:r>
+          </w:p>
+        </w:tc>
+        <w:tc>
+          <w:tcPr>
+            <w:tcW w:w="4682" w:type="dxa"/>
+          </w:tcPr>
+          <w:p>
+            <w:pPr>
+              <w:cnfStyle w:val="000000000000" w:firstRow="0" w:lastRow="0" w:firstColumn="0" w:lastColumn="0" w:oddVBand="0" w:evenVBand="0" w:oddHBand="0" w:evenHBand="0" w:firstRowFirstColumn="0" w:firstRowLastColumn="0" w:lastRowFirstColumn="0" w:lastRowLastColumn="0"/>
+              <w:rPr>
+                <w:rFonts w:ascii="Times New Roman" w:hAnsi="Times New Roman" w:cs="Times New Roman"/>
+                <w:lang w:val="en-US"/>
+              </w:rPr>
+            </w:pPr>
+            <w:r>
+              <w:rPr>
+                <w:rFonts w:ascii="Times New Roman" w:hAnsi="Times New Roman" w:cs="Times New Roman"/>
+                <w:lang w:val="en-US"/>
+              </w:rPr>
+              <w:t>Parents of married couples</w:t>
+            </w:r>
+          </w:p>
+        </w:tc>
+      </w:tr>
+      <w:tr>
+        <w:trPr>
+          <w:cnfStyle w:val="000000100000" w:firstRow="0" w:lastRow="0" w:firstColumn="0" w:lastColumn="0" w:oddVBand="0" w:evenVBand="0" w:oddHBand="1" w:evenHBand="0" w:firstRowFirstColumn="0" w:firstRowLastColumn="0" w:lastRowFirstColumn="0" w:lastRowLastColumn="0"/>
+        </w:trPr>
+        <w:tc>
+          <w:tcPr>
+            <w:cnfStyle w:val="001000000000" w:firstRow="0" w:lastRow="0" w:firstColumn="1" w:lastColumn="0" w:oddVBand="0" w:evenVBand="0" w:oddHBand="0" w:evenHBand="0" w:firstRowFirstColumn="0" w:firstRowLastColumn="0" w:lastRowFirstColumn="0" w:lastRowLastColumn="0"/>
+            <w:tcW w:w="730" w:type="dxa"/>
+          </w:tcPr>
+          <w:p>
+            <w:pPr>
+              <w:jc w:val="center"/>
+              <w:rPr>
+                <w:rFonts w:ascii="Times New Roman" w:hAnsi="Times New Roman" w:cs="Times New Roman"/>
+                <w:b/>
+                <w:bCs/>
+                <w:lang w:val="en-US"/>
+              </w:rPr>
+            </w:pPr>
+            <w:r>
+              <w:rPr>
+                <w:rFonts w:ascii="Times New Roman" w:hAnsi="Times New Roman" w:cs="Times New Roman"/>
+                <w:b/>
+                <w:bCs/>
+                <w:lang w:val="en-US"/>
+              </w:rPr>
+              <w:t>7</w:t>
+            </w:r>
+          </w:p>
+        </w:tc>
+        <w:tc>
+          <w:tcPr>
+            <w:tcW w:w="3943" w:type="dxa"/>
+          </w:tcPr>
+          <w:p>
+            <w:pPr>
+              <w:cnfStyle w:val="000000100000" w:firstRow="0" w:lastRow="0" w:firstColumn="0" w:lastColumn="0" w:oddVBand="0" w:evenVBand="0" w:oddHBand="1" w:evenHBand="0" w:firstRowFirstColumn="0" w:firstRowLastColumn="0" w:lastRowFirstColumn="0" w:lastRowLastColumn="0"/>
+              <w:rPr>
+                <w:rFonts w:ascii="Times New Roman" w:hAnsi="Times New Roman" w:cs="Times New Roman"/>
+                <w:lang w:val="en-US"/>
+              </w:rPr>
+            </w:pPr>
+            <w:r>
+              <w:rPr>
+                <w:rFonts w:ascii="Times New Roman" w:hAnsi="Times New Roman" w:cs="Times New Roman"/>
+                <w:lang w:val="en-US"/>
+              </w:rPr>
+              <w:t>Parents of married couples</w:t>
+            </w:r>
+          </w:p>
+        </w:tc>
+        <w:tc>
+          <w:tcPr>
+            <w:tcW w:w="4682" w:type="dxa"/>
+          </w:tcPr>
+          <w:p>
+            <w:pPr>
+              <w:cnfStyle w:val="000000100000" w:firstRow="0" w:lastRow="0" w:firstColumn="0" w:lastColumn="0" w:oddVBand="0" w:evenVBand="0" w:oddHBand="1" w:evenHBand="0" w:firstRowFirstColumn="0" w:firstRowLastColumn="0" w:lastRowFirstColumn="0" w:lastRowLastColumn="0"/>
+              <w:rPr>
+                <w:rFonts w:ascii="Times New Roman" w:hAnsi="Times New Roman" w:cs="Times New Roman"/>
+                <w:lang w:val="en-US"/>
+              </w:rPr>
+            </w:pPr>
+            <w:r>
+              <w:rPr>
+                <w:rFonts w:ascii="Times New Roman" w:hAnsi="Times New Roman" w:cs="Times New Roman"/>
+                <w:lang w:val="en-US"/>
+              </w:rPr>
+              <w:t>Parents of newborn</w:t>
+            </w:r>
+            <w:r>
+              <w:rPr>
+                <w:rFonts w:ascii="Times New Roman" w:hAnsi="Times New Roman" w:cs="Times New Roman"/>
+                <w:lang w:val="en-US"/>
+              </w:rPr>
+              <w:t>s</w:t>
+            </w:r>
+          </w:p>
+        </w:tc>
+      </w:tr>
+      <w:tr>
+        <w:tc>
+          <w:tcPr>
+            <w:cnfStyle w:val="001000000000" w:firstRow="0" w:lastRow="0" w:firstColumn="1" w:lastColumn="0" w:oddVBand="0" w:evenVBand="0" w:oddHBand="0" w:evenHBand="0" w:firstRowFirstColumn="0" w:firstRowLastColumn="0" w:lastRowFirstColumn="0" w:lastRowLastColumn="0"/>
+            <w:tcW w:w="730" w:type="dxa"/>
+          </w:tcPr>
+          <w:p>
+            <w:pPr>
+              <w:jc w:val="center"/>
+              <w:rPr>
+                <w:rFonts w:ascii="Times New Roman" w:hAnsi="Times New Roman" w:cs="Times New Roman"/>
+                <w:b/>
+                <w:bCs/>
+                <w:lang w:val="en-US"/>
+              </w:rPr>
+            </w:pPr>
+            <w:r>
+              <w:rPr>
+                <w:rFonts w:ascii="Times New Roman" w:hAnsi="Times New Roman" w:cs="Times New Roman"/>
+                <w:b/>
+                <w:bCs/>
+                <w:lang w:val="en-US"/>
+              </w:rPr>
+              <w:t>8</w:t>
+            </w:r>
+          </w:p>
+        </w:tc>
+        <w:tc>
+          <w:tcPr>
+            <w:tcW w:w="3943" w:type="dxa"/>
+          </w:tcPr>
+          <w:p>
+            <w:pPr>
+              <w:cnfStyle w:val="000000000000" w:firstRow="0" w:lastRow="0" w:firstColumn="0" w:lastColumn="0" w:oddVBand="0" w:evenVBand="0" w:oddHBand="0" w:evenHBand="0" w:firstRowFirstColumn="0" w:firstRowLastColumn="0" w:lastRowFirstColumn="0" w:lastRowLastColumn="0"/>
+              <w:rPr>
+                <w:rFonts w:ascii="Times New Roman" w:hAnsi="Times New Roman" w:cs="Times New Roman"/>
+                <w:lang w:val="en-US"/>
+              </w:rPr>
+            </w:pPr>
+            <w:r>
+              <w:rPr>
+                <w:rFonts w:ascii="Times New Roman" w:hAnsi="Times New Roman" w:cs="Times New Roman"/>
+                <w:lang w:val="en-US"/>
+              </w:rPr>
+              <w:t>Parents of married couples</w:t>
+            </w:r>
+          </w:p>
+        </w:tc>
+        <w:tc>
+          <w:tcPr>
+            <w:tcW w:w="4682" w:type="dxa"/>
+          </w:tcPr>
+          <w:p>
+            <w:pPr>
+              <w:cnfStyle w:val="000000000000" w:firstRow="0" w:lastRow="0" w:firstColumn="0" w:lastColumn="0" w:oddVBand="0" w:evenVBand="0" w:oddHBand="0" w:evenHBand="0" w:firstRowFirstColumn="0" w:firstRowLastColumn="0" w:lastRowFirstColumn="0" w:lastRowLastColumn="0"/>
+              <w:rPr>
+                <w:rFonts w:ascii="Times New Roman" w:hAnsi="Times New Roman" w:cs="Times New Roman"/>
+                <w:lang w:val="en-US"/>
+              </w:rPr>
+            </w:pPr>
+            <w:r>
+              <w:rPr>
+                <w:rFonts w:ascii="Times New Roman" w:hAnsi="Times New Roman" w:cs="Times New Roman"/>
+                <w:lang w:val="en-US"/>
+              </w:rPr>
+              <w:t>Parents of deceased</w:t>
+            </w:r>
+          </w:p>
+        </w:tc>
+      </w:tr>
+      <w:tr>
+        <w:trPr>
+          <w:cnfStyle w:val="000000100000" w:firstRow="0" w:lastRow="0" w:firstColumn="0" w:lastColumn="0" w:oddVBand="0" w:evenVBand="0" w:oddHBand="1" w:evenHBand="0" w:firstRowFirstColumn="0" w:firstRowLastColumn="0" w:lastRowFirstColumn="0" w:lastRowLastColumn="0"/>
+        </w:trPr>
+        <w:tc>
+          <w:tcPr>
+            <w:cnfStyle w:val="001000000000" w:firstRow="0" w:lastRow="0" w:firstColumn="1" w:lastColumn="0" w:oddVBand="0" w:evenVBand="0" w:oddHBand="0" w:evenHBand="0" w:firstRowFirstColumn="0" w:firstRowLastColumn="0" w:lastRowFirstColumn="0" w:lastRowLastColumn="0"/>
+            <w:tcW w:w="730" w:type="dxa"/>
+          </w:tcPr>
+          <w:p>
+            <w:pPr>
+              <w:jc w:val="center"/>
+              <w:rPr>
+                <w:rFonts w:ascii="Times New Roman" w:hAnsi="Times New Roman" w:cs="Times New Roman"/>
+                <w:b/>
+                <w:bCs/>
+                <w:lang w:val="en-US"/>
+              </w:rPr>
+            </w:pPr>
+            <w:r>
+              <w:rPr>
+                <w:rFonts w:ascii="Times New Roman" w:hAnsi="Times New Roman" w:cs="Times New Roman"/>
+                <w:b/>
+                <w:bCs/>
+                <w:lang w:val="en-US"/>
+              </w:rPr>
+              <w:t>9</w:t>
+            </w:r>
+          </w:p>
+        </w:tc>
+        <w:tc>
+          <w:tcPr>
+            <w:tcW w:w="3943" w:type="dxa"/>
+          </w:tcPr>
+          <w:p>
+            <w:pPr>
+              <w:cnfStyle w:val="000000100000" w:firstRow="0" w:lastRow="0" w:firstColumn="0" w:lastColumn="0" w:oddVBand="0" w:evenVBand="0" w:oddHBand="1" w:evenHBand="0" w:firstRowFirstColumn="0" w:firstRowLastColumn="0" w:lastRowFirstColumn="0" w:lastRowLastColumn="0"/>
+              <w:rPr>
+                <w:rFonts w:ascii="Times New Roman" w:hAnsi="Times New Roman" w:cs="Times New Roman"/>
+                <w:lang w:val="en-US"/>
+              </w:rPr>
+            </w:pPr>
+            <w:r>
+              <w:rPr>
+                <w:rFonts w:ascii="Times New Roman" w:hAnsi="Times New Roman" w:cs="Times New Roman"/>
+                <w:lang w:val="en-US"/>
+              </w:rPr>
+              <w:t>Deceased and partners</w:t>
+            </w:r>
+          </w:p>
+        </w:tc>
+        <w:tc>
+          <w:tcPr>
+            <w:tcW w:w="4682" w:type="dxa"/>
+          </w:tcPr>
+          <w:p>
+            <w:pPr>
+              <w:cnfStyle w:val="000000100000" w:firstRow="0" w:lastRow="0" w:firstColumn="0" w:lastColumn="0" w:oddVBand="0" w:evenVBand="0" w:oddHBand="1" w:evenHBand="0" w:firstRowFirstColumn="0" w:firstRowLastColumn="0" w:lastRowFirstColumn="0" w:lastRowLastColumn="0"/>
+              <w:rPr>
+                <w:rFonts w:ascii="Times New Roman" w:hAnsi="Times New Roman" w:cs="Times New Roman"/>
+                <w:lang w:val="en-US"/>
+              </w:rPr>
+            </w:pPr>
+            <w:r>
+              <w:rPr>
+                <w:rFonts w:ascii="Times New Roman" w:hAnsi="Times New Roman" w:cs="Times New Roman"/>
+                <w:lang w:val="en-US"/>
+              </w:rPr>
+              <w:t>Parents of newborn</w:t>
+            </w:r>
+            <w:r>
+              <w:rPr>
+                <w:rFonts w:ascii="Times New Roman" w:hAnsi="Times New Roman" w:cs="Times New Roman"/>
+                <w:lang w:val="en-US"/>
+              </w:rPr>
+              <w:t>s</w:t>
+            </w:r>
+          </w:p>
+        </w:tc>
+      </w:tr>
+      <w:tr>
+        <w:tc>
+          <w:tcPr>
+            <w:cnfStyle w:val="001000000000" w:firstRow="0" w:lastRow="0" w:firstColumn="1" w:lastColumn="0" w:oddVBand="0" w:evenVBand="0" w:oddHBand="0" w:evenHBand="0" w:firstRowFirstColumn="0" w:firstRowLastColumn="0" w:lastRowFirstColumn="0" w:lastRowLastColumn="0"/>
+            <w:tcW w:w="730" w:type="dxa"/>
+          </w:tcPr>
+          <w:p>
+            <w:pPr>
+              <w:jc w:val="center"/>
+              <w:rPr>
+                <w:rFonts w:ascii="Times New Roman" w:hAnsi="Times New Roman" w:cs="Times New Roman"/>
+                <w:b/>
+                <w:bCs/>
+                <w:lang w:val="en-US"/>
+              </w:rPr>
+            </w:pPr>
+            <w:r>
+              <w:rPr>
+                <w:rFonts w:ascii="Times New Roman" w:hAnsi="Times New Roman" w:cs="Times New Roman"/>
+                <w:b/>
+                <w:bCs/>
+                <w:lang w:val="en-US"/>
+              </w:rPr>
+              <w:t>10</w:t>
+            </w:r>
+          </w:p>
+        </w:tc>
+        <w:tc>
+          <w:tcPr>
+            <w:tcW w:w="3943" w:type="dxa"/>
+          </w:tcPr>
+          <w:p>
+            <w:pPr>
+              <w:cnfStyle w:val="000000000000" w:firstRow="0" w:lastRow="0" w:firstColumn="0" w:lastColumn="0" w:oddVBand="0" w:evenVBand="0" w:oddHBand="0" w:evenHBand="0" w:firstRowFirstColumn="0" w:firstRowLastColumn="0" w:lastRowFirstColumn="0" w:lastRowLastColumn="0"/>
+              <w:rPr>
+                <w:rFonts w:ascii="Times New Roman" w:hAnsi="Times New Roman" w:cs="Times New Roman"/>
+                <w:lang w:val="en-US"/>
+              </w:rPr>
+            </w:pPr>
+            <w:r>
+              <w:rPr>
+                <w:rFonts w:ascii="Times New Roman" w:hAnsi="Times New Roman" w:cs="Times New Roman"/>
+                <w:lang w:val="en-US"/>
+              </w:rPr>
+              <w:t>Deceased and partner</w:t>
+            </w:r>
+            <w:r>
+              <w:rPr>
+                <w:rFonts w:ascii="Times New Roman" w:hAnsi="Times New Roman" w:cs="Times New Roman"/>
+                <w:lang w:val="en-US"/>
+              </w:rPr>
+              <w:t>s</w:t>
+            </w:r>
+          </w:p>
+        </w:tc>
+        <w:tc>
+          <w:tcPr>
+            <w:tcW w:w="4682" w:type="dxa"/>
+          </w:tcPr>
+          <w:p>
+            <w:pPr>
+              <w:cnfStyle w:val="000000000000" w:firstRow="0" w:lastRow="0" w:firstColumn="0" w:lastColumn="0" w:oddVBand="0" w:evenVBand="0" w:oddHBand="0" w:evenHBand="0" w:firstRowFirstColumn="0" w:firstRowLastColumn="0" w:lastRowFirstColumn="0" w:lastRowLastColumn="0"/>
+              <w:rPr>
+                <w:rFonts w:ascii="Times New Roman" w:hAnsi="Times New Roman" w:cs="Times New Roman"/>
+                <w:lang w:val="en-US"/>
+              </w:rPr>
+            </w:pPr>
+            <w:r>
+              <w:rPr>
+                <w:rFonts w:ascii="Times New Roman" w:hAnsi="Times New Roman" w:cs="Times New Roman"/>
+                <w:lang w:val="en-US"/>
+              </w:rPr>
+              <w:t>Married couples</w:t>
+            </w:r>
+          </w:p>
+        </w:tc>
+      </w:tr>
+      <w:tr>
+        <w:trPr>
+          <w:cnfStyle w:val="000000100000" w:firstRow="0" w:lastRow="0" w:firstColumn="0" w:lastColumn="0" w:oddVBand="0" w:evenVBand="0" w:oddHBand="1" w:evenHBand="0" w:firstRowFirstColumn="0" w:firstRowLastColumn="0" w:lastRowFirstColumn="0" w:lastRowLastColumn="0"/>
+        </w:trPr>
+        <w:tc>
+          <w:tcPr>
+            <w:cnfStyle w:val="001000000000" w:firstRow="0" w:lastRow="0" w:firstColumn="1" w:lastColumn="0" w:oddVBand="0" w:evenVBand="0" w:oddHBand="0" w:evenHBand="0" w:firstRowFirstColumn="0" w:firstRowLastColumn="0" w:lastRowFirstColumn="0" w:lastRowLastColumn="0"/>
+            <w:tcW w:w="730" w:type="dxa"/>
+          </w:tcPr>
+          <w:p>
+            <w:pPr>
+              <w:jc w:val="center"/>
+              <w:rPr>
+                <w:rFonts w:ascii="Times New Roman" w:hAnsi="Times New Roman" w:cs="Times New Roman"/>
+                <w:b/>
+                <w:bCs/>
+                <w:lang w:val="en-US"/>
+              </w:rPr>
+            </w:pPr>
+            <w:r>
+              <w:rPr>
+                <w:rFonts w:ascii="Times New Roman" w:hAnsi="Times New Roman" w:cs="Times New Roman"/>
+                <w:b/>
+                <w:bCs/>
+                <w:lang w:val="en-US"/>
+              </w:rPr>
+              <w:t>11</w:t>
+            </w:r>
+          </w:p>
+        </w:tc>
+        <w:tc>
+          <w:tcPr>
+            <w:tcW w:w="3943" w:type="dxa"/>
+          </w:tcPr>
+          <w:p>
+            <w:pPr>
+              <w:cnfStyle w:val="000000100000" w:firstRow="0" w:lastRow="0" w:firstColumn="0" w:lastColumn="0" w:oddVBand="0" w:evenVBand="0" w:oddHBand="1" w:evenHBand="0" w:firstRowFirstColumn="0" w:firstRowLastColumn="0" w:lastRowFirstColumn="0" w:lastRowLastColumn="0"/>
+              <w:rPr>
+                <w:rFonts w:ascii="Times New Roman" w:hAnsi="Times New Roman" w:cs="Times New Roman"/>
+                <w:lang w:val="en-US"/>
+              </w:rPr>
+            </w:pPr>
+            <w:r>
+              <w:rPr>
+                <w:rFonts w:ascii="Times New Roman" w:hAnsi="Times New Roman" w:cs="Times New Roman"/>
+                <w:lang w:val="en-US"/>
+              </w:rPr>
+              <w:t>Deceased and partner</w:t>
+            </w:r>
+            <w:r>
+              <w:rPr>
+                <w:rFonts w:ascii="Times New Roman" w:hAnsi="Times New Roman" w:cs="Times New Roman"/>
+                <w:lang w:val="en-US"/>
+              </w:rPr>
+              <w:t>s</w:t>
+            </w:r>
+          </w:p>
+        </w:tc>
+        <w:tc>
+          <w:tcPr>
+            <w:tcW w:w="4682" w:type="dxa"/>
+          </w:tcPr>
+          <w:p>
+            <w:pPr>
+              <w:cnfStyle w:val="000000100000" w:firstRow="0" w:lastRow="0" w:firstColumn="0" w:lastColumn="0" w:oddVBand="0" w:evenVBand="0" w:oddHBand="1" w:evenHBand="0" w:firstRowFirstColumn="0" w:firstRowLastColumn="0" w:lastRowFirstColumn="0" w:lastRowLastColumn="0"/>
+              <w:rPr>
+                <w:rFonts w:ascii="Times New Roman" w:hAnsi="Times New Roman" w:cs="Times New Roman"/>
+                <w:lang w:val="en-US"/>
+              </w:rPr>
+            </w:pPr>
+            <w:r>
+              <w:rPr>
+                <w:rFonts w:ascii="Times New Roman" w:hAnsi="Times New Roman" w:cs="Times New Roman"/>
+                <w:lang w:val="en-US"/>
+              </w:rPr>
+              <w:t>Parents of married couples</w:t>
+            </w:r>
+          </w:p>
+        </w:tc>
+      </w:tr>
+      <w:tr>
+        <w:tc>
+          <w:tcPr>
+            <w:cnfStyle w:val="001000000000" w:firstRow="0" w:lastRow="0" w:firstColumn="1" w:lastColumn="0" w:oddVBand="0" w:evenVBand="0" w:oddHBand="0" w:evenHBand="0" w:firstRowFirstColumn="0" w:firstRowLastColumn="0" w:lastRowFirstColumn="0" w:lastRowLastColumn="0"/>
+            <w:tcW w:w="730" w:type="dxa"/>
+          </w:tcPr>
+          <w:p>
+            <w:pPr>
+              <w:jc w:val="center"/>
+              <w:rPr>
+                <w:rFonts w:ascii="Times New Roman" w:hAnsi="Times New Roman" w:cs="Times New Roman"/>
+                <w:b/>
+                <w:bCs/>
+                <w:lang w:val="en-US"/>
+              </w:rPr>
+            </w:pPr>
+            <w:r>
+              <w:rPr>
+                <w:rFonts w:ascii="Times New Roman" w:hAnsi="Times New Roman" w:cs="Times New Roman"/>
+                <w:b/>
+                <w:bCs/>
+                <w:lang w:val="en-US"/>
+              </w:rPr>
+              <w:t>12</w:t>
+            </w:r>
+          </w:p>
+        </w:tc>
+        <w:tc>
+          <w:tcPr>
+            <w:tcW w:w="3943" w:type="dxa"/>
+          </w:tcPr>
+          <w:p>
+            <w:pPr>
+              <w:cnfStyle w:val="000000000000" w:firstRow="0" w:lastRow="0" w:firstColumn="0" w:lastColumn="0" w:oddVBand="0" w:evenVBand="0" w:oddHBand="0" w:evenHBand="0" w:firstRowFirstColumn="0" w:firstRowLastColumn="0" w:lastRowFirstColumn="0" w:lastRowLastColumn="0"/>
+              <w:rPr>
+                <w:rFonts w:ascii="Times New Roman" w:hAnsi="Times New Roman" w:cs="Times New Roman"/>
+                <w:lang w:val="en-US"/>
+              </w:rPr>
+            </w:pPr>
+            <w:r>
+              <w:rPr>
+                <w:rFonts w:ascii="Times New Roman" w:hAnsi="Times New Roman" w:cs="Times New Roman"/>
+                <w:lang w:val="en-US"/>
+              </w:rPr>
+              <w:t>Deceased and partner</w:t>
+            </w:r>
+            <w:r>
+              <w:rPr>
+                <w:rFonts w:ascii="Times New Roman" w:hAnsi="Times New Roman" w:cs="Times New Roman"/>
+                <w:lang w:val="en-US"/>
+              </w:rPr>
+              <w:t>s</w:t>
+            </w:r>
+          </w:p>
+        </w:tc>
+        <w:tc>
+          <w:tcPr>
+            <w:tcW w:w="4682" w:type="dxa"/>
+          </w:tcPr>
+          <w:p>
+            <w:pPr>
+              <w:cnfStyle w:val="000000000000" w:firstRow="0" w:lastRow="0" w:firstColumn="0" w:lastColumn="0" w:oddVBand="0" w:evenVBand="0" w:oddHBand="0" w:evenHBand="0" w:firstRowFirstColumn="0" w:firstRowLastColumn="0" w:lastRowFirstColumn="0" w:lastRowLastColumn="0"/>
+              <w:rPr>
+                <w:rFonts w:ascii="Times New Roman" w:hAnsi="Times New Roman" w:cs="Times New Roman"/>
+                <w:lang w:val="en-US"/>
+              </w:rPr>
+            </w:pPr>
+            <w:r>
+              <w:rPr>
+                <w:rFonts w:ascii="Times New Roman" w:hAnsi="Times New Roman" w:cs="Times New Roman"/>
+                <w:lang w:val="en-US"/>
+              </w:rPr>
+              <w:t>Deceased and partner</w:t>
+            </w:r>
+            <w:r>
+              <w:rPr>
+                <w:rFonts w:ascii="Times New Roman" w:hAnsi="Times New Roman" w:cs="Times New Roman"/>
+                <w:lang w:val="en-US"/>
+              </w:rPr>
+              <w:t>s</w:t>
+            </w:r>
+          </w:p>
+        </w:tc>
+      </w:tr>
+      <w:tr>
+        <w:trPr>
+          <w:cnfStyle w:val="000000100000" w:firstRow="0" w:lastRow="0" w:firstColumn="0" w:lastColumn="0" w:oddVBand="0" w:evenVBand="0" w:oddHBand="1" w:evenHBand="0" w:firstRowFirstColumn="0" w:firstRowLastColumn="0" w:lastRowFirstColumn="0" w:lastRowLastColumn="0"/>
+        </w:trPr>
+        <w:tc>
+          <w:tcPr>
+            <w:cnfStyle w:val="001000000000" w:firstRow="0" w:lastRow="0" w:firstColumn="1" w:lastColumn="0" w:oddVBand="0" w:evenVBand="0" w:oddHBand="0" w:evenHBand="0" w:firstRowFirstColumn="0" w:firstRowLastColumn="0" w:lastRowFirstColumn="0" w:lastRowLastColumn="0"/>
+            <w:tcW w:w="730" w:type="dxa"/>
+          </w:tcPr>
+          <w:p>
+            <w:pPr>
+              <w:jc w:val="center"/>
+              <w:rPr>
+                <w:rFonts w:ascii="Times New Roman" w:hAnsi="Times New Roman" w:cs="Times New Roman"/>
+                <w:b/>
+                <w:bCs/>
+                <w:lang w:val="en-US"/>
+              </w:rPr>
+            </w:pPr>
+            <w:r>
+              <w:rPr>
+                <w:rFonts w:ascii="Times New Roman" w:hAnsi="Times New Roman" w:cs="Times New Roman"/>
+                <w:b/>
+                <w:bCs/>
+                <w:lang w:val="en-US"/>
+              </w:rPr>
+              <w:t>13</w:t>
+            </w:r>
+          </w:p>
+        </w:tc>
+        <w:tc>
+          <w:tcPr>
+            <w:tcW w:w="3943" w:type="dxa"/>
+          </w:tcPr>
+          <w:p>
+            <w:pPr>
+              <w:cnfStyle w:val="000000100000" w:firstRow="0" w:lastRow="0" w:firstColumn="0" w:lastColumn="0" w:oddVBand="0" w:evenVBand="0" w:oddHBand="1" w:evenHBand="0" w:firstRowFirstColumn="0" w:firstRowLastColumn="0" w:lastRowFirstColumn="0" w:lastRowLastColumn="0"/>
+              <w:rPr>
+                <w:rFonts w:ascii="Times New Roman" w:hAnsi="Times New Roman" w:cs="Times New Roman"/>
+                <w:lang w:val="en-US"/>
+              </w:rPr>
+            </w:pPr>
+            <w:r>
+              <w:rPr>
+                <w:rFonts w:ascii="Times New Roman" w:hAnsi="Times New Roman" w:cs="Times New Roman"/>
+                <w:lang w:val="en-US"/>
+              </w:rPr>
+              <w:t>Deceased and partner</w:t>
+            </w:r>
+            <w:r>
+              <w:rPr>
+                <w:rFonts w:ascii="Times New Roman" w:hAnsi="Times New Roman" w:cs="Times New Roman"/>
+                <w:lang w:val="en-US"/>
+              </w:rPr>
+              <w:t>s</w:t>
+            </w:r>
+          </w:p>
+        </w:tc>
+        <w:tc>
+          <w:tcPr>
+            <w:tcW w:w="4682" w:type="dxa"/>
+          </w:tcPr>
+          <w:p>
+            <w:pPr>
+              <w:cnfStyle w:val="000000100000" w:firstRow="0" w:lastRow="0" w:firstColumn="0" w:lastColumn="0" w:oddVBand="0" w:evenVBand="0" w:oddHBand="1" w:evenHBand="0" w:firstRowFirstColumn="0" w:firstRowLastColumn="0" w:lastRowFirstColumn="0" w:lastRowLastColumn="0"/>
+              <w:rPr>
+                <w:rFonts w:ascii="Times New Roman" w:hAnsi="Times New Roman" w:cs="Times New Roman"/>
+                <w:lang w:val="en-US"/>
+              </w:rPr>
+            </w:pPr>
+            <w:r>
+              <w:rPr>
+                <w:rFonts w:ascii="Times New Roman" w:hAnsi="Times New Roman" w:cs="Times New Roman"/>
+                <w:lang w:val="en-US"/>
+              </w:rPr>
+              <w:t>Parents of deceased</w:t>
+            </w:r>
+          </w:p>
+        </w:tc>
+      </w:tr>
+      <w:tr>
+        <w:tc>
+          <w:tcPr>
+            <w:cnfStyle w:val="001000000000" w:firstRow="0" w:lastRow="0" w:firstColumn="1" w:lastColumn="0" w:oddVBand="0" w:evenVBand="0" w:oddHBand="0" w:evenHBand="0" w:firstRowFirstColumn="0" w:firstRowLastColumn="0" w:lastRowFirstColumn="0" w:lastRowLastColumn="0"/>
+            <w:tcW w:w="730" w:type="dxa"/>
+          </w:tcPr>
+          <w:p>
+            <w:pPr>
+              <w:jc w:val="center"/>
+              <w:rPr>
+                <w:rFonts w:ascii="Times New Roman" w:hAnsi="Times New Roman" w:cs="Times New Roman"/>
+                <w:b/>
+                <w:bCs/>
+                <w:lang w:val="en-US"/>
+              </w:rPr>
+            </w:pPr>
+            <w:r>
+              <w:rPr>
+                <w:rFonts w:ascii="Times New Roman" w:hAnsi="Times New Roman" w:cs="Times New Roman"/>
+                <w:b/>
+                <w:bCs/>
+                <w:lang w:val="en-US"/>
+              </w:rPr>
+              <w:t>14</w:t>
+            </w:r>
+          </w:p>
+        </w:tc>
+        <w:tc>
+          <w:tcPr>
+            <w:tcW w:w="3943" w:type="dxa"/>
+          </w:tcPr>
+          <w:p>
+            <w:pPr>
+              <w:cnfStyle w:val="000000000000" w:firstRow="0" w:lastRow="0" w:firstColumn="0" w:lastColumn="0" w:oddVBand="0" w:evenVBand="0" w:oddHBand="0" w:evenHBand="0" w:firstRowFirstColumn="0" w:firstRowLastColumn="0" w:lastRowFirstColumn="0" w:lastRowLastColumn="0"/>
+              <w:rPr>
+                <w:rFonts w:ascii="Times New Roman" w:hAnsi="Times New Roman" w:cs="Times New Roman"/>
+                <w:lang w:val="en-US"/>
+              </w:rPr>
+            </w:pPr>
+            <w:r>
+              <w:rPr>
+                <w:rFonts w:ascii="Times New Roman" w:hAnsi="Times New Roman" w:cs="Times New Roman"/>
+                <w:lang w:val="en-US"/>
+              </w:rPr>
+              <w:t>Parents of deceased</w:t>
+            </w:r>
+          </w:p>
+        </w:tc>
+        <w:tc>
+          <w:tcPr>
+            <w:tcW w:w="4682" w:type="dxa"/>
+          </w:tcPr>
+          <w:p>
+            <w:pPr>
+              <w:cnfStyle w:val="000000000000" w:firstRow="0" w:lastRow="0" w:firstColumn="0" w:lastColumn="0" w:oddVBand="0" w:evenVBand="0" w:oddHBand="0" w:evenHBand="0" w:firstRowFirstColumn="0" w:firstRowLastColumn="0" w:lastRowFirstColumn="0" w:lastRowLastColumn="0"/>
+              <w:rPr>
+                <w:rFonts w:ascii="Times New Roman" w:hAnsi="Times New Roman" w:cs="Times New Roman"/>
+                <w:lang w:val="en-US"/>
+              </w:rPr>
+            </w:pPr>
+            <w:r>
+              <w:rPr>
+                <w:rFonts w:ascii="Times New Roman" w:hAnsi="Times New Roman" w:cs="Times New Roman"/>
+                <w:lang w:val="en-US"/>
+              </w:rPr>
+              <w:t>Parents of deceased</w:t>
+            </w:r>
+          </w:p>
+        </w:tc>
+      </w:tr>
+    </w:tbl>
+    <w:p>
+      <w:pPr>
+        <w:rPr>
+          <w:rFonts w:ascii="Times New Roman" w:hAnsi="Times New Roman" w:cs="Times New Roman"/>
+          <w:lang w:val="en-US"/>
+        </w:rPr>
+      </w:pPr>
+    </w:p>
+    <w:p>
+      <w:pPr>
+        <w:rPr>
+          <w:rFonts w:ascii="Times New Roman" w:hAnsi="Times New Roman" w:cs="Times New Roman"/>
+          <w:lang w:val="en-US"/>
+        </w:rPr>
+      </w:pPr>
+    </w:p>
+    <w:tbl>
+      <w:tblPr>
+        <w:tblStyle w:val="Rastertabel3-Accent1"/>
+        <w:tblW w:w="0" w:type="auto"/>
+        <w:tblLook w:val="04A0" w:firstRow="1" w:lastRow="0" w:firstColumn="1" w:lastColumn="0" w:noHBand="0" w:noVBand="1"/>
+      </w:tblPr>
+      <w:tblGrid>
+        <w:gridCol w:w="1418"/>
+        <w:gridCol w:w="7932"/>
+      </w:tblGrid>
+      <w:tr>
+        <w:trPr>
+          <w:cnfStyle w:val="100000000000" w:firstRow="1" w:lastRow="0" w:firstColumn="0" w:lastColumn="0" w:oddVBand="0" w:evenVBand="0" w:oddHBand="0" w:evenHBand="0" w:firstRowFirstColumn="0" w:firstRowLastColumn="0" w:lastRowFirstColumn="0" w:lastRowLastColumn="0"/>
+        </w:trPr>
+        <w:tc>
+          <w:tcPr>
+            <w:cnfStyle w:val="001000000100" w:firstRow="0" w:lastRow="0" w:firstColumn="1" w:lastColumn="0" w:oddVBand="0" w:evenVBand="0" w:oddHBand="0" w:evenHBand="0" w:firstRowFirstColumn="1" w:firstRowLastColumn="0" w:lastRowFirstColumn="0" w:lastRowLastColumn="0"/>
+            <w:tcW w:w="1418" w:type="dxa"/>
+          </w:tcPr>
+          <w:p>
+            <w:pPr>
+              <w:rPr>
+                <w:rFonts w:ascii="Times New Roman" w:hAnsi="Times New Roman" w:cs="Times New Roman"/>
+                <w:lang w:val="en-US"/>
+              </w:rPr>
+            </w:pPr>
+            <w:r>
+              <w:rPr>
+                <w:rFonts w:ascii="Times New Roman" w:hAnsi="Times New Roman" w:cs="Times New Roman"/>
+                <w:lang w:val="en-US"/>
+              </w:rPr>
+              <w:t>Type of pair</w:t>
+            </w:r>
+          </w:p>
+        </w:tc>
+        <w:tc>
+          <w:tcPr>
+            <w:tcW w:w="7932" w:type="dxa"/>
+          </w:tcPr>
+          <w:p>
+            <w:pPr>
+              <w:cnfStyle w:val="100000000000" w:firstRow="1" w:lastRow="0" w:firstColumn="0" w:lastColumn="0" w:oddVBand="0" w:evenVBand="0" w:oddHBand="0" w:evenHBand="0" w:firstRowFirstColumn="0" w:firstRowLastColumn="0" w:lastRowFirstColumn="0" w:lastRowLastColumn="0"/>
+              <w:rPr>
+                <w:rFonts w:ascii="Times New Roman" w:hAnsi="Times New Roman" w:cs="Times New Roman"/>
+                <w:lang w:val="en-US"/>
+              </w:rPr>
+            </w:pPr>
+            <w:r>
+              <w:rPr>
+                <w:rFonts w:ascii="Times New Roman" w:hAnsi="Times New Roman" w:cs="Times New Roman"/>
+                <w:lang w:val="en-US"/>
+              </w:rPr>
+              <w:t>Name</w:t>
+            </w:r>
+          </w:p>
+        </w:tc>
+      </w:tr>
+      <w:tr>
+        <w:trPr>
+          <w:cnfStyle w:val="000000100000" w:firstRow="0" w:lastRow="0" w:firstColumn="0" w:lastColumn="0" w:oddVBand="0" w:evenVBand="0" w:oddHBand="1" w:evenHBand="0" w:firstRowFirstColumn="0" w:firstRowLastColumn="0" w:lastRowFirstColumn="0" w:lastRowLastColumn="0"/>
+        </w:trPr>
+        <w:tc>
+          <w:tcPr>
+            <w:cnfStyle w:val="001000000000" w:firstRow="0" w:lastRow="0" w:firstColumn="1" w:lastColumn="0" w:oddVBand="0" w:evenVBand="0" w:oddHBand="0" w:evenHBand="0" w:firstRowFirstColumn="0" w:firstRowLastColumn="0" w:lastRowFirstColumn="0" w:lastRowLastColumn="0"/>
+            <w:tcW w:w="1418" w:type="dxa"/>
+          </w:tcPr>
+          <w:p>
+            <w:pPr>
+              <w:jc w:val="center"/>
+              <w:rPr>
+                <w:rFonts w:ascii="Times New Roman" w:hAnsi="Times New Roman" w:cs="Times New Roman"/>
+                <w:b/>
+                <w:bCs/>
+                <w:lang w:val="en-US"/>
+              </w:rPr>
+            </w:pPr>
+            <w:r>
+              <w:rPr>
+                <w:rFonts w:ascii="Times New Roman" w:hAnsi="Times New Roman" w:cs="Times New Roman"/>
+                <w:b/>
+                <w:bCs/>
+                <w:lang w:val="en-US"/>
+              </w:rPr>
+              <w:t>1</w:t>
+            </w:r>
+          </w:p>
+        </w:tc>
+        <w:tc>
+          <w:tcPr>
+            <w:tcW w:w="7932" w:type="dxa"/>
+          </w:tcPr>
+          <w:p>
+            <w:pPr>
+              <w:cnfStyle w:val="000000100000" w:firstRow="0" w:lastRow="0" w:firstColumn="0" w:lastColumn="0" w:oddVBand="0" w:evenVBand="0" w:oddHBand="1" w:evenHBand="0" w:firstRowFirstColumn="0" w:firstRowLastColumn="0" w:lastRowFirstColumn="0" w:lastRowLastColumn="0"/>
+              <w:rPr>
+                <w:rFonts w:ascii="Times New Roman" w:hAnsi="Times New Roman" w:cs="Times New Roman"/>
+                <w:lang w:val="en-US"/>
+              </w:rPr>
+            </w:pPr>
+            <w:r>
+              <w:rPr>
+                <w:rFonts w:ascii="Times New Roman" w:hAnsi="Times New Roman" w:cs="Times New Roman"/>
+                <w:lang w:val="en-US"/>
+              </w:rPr>
+              <w:t>Parents of newborn</w:t>
+            </w:r>
+            <w:r>
+              <w:rPr>
+                <w:rFonts w:ascii="Times New Roman" w:hAnsi="Times New Roman" w:cs="Times New Roman"/>
+                <w:lang w:val="en-US"/>
+              </w:rPr>
+              <w:t>s</w:t>
+            </w:r>
+          </w:p>
+        </w:tc>
+      </w:tr>
+      <w:tr>
+        <w:tc>
+          <w:tcPr>
+            <w:cnfStyle w:val="001000000000" w:firstRow="0" w:lastRow="0" w:firstColumn="1" w:lastColumn="0" w:oddVBand="0" w:evenVBand="0" w:oddHBand="0" w:evenHBand="0" w:firstRowFirstColumn="0" w:firstRowLastColumn="0" w:lastRowFirstColumn="0" w:lastRowLastColumn="0"/>
+            <w:tcW w:w="1418" w:type="dxa"/>
+          </w:tcPr>
+          <w:p>
+            <w:pPr>
+              <w:jc w:val="center"/>
+              <w:rPr>
+                <w:rFonts w:ascii="Times New Roman" w:hAnsi="Times New Roman" w:cs="Times New Roman"/>
+                <w:b/>
+                <w:bCs/>
+                <w:lang w:val="en-US"/>
+              </w:rPr>
+            </w:pPr>
+            <w:r>
+              <w:rPr>
+                <w:rFonts w:ascii="Times New Roman" w:hAnsi="Times New Roman" w:cs="Times New Roman"/>
+                <w:b/>
+                <w:bCs/>
+                <w:lang w:val="en-US"/>
+              </w:rPr>
+              <w:t>2</w:t>
+            </w:r>
+          </w:p>
+        </w:tc>
+        <w:tc>
+          <w:tcPr>
+            <w:tcW w:w="7932" w:type="dxa"/>
+          </w:tcPr>
+          <w:p>
+            <w:pPr>
+              <w:cnfStyle w:val="000000000000" w:firstRow="0" w:lastRow="0" w:firstColumn="0" w:lastColumn="0" w:oddVBand="0" w:evenVBand="0" w:oddHBand="0" w:evenHBand="0" w:firstRowFirstColumn="0" w:firstRowLastColumn="0" w:lastRowFirstColumn="0" w:lastRowLastColumn="0"/>
+              <w:rPr>
+                <w:rFonts w:ascii="Times New Roman" w:hAnsi="Times New Roman" w:cs="Times New Roman"/>
+                <w:lang w:val="en-US"/>
+              </w:rPr>
+            </w:pPr>
+            <w:r>
+              <w:rPr>
+                <w:rFonts w:ascii="Times New Roman" w:hAnsi="Times New Roman" w:cs="Times New Roman"/>
+                <w:lang w:val="en-US"/>
+              </w:rPr>
+              <w:t>Married couples</w:t>
+            </w:r>
+          </w:p>
+        </w:tc>
+      </w:tr>
+      <w:tr>
+        <w:trPr>
+          <w:cnfStyle w:val="000000100000" w:firstRow="0" w:lastRow="0" w:firstColumn="0" w:lastColumn="0" w:oddVBand="0" w:evenVBand="0" w:oddHBand="1" w:evenHBand="0" w:firstRowFirstColumn="0" w:firstRowLastColumn="0" w:lastRowFirstColumn="0" w:lastRowLastColumn="0"/>
+        </w:trPr>
+        <w:tc>
+          <w:tcPr>
+            <w:cnfStyle w:val="001000000000" w:firstRow="0" w:lastRow="0" w:firstColumn="1" w:lastColumn="0" w:oddVBand="0" w:evenVBand="0" w:oddHBand="0" w:evenHBand="0" w:firstRowFirstColumn="0" w:firstRowLastColumn="0" w:lastRowFirstColumn="0" w:lastRowLastColumn="0"/>
+            <w:tcW w:w="1418" w:type="dxa"/>
+          </w:tcPr>
+          <w:p>
+            <w:pPr>
+              <w:jc w:val="center"/>
+              <w:rPr>
+                <w:rFonts w:ascii="Times New Roman" w:hAnsi="Times New Roman" w:cs="Times New Roman"/>
+                <w:b/>
+                <w:bCs/>
+                <w:lang w:val="en-US"/>
+              </w:rPr>
+            </w:pPr>
+            <w:r>
+              <w:rPr>
+                <w:rFonts w:ascii="Times New Roman" w:hAnsi="Times New Roman" w:cs="Times New Roman"/>
+                <w:b/>
+                <w:bCs/>
+                <w:lang w:val="en-US"/>
+              </w:rPr>
+              <w:t>3,</w:t>
+            </w:r>
+            <w:r>
+              <w:rPr>
+                <w:rFonts w:ascii="Times New Roman" w:hAnsi="Times New Roman" w:cs="Times New Roman"/>
+                <w:b/>
+                <w:bCs/>
+                <w:lang w:val="en-US"/>
+              </w:rPr>
+              <w:t>4</w:t>
+            </w:r>
+          </w:p>
+        </w:tc>
+        <w:tc>
+          <w:tcPr>
+            <w:tcW w:w="7932" w:type="dxa"/>
+          </w:tcPr>
+          <w:p>
+            <w:pPr>
+              <w:cnfStyle w:val="000000100000" w:firstRow="0" w:lastRow="0" w:firstColumn="0" w:lastColumn="0" w:oddVBand="0" w:evenVBand="0" w:oddHBand="1" w:evenHBand="0" w:firstRowFirstColumn="0" w:firstRowLastColumn="0" w:lastRowFirstColumn="0" w:lastRowLastColumn="0"/>
+              <w:rPr>
+                <w:rFonts w:ascii="Times New Roman" w:hAnsi="Times New Roman" w:cs="Times New Roman"/>
+                <w:lang w:val="en-US"/>
+              </w:rPr>
+            </w:pPr>
+            <w:r>
+              <w:rPr>
+                <w:rFonts w:ascii="Times New Roman" w:hAnsi="Times New Roman" w:cs="Times New Roman"/>
+                <w:lang w:val="en-US"/>
+              </w:rPr>
+              <w:t>Parents of married couples</w:t>
+            </w:r>
+          </w:p>
+        </w:tc>
+      </w:tr>
+      <w:tr>
+        <w:tc>
+          <w:tcPr>
+            <w:cnfStyle w:val="001000000000" w:firstRow="0" w:lastRow="0" w:firstColumn="1" w:lastColumn="0" w:oddVBand="0" w:evenVBand="0" w:oddHBand="0" w:evenHBand="0" w:firstRowFirstColumn="0" w:firstRowLastColumn="0" w:lastRowFirstColumn="0" w:lastRowLastColumn="0"/>
+            <w:tcW w:w="1418" w:type="dxa"/>
+          </w:tcPr>
+          <w:p>
+            <w:pPr>
+              <w:jc w:val="center"/>
+              <w:rPr>
+                <w:rFonts w:ascii="Times New Roman" w:hAnsi="Times New Roman" w:cs="Times New Roman"/>
+                <w:b/>
+                <w:bCs/>
+                <w:lang w:val="en-US"/>
+              </w:rPr>
+            </w:pPr>
+            <w:r>
+              <w:rPr>
+                <w:rFonts w:ascii="Times New Roman" w:hAnsi="Times New Roman" w:cs="Times New Roman"/>
+                <w:b/>
+                <w:bCs/>
+                <w:lang w:val="en-US"/>
+              </w:rPr>
+              <w:t>5</w:t>
+            </w:r>
+          </w:p>
+        </w:tc>
+        <w:tc>
+          <w:tcPr>
+            <w:tcW w:w="7932" w:type="dxa"/>
+          </w:tcPr>
+          <w:p>
+            <w:pPr>
+              <w:cnfStyle w:val="000000000000" w:firstRow="0" w:lastRow="0" w:firstColumn="0" w:lastColumn="0" w:oddVBand="0" w:evenVBand="0" w:oddHBand="0" w:evenHBand="0" w:firstRowFirstColumn="0" w:firstRowLastColumn="0" w:lastRowFirstColumn="0" w:lastRowLastColumn="0"/>
+              <w:rPr>
+                <w:rFonts w:ascii="Times New Roman" w:hAnsi="Times New Roman" w:cs="Times New Roman"/>
+                <w:lang w:val="en-US"/>
+              </w:rPr>
+            </w:pPr>
+            <w:r>
+              <w:rPr>
+                <w:rFonts w:ascii="Times New Roman" w:hAnsi="Times New Roman" w:cs="Times New Roman"/>
+                <w:lang w:val="en-US"/>
+              </w:rPr>
+              <w:t>Deceased and partners</w:t>
+            </w:r>
+          </w:p>
+        </w:tc>
+      </w:tr>
+      <w:tr>
+        <w:trPr>
+          <w:cnfStyle w:val="000000100000" w:firstRow="0" w:lastRow="0" w:firstColumn="0" w:lastColumn="0" w:oddVBand="0" w:evenVBand="0" w:oddHBand="1" w:evenHBand="0" w:firstRowFirstColumn="0" w:firstRowLastColumn="0" w:lastRowFirstColumn="0" w:lastRowLastColumn="0"/>
+        </w:trPr>
+        <w:tc>
+          <w:tcPr>
+            <w:cnfStyle w:val="001000000000" w:firstRow="0" w:lastRow="0" w:firstColumn="1" w:lastColumn="0" w:oddVBand="0" w:evenVBand="0" w:oddHBand="0" w:evenHBand="0" w:firstRowFirstColumn="0" w:firstRowLastColumn="0" w:lastRowFirstColumn="0" w:lastRowLastColumn="0"/>
+            <w:tcW w:w="1418" w:type="dxa"/>
+          </w:tcPr>
+          <w:p>
+            <w:pPr>
+              <w:jc w:val="center"/>
+              <w:rPr>
+                <w:rFonts w:ascii="Times New Roman" w:hAnsi="Times New Roman" w:cs="Times New Roman"/>
+                <w:b/>
+                <w:bCs/>
+                <w:lang w:val="en-US"/>
+              </w:rPr>
+            </w:pPr>
+            <w:r>
+              <w:rPr>
+                <w:rFonts w:ascii="Times New Roman" w:hAnsi="Times New Roman" w:cs="Times New Roman"/>
+                <w:b/>
+                <w:bCs/>
+                <w:lang w:val="en-US"/>
+              </w:rPr>
+              <w:t>6</w:t>
+            </w:r>
+          </w:p>
+        </w:tc>
+        <w:tc>
+          <w:tcPr>
+            <w:tcW w:w="7932" w:type="dxa"/>
+          </w:tcPr>
+          <w:p>
+            <w:pPr>
+              <w:cnfStyle w:val="000000100000" w:firstRow="0" w:lastRow="0" w:firstColumn="0" w:lastColumn="0" w:oddVBand="0" w:evenVBand="0" w:oddHBand="1" w:evenHBand="0" w:firstRowFirstColumn="0" w:firstRowLastColumn="0" w:lastRowFirstColumn="0" w:lastRowLastColumn="0"/>
+              <w:rPr>
+                <w:rFonts w:ascii="Times New Roman" w:hAnsi="Times New Roman" w:cs="Times New Roman"/>
+                <w:lang w:val="en-US"/>
+              </w:rPr>
+            </w:pPr>
+            <w:r>
+              <w:rPr>
+                <w:rFonts w:ascii="Times New Roman" w:hAnsi="Times New Roman" w:cs="Times New Roman"/>
+                <w:lang w:val="en-US"/>
+              </w:rPr>
+              <w:t>Parents of deceased</w:t>
+            </w:r>
+          </w:p>
+        </w:tc>
+      </w:tr>
+    </w:tbl>
+    <w:p>
+      <w:pPr>
+        <w:rPr>
+          <w:rFonts w:ascii="Times New Roman" w:hAnsi="Times New Roman" w:cs="Times New Roman"/>
+          <w:lang w:val="en-US"/>
+        </w:rPr>
+      </w:pPr>
+      <w:r>
+        <w:rPr>
+          <w:rFonts w:ascii="Times New Roman" w:hAnsi="Times New Roman" w:cs="Times New Roman"/>
+          <w:lang w:val="en-US"/>
+        </w:rPr>
+        <w:br/>
+      </w:r>
+    </w:p>
+    <w:tbl>
+      <w:tblPr>
+        <w:tblStyle w:val="Rastertabel3-Accent5"/>
+        <w:tblW w:w="0" w:type="auto"/>
+        <w:tblInd w:w="5" w:type="dxa"/>
+        <w:tblLook w:val="04A0" w:firstRow="1" w:lastRow="0" w:firstColumn="1" w:lastColumn="0" w:noHBand="0" w:noVBand="1"/>
+      </w:tblPr>
+      <w:tblGrid>
+        <w:gridCol w:w="730"/>
+        <w:gridCol w:w="3943"/>
+        <w:gridCol w:w="4682"/>
+      </w:tblGrid>
+      <w:tr>
+        <w:trPr>
+          <w:cnfStyle w:val="100000000000" w:firstRow="1" w:lastRow="0" w:firstColumn="0" w:lastColumn="0" w:oddVBand="0" w:evenVBand="0" w:oddHBand="0" w:evenHBand="0" w:firstRowFirstColumn="0" w:firstRowLastColumn="0" w:lastRowFirstColumn="0" w:lastRowLastColumn="0"/>
+        </w:trPr>
+        <w:tc>
+          <w:tcPr>
+            <w:cnfStyle w:val="001000000100" w:firstRow="0" w:lastRow="0" w:firstColumn="1" w:lastColumn="0" w:oddVBand="0" w:evenVBand="0" w:oddHBand="0" w:evenHBand="0" w:firstRowFirstColumn="1" w:firstRowLastColumn="0" w:lastRowFirstColumn="0" w:lastRowLastColumn="0"/>
+            <w:tcW w:w="730" w:type="dxa"/>
+          </w:tcPr>
+          <w:p>
+            <w:pPr>
+              <w:rPr>
+                <w:rFonts w:ascii="Times New Roman" w:hAnsi="Times New Roman" w:cs="Times New Roman"/>
+                <w:lang w:val="en-US"/>
+              </w:rPr>
+            </w:pPr>
+            <w:r>
+              <w:rPr>
+                <w:rFonts w:ascii="Times New Roman" w:hAnsi="Times New Roman" w:cs="Times New Roman"/>
+                <w:lang w:val="en-US"/>
+              </w:rPr>
+              <w:t>Mode</w:t>
+            </w:r>
+          </w:p>
+        </w:tc>
+        <w:tc>
+          <w:tcPr>
+            <w:tcW w:w="3943" w:type="dxa"/>
+          </w:tcPr>
+          <w:p>
+            <w:pPr>
+              <w:cnfStyle w:val="100000000000" w:firstRow="1" w:lastRow="0" w:firstColumn="0" w:lastColumn="0" w:oddVBand="0" w:evenVBand="0" w:oddHBand="0" w:evenHBand="0" w:firstRowFirstColumn="0" w:firstRowLastColumn="0" w:lastRowFirstColumn="0" w:lastRowLastColumn="0"/>
+              <w:rPr>
+                <w:rFonts w:ascii="Times New Roman" w:hAnsi="Times New Roman" w:cs="Times New Roman"/>
+                <w:lang w:val="en-US"/>
+              </w:rPr>
+            </w:pPr>
+            <w:r>
+              <w:rPr>
+                <w:rFonts w:ascii="Times New Roman" w:hAnsi="Times New Roman" w:cs="Times New Roman"/>
+                <w:lang w:val="en-US"/>
+              </w:rPr>
+              <w:t>Reference pairs</w:t>
+            </w:r>
+          </w:p>
+        </w:tc>
+        <w:tc>
+          <w:tcPr>
+            <w:tcW w:w="4682" w:type="dxa"/>
+          </w:tcPr>
+          <w:p>
+            <w:pPr>
+              <w:cnfStyle w:val="100000000000" w:firstRow="1" w:lastRow="0" w:firstColumn="0" w:lastColumn="0" w:oddVBand="0" w:evenVBand="0" w:oddHBand="0" w:evenHBand="0" w:firstRowFirstColumn="0" w:firstRowLastColumn="0" w:lastRowFirstColumn="0" w:lastRowLastColumn="0"/>
+              <w:rPr>
+                <w:rFonts w:ascii="Times New Roman" w:hAnsi="Times New Roman" w:cs="Times New Roman"/>
+                <w:lang w:val="en-US"/>
+              </w:rPr>
+            </w:pPr>
+            <w:r>
+              <w:rPr>
+                <w:rFonts w:ascii="Times New Roman" w:hAnsi="Times New Roman" w:cs="Times New Roman"/>
+                <w:lang w:val="en-US"/>
+              </w:rPr>
+              <w:t>Potential link pairs</w:t>
+            </w:r>
+          </w:p>
+        </w:tc>
+      </w:tr>
+      <w:tr>
+        <w:trPr>
+          <w:cnfStyle w:val="000000100000" w:firstRow="0" w:lastRow="0" w:firstColumn="0" w:lastColumn="0" w:oddVBand="0" w:evenVBand="0" w:oddHBand="1" w:evenHBand="0" w:firstRowFirstColumn="0" w:firstRowLastColumn="0" w:lastRowFirstColumn="0" w:lastRowLastColumn="0"/>
+        </w:trPr>
+        <w:tc>
+          <w:tcPr>
+            <w:cnfStyle w:val="001000000000" w:firstRow="0" w:lastRow="0" w:firstColumn="1" w:lastColumn="0" w:oddVBand="0" w:evenVBand="0" w:oddHBand="0" w:evenHBand="0" w:firstRowFirstColumn="0" w:firstRowLastColumn="0" w:lastRowFirstColumn="0" w:lastRowLastColumn="0"/>
+            <w:tcW w:w="730" w:type="dxa"/>
+          </w:tcPr>
+          <w:p>
+            <w:pPr>
+              <w:jc w:val="center"/>
+              <w:rPr>
+                <w:rFonts w:ascii="Times New Roman" w:hAnsi="Times New Roman" w:cs="Times New Roman"/>
+                <w:b/>
+                <w:bCs/>
+                <w:lang w:val="en-US"/>
+              </w:rPr>
+            </w:pPr>
+            <w:r>
+              <w:rPr>
+                <w:rFonts w:ascii="Times New Roman" w:hAnsi="Times New Roman" w:cs="Times New Roman"/>
+                <w:b/>
+                <w:bCs/>
+                <w:lang w:val="en-US"/>
+              </w:rPr>
+              <w:t>1</w:t>
+            </w:r>
+          </w:p>
+        </w:tc>
+        <w:tc>
+          <w:tcPr>
+            <w:tcW w:w="3943" w:type="dxa"/>
+          </w:tcPr>
+          <w:p>
+            <w:pPr>
+              <w:cnfStyle w:val="000000100000" w:firstRow="0" w:lastRow="0" w:firstColumn="0" w:lastColumn="0" w:oddVBand="0" w:evenVBand="0" w:oddHBand="1" w:evenHBand="0" w:firstRowFirstColumn="0" w:firstRowLastColumn="0" w:lastRowFirstColumn="0" w:lastRowLastColumn="0"/>
+              <w:rPr>
+                <w:rFonts w:ascii="Times New Roman" w:hAnsi="Times New Roman" w:cs="Times New Roman"/>
+                <w:lang w:val="en-US"/>
+              </w:rPr>
+            </w:pPr>
+            <w:r>
+              <w:rPr>
+                <w:rFonts w:ascii="Times New Roman" w:hAnsi="Times New Roman" w:cs="Times New Roman"/>
+                <w:lang w:val="en-US"/>
+              </w:rPr>
+              <w:t>1</w:t>
+            </w:r>
+          </w:p>
+        </w:tc>
+        <w:tc>
+          <w:tcPr>
+            <w:tcW w:w="4682" w:type="dxa"/>
+          </w:tcPr>
+          <w:p>
+            <w:pPr>
+              <w:cnfStyle w:val="000000100000" w:firstRow="0" w:lastRow="0" w:firstColumn="0" w:lastColumn="0" w:oddVBand="0" w:evenVBand="0" w:oddHBand="1" w:evenHBand="0" w:firstRowFirstColumn="0" w:firstRowLastColumn="0" w:lastRowFirstColumn="0" w:lastRowLastColumn="0"/>
+              <w:rPr>
+                <w:rFonts w:ascii="Times New Roman" w:hAnsi="Times New Roman" w:cs="Times New Roman"/>
+                <w:lang w:val="en-US"/>
+              </w:rPr>
+            </w:pPr>
+            <w:r>
+              <w:rPr>
+                <w:rFonts w:ascii="Times New Roman" w:hAnsi="Times New Roman" w:cs="Times New Roman"/>
+                <w:lang w:val="en-US"/>
+              </w:rPr>
+              <w:t>1</w:t>
+            </w:r>
+          </w:p>
+        </w:tc>
+      </w:tr>
+      <w:tr>
+        <w:tc>
+          <w:tcPr>
+            <w:cnfStyle w:val="001000000000" w:firstRow="0" w:lastRow="0" w:firstColumn="1" w:lastColumn="0" w:oddVBand="0" w:evenVBand="0" w:oddHBand="0" w:evenHBand="0" w:firstRowFirstColumn="0" w:firstRowLastColumn="0" w:lastRowFirstColumn="0" w:lastRowLastColumn="0"/>
+            <w:tcW w:w="730" w:type="dxa"/>
+          </w:tcPr>
+          <w:p>
+            <w:pPr>
+              <w:jc w:val="center"/>
+              <w:rPr>
+                <w:rFonts w:ascii="Times New Roman" w:hAnsi="Times New Roman" w:cs="Times New Roman"/>
+                <w:b/>
+                <w:bCs/>
+                <w:lang w:val="en-US"/>
+              </w:rPr>
+            </w:pPr>
+            <w:r>
+              <w:rPr>
+                <w:rFonts w:ascii="Times New Roman" w:hAnsi="Times New Roman" w:cs="Times New Roman"/>
+                <w:b/>
+                <w:bCs/>
+                <w:lang w:val="en-US"/>
+              </w:rPr>
+              <w:t>2</w:t>
+            </w:r>
+          </w:p>
+        </w:tc>
+        <w:tc>
+          <w:tcPr>
+            <w:tcW w:w="3943" w:type="dxa"/>
+          </w:tcPr>
+          <w:p>
+            <w:pPr>
+              <w:cnfStyle w:val="000000000000" w:firstRow="0" w:lastRow="0" w:firstColumn="0" w:lastColumn="0" w:oddVBand="0" w:evenVBand="0" w:oddHBand="0" w:evenHBand="0" w:firstRowFirstColumn="0" w:firstRowLastColumn="0" w:lastRowFirstColumn="0" w:lastRowLastColumn="0"/>
+              <w:rPr>
+                <w:rFonts w:ascii="Times New Roman" w:hAnsi="Times New Roman" w:cs="Times New Roman"/>
+                <w:lang w:val="en-US"/>
+              </w:rPr>
+            </w:pPr>
+            <w:r>
+              <w:rPr>
+                <w:rFonts w:ascii="Times New Roman" w:hAnsi="Times New Roman" w:cs="Times New Roman"/>
+                <w:lang w:val="en-US"/>
+              </w:rPr>
+              <w:t>1</w:t>
+            </w:r>
+          </w:p>
+        </w:tc>
+        <w:tc>
+          <w:tcPr>
+            <w:tcW w:w="4682" w:type="dxa"/>
+          </w:tcPr>
+          <w:p>
+            <w:pPr>
+              <w:cnfStyle w:val="000000000000" w:firstRow="0" w:lastRow="0" w:firstColumn="0" w:lastColumn="0" w:oddVBand="0" w:evenVBand="0" w:oddHBand="0" w:evenHBand="0" w:firstRowFirstColumn="0" w:firstRowLastColumn="0" w:lastRowFirstColumn="0" w:lastRowLastColumn="0"/>
+              <w:rPr>
+                <w:rFonts w:ascii="Times New Roman" w:hAnsi="Times New Roman" w:cs="Times New Roman"/>
+                <w:lang w:val="en-US"/>
+              </w:rPr>
+            </w:pPr>
+            <w:r>
+              <w:rPr>
+                <w:rFonts w:ascii="Times New Roman" w:hAnsi="Times New Roman" w:cs="Times New Roman"/>
+                <w:lang w:val="en-US"/>
+              </w:rPr>
+              <w:t>Parents of deceased</w:t>
+            </w:r>
+          </w:p>
+        </w:tc>
+      </w:tr>
+      <w:tr>
+        <w:trPr>
+          <w:cnfStyle w:val="000000100000" w:firstRow="0" w:lastRow="0" w:firstColumn="0" w:lastColumn="0" w:oddVBand="0" w:evenVBand="0" w:oddHBand="1" w:evenHBand="0" w:firstRowFirstColumn="0" w:firstRowLastColumn="0" w:lastRowFirstColumn="0" w:lastRowLastColumn="0"/>
+        </w:trPr>
+        <w:tc>
+          <w:tcPr>
+            <w:cnfStyle w:val="001000000000" w:firstRow="0" w:lastRow="0" w:firstColumn="1" w:lastColumn="0" w:oddVBand="0" w:evenVBand="0" w:oddHBand="0" w:evenHBand="0" w:firstRowFirstColumn="0" w:firstRowLastColumn="0" w:lastRowFirstColumn="0" w:lastRowLastColumn="0"/>
+            <w:tcW w:w="730" w:type="dxa"/>
+          </w:tcPr>
+          <w:p>
+            <w:pPr>
+              <w:jc w:val="center"/>
+              <w:rPr>
+                <w:rFonts w:ascii="Times New Roman" w:hAnsi="Times New Roman" w:cs="Times New Roman"/>
+                <w:b/>
+                <w:bCs/>
+                <w:lang w:val="en-US"/>
+              </w:rPr>
+            </w:pPr>
+            <w:r>
+              <w:rPr>
+                <w:rFonts w:ascii="Times New Roman" w:hAnsi="Times New Roman" w:cs="Times New Roman"/>
+                <w:b/>
+                <w:bCs/>
+                <w:lang w:val="en-US"/>
+              </w:rPr>
+              <w:t>3</w:t>
+            </w:r>
+          </w:p>
+        </w:tc>
+        <w:tc>
+          <w:tcPr>
+            <w:tcW w:w="3943" w:type="dxa"/>
+          </w:tcPr>
+          <w:p>
+            <w:pPr>
+              <w:cnfStyle w:val="000000100000" w:firstRow="0" w:lastRow="0" w:firstColumn="0" w:lastColumn="0" w:oddVBand="0" w:evenVBand="0" w:oddHBand="1" w:evenHBand="0" w:firstRowFirstColumn="0" w:firstRowLastColumn="0" w:lastRowFirstColumn="0" w:lastRowLastColumn="0"/>
+              <w:rPr>
+                <w:rFonts w:ascii="Times New Roman" w:hAnsi="Times New Roman" w:cs="Times New Roman"/>
+                <w:lang w:val="en-US"/>
+              </w:rPr>
+            </w:pPr>
+            <w:r>
+              <w:rPr>
+                <w:rFonts w:ascii="Times New Roman" w:hAnsi="Times New Roman" w:cs="Times New Roman"/>
+                <w:lang w:val="en-US"/>
+              </w:rPr>
+              <w:t>2</w:t>
+            </w:r>
+          </w:p>
+        </w:tc>
+        <w:tc>
+          <w:tcPr>
+            <w:tcW w:w="4682" w:type="dxa"/>
+          </w:tcPr>
+          <w:p>
+            <w:pPr>
+              <w:cnfStyle w:val="000000100000" w:firstRow="0" w:lastRow="0" w:firstColumn="0" w:lastColumn="0" w:oddVBand="0" w:evenVBand="0" w:oddHBand="1" w:evenHBand="0" w:firstRowFirstColumn="0" w:firstRowLastColumn="0" w:lastRowFirstColumn="0" w:lastRowLastColumn="0"/>
+              <w:rPr>
+                <w:rFonts w:ascii="Times New Roman" w:hAnsi="Times New Roman" w:cs="Times New Roman"/>
+                <w:lang w:val="en-US"/>
+              </w:rPr>
+            </w:pPr>
+            <w:r>
+              <w:rPr>
+                <w:rFonts w:ascii="Times New Roman" w:hAnsi="Times New Roman" w:cs="Times New Roman"/>
+                <w:lang w:val="en-US"/>
+              </w:rPr>
+              <w:t>Parents of newborns</w:t>
+            </w:r>
+          </w:p>
+        </w:tc>
+      </w:tr>
+      <w:tr>
+        <w:tc>
+          <w:tcPr>
+            <w:cnfStyle w:val="001000000000" w:firstRow="0" w:lastRow="0" w:firstColumn="1" w:lastColumn="0" w:oddVBand="0" w:evenVBand="0" w:oddHBand="0" w:evenHBand="0" w:firstRowFirstColumn="0" w:firstRowLastColumn="0" w:lastRowFirstColumn="0" w:lastRowLastColumn="0"/>
+            <w:tcW w:w="730" w:type="dxa"/>
+          </w:tcPr>
+          <w:p>
+            <w:pPr>
+              <w:jc w:val="center"/>
+              <w:rPr>
+                <w:rFonts w:ascii="Times New Roman" w:hAnsi="Times New Roman" w:cs="Times New Roman"/>
+                <w:b/>
+                <w:bCs/>
+                <w:lang w:val="en-US"/>
+              </w:rPr>
+            </w:pPr>
+            <w:r>
+              <w:rPr>
+                <w:rFonts w:ascii="Times New Roman" w:hAnsi="Times New Roman" w:cs="Times New Roman"/>
+                <w:b/>
+                <w:bCs/>
+                <w:lang w:val="en-US"/>
+              </w:rPr>
+              <w:t>4</w:t>
+            </w:r>
+          </w:p>
+        </w:tc>
+        <w:tc>
+          <w:tcPr>
+            <w:tcW w:w="3943" w:type="dxa"/>
+          </w:tcPr>
+          <w:p>
+            <w:pPr>
+              <w:cnfStyle w:val="000000000000" w:firstRow="0" w:lastRow="0" w:firstColumn="0" w:lastColumn="0" w:oddVBand="0" w:evenVBand="0" w:oddHBand="0" w:evenHBand="0" w:firstRowFirstColumn="0" w:firstRowLastColumn="0" w:lastRowFirstColumn="0" w:lastRowLastColumn="0"/>
+              <w:rPr>
+                <w:rFonts w:ascii="Times New Roman" w:hAnsi="Times New Roman" w:cs="Times New Roman"/>
+                <w:lang w:val="en-US"/>
+              </w:rPr>
+            </w:pPr>
+            <w:r>
+              <w:rPr>
+                <w:rFonts w:ascii="Times New Roman" w:hAnsi="Times New Roman" w:cs="Times New Roman"/>
+                <w:lang w:val="en-US"/>
+              </w:rPr>
+              <w:t>2</w:t>
+            </w:r>
+          </w:p>
+        </w:tc>
+        <w:tc>
+          <w:tcPr>
+            <w:tcW w:w="4682" w:type="dxa"/>
+          </w:tcPr>
+          <w:p>
+            <w:pPr>
+              <w:cnfStyle w:val="000000000000" w:firstRow="0" w:lastRow="0" w:firstColumn="0" w:lastColumn="0" w:oddVBand="0" w:evenVBand="0" w:oddHBand="0" w:evenHBand="0" w:firstRowFirstColumn="0" w:firstRowLastColumn="0" w:lastRowFirstColumn="0" w:lastRowLastColumn="0"/>
+              <w:rPr>
+                <w:rFonts w:ascii="Times New Roman" w:hAnsi="Times New Roman" w:cs="Times New Roman"/>
+                <w:lang w:val="en-US"/>
+              </w:rPr>
+            </w:pPr>
+            <w:r>
+              <w:rPr>
+                <w:rFonts w:ascii="Times New Roman" w:hAnsi="Times New Roman" w:cs="Times New Roman"/>
+                <w:lang w:val="en-US"/>
+              </w:rPr>
+              <w:t>3,4</w:t>
+            </w:r>
+          </w:p>
+        </w:tc>
+      </w:tr>
+      <w:tr>
+        <w:trPr>
+          <w:cnfStyle w:val="000000100000" w:firstRow="0" w:lastRow="0" w:firstColumn="0" w:lastColumn="0" w:oddVBand="0" w:evenVBand="0" w:oddHBand="1" w:evenHBand="0" w:firstRowFirstColumn="0" w:firstRowLastColumn="0" w:lastRowFirstColumn="0" w:lastRowLastColumn="0"/>
+        </w:trPr>
+        <w:tc>
+          <w:tcPr>
+            <w:cnfStyle w:val="001000000000" w:firstRow="0" w:lastRow="0" w:firstColumn="1" w:lastColumn="0" w:oddVBand="0" w:evenVBand="0" w:oddHBand="0" w:evenHBand="0" w:firstRowFirstColumn="0" w:firstRowLastColumn="0" w:lastRowFirstColumn="0" w:lastRowLastColumn="0"/>
+            <w:tcW w:w="730" w:type="dxa"/>
+          </w:tcPr>
+          <w:p>
+            <w:pPr>
+              <w:jc w:val="center"/>
+              <w:rPr>
+                <w:rFonts w:ascii="Times New Roman" w:hAnsi="Times New Roman" w:cs="Times New Roman"/>
+                <w:b/>
+                <w:bCs/>
+                <w:lang w:val="en-US"/>
+              </w:rPr>
+            </w:pPr>
+            <w:r>
+              <w:rPr>
+                <w:rFonts w:ascii="Times New Roman" w:hAnsi="Times New Roman" w:cs="Times New Roman"/>
+                <w:b/>
+                <w:bCs/>
+                <w:lang w:val="en-US"/>
+              </w:rPr>
+              <w:t>5</w:t>
+            </w:r>
+          </w:p>
+        </w:tc>
+        <w:tc>
+          <w:tcPr>
+            <w:tcW w:w="3943" w:type="dxa"/>
+          </w:tcPr>
+          <w:p>
+            <w:pPr>
+              <w:cnfStyle w:val="000000100000" w:firstRow="0" w:lastRow="0" w:firstColumn="0" w:lastColumn="0" w:oddVBand="0" w:evenVBand="0" w:oddHBand="1" w:evenHBand="0" w:firstRowFirstColumn="0" w:firstRowLastColumn="0" w:lastRowFirstColumn="0" w:lastRowLastColumn="0"/>
+              <w:rPr>
+                <w:rFonts w:ascii="Times New Roman" w:hAnsi="Times New Roman" w:cs="Times New Roman"/>
+                <w:lang w:val="en-US"/>
+              </w:rPr>
+            </w:pPr>
+            <w:r>
+              <w:rPr>
+                <w:rFonts w:ascii="Times New Roman" w:hAnsi="Times New Roman" w:cs="Times New Roman"/>
+                <w:lang w:val="en-US"/>
+              </w:rPr>
+              <w:t>2</w:t>
+            </w:r>
+          </w:p>
+        </w:tc>
+        <w:tc>
+          <w:tcPr>
+            <w:tcW w:w="4682" w:type="dxa"/>
+          </w:tcPr>
+          <w:p>
+            <w:pPr>
+              <w:cnfStyle w:val="000000100000" w:firstRow="0" w:lastRow="0" w:firstColumn="0" w:lastColumn="0" w:oddVBand="0" w:evenVBand="0" w:oddHBand="1" w:evenHBand="0" w:firstRowFirstColumn="0" w:firstRowLastColumn="0" w:lastRowFirstColumn="0" w:lastRowLastColumn="0"/>
+              <w:rPr>
+                <w:rFonts w:ascii="Times New Roman" w:hAnsi="Times New Roman" w:cs="Times New Roman"/>
+                <w:lang w:val="en-US"/>
+              </w:rPr>
+            </w:pPr>
+            <w:r>
+              <w:rPr>
+                <w:rFonts w:ascii="Times New Roman" w:hAnsi="Times New Roman" w:cs="Times New Roman"/>
+                <w:lang w:val="en-US"/>
+              </w:rPr>
+              <w:t>Parents of deceased</w:t>
+            </w:r>
+          </w:p>
+        </w:tc>
+      </w:tr>
+      <w:tr>
+        <w:tc>
+          <w:tcPr>
+            <w:cnfStyle w:val="001000000000" w:firstRow="0" w:lastRow="0" w:firstColumn="1" w:lastColumn="0" w:oddVBand="0" w:evenVBand="0" w:oddHBand="0" w:evenHBand="0" w:firstRowFirstColumn="0" w:firstRowLastColumn="0" w:lastRowFirstColumn="0" w:lastRowLastColumn="0"/>
+            <w:tcW w:w="730" w:type="dxa"/>
+          </w:tcPr>
+          <w:p>
+            <w:pPr>
+              <w:jc w:val="center"/>
+              <w:rPr>
+                <w:rFonts w:ascii="Times New Roman" w:hAnsi="Times New Roman" w:cs="Times New Roman"/>
+                <w:b/>
+                <w:bCs/>
+                <w:lang w:val="en-US"/>
+              </w:rPr>
+            </w:pPr>
+            <w:r>
+              <w:rPr>
+                <w:rFonts w:ascii="Times New Roman" w:hAnsi="Times New Roman" w:cs="Times New Roman"/>
+                <w:b/>
+                <w:bCs/>
+                <w:lang w:val="en-US"/>
+              </w:rPr>
+              <w:t>6</w:t>
+            </w:r>
+          </w:p>
+        </w:tc>
+        <w:tc>
+          <w:tcPr>
+            <w:tcW w:w="3943" w:type="dxa"/>
+          </w:tcPr>
+          <w:p>
+            <w:pPr>
+              <w:cnfStyle w:val="000000000000" w:firstRow="0" w:lastRow="0" w:firstColumn="0" w:lastColumn="0" w:oddVBand="0" w:evenVBand="0" w:oddHBand="0" w:evenHBand="0" w:firstRowFirstColumn="0" w:firstRowLastColumn="0" w:lastRowFirstColumn="0" w:lastRowLastColumn="0"/>
+              <w:rPr>
+                <w:rFonts w:ascii="Times New Roman" w:hAnsi="Times New Roman" w:cs="Times New Roman"/>
+                <w:lang w:val="en-US"/>
+              </w:rPr>
+            </w:pPr>
+            <w:r>
+              <w:rPr>
+                <w:rFonts w:ascii="Times New Roman" w:hAnsi="Times New Roman" w:cs="Times New Roman"/>
+                <w:lang w:val="en-US"/>
+              </w:rPr>
+              <w:t>3,4</w:t>
+            </w:r>
+          </w:p>
+        </w:tc>
+        <w:tc>
+          <w:tcPr>
+            <w:tcW w:w="4682" w:type="dxa"/>
+          </w:tcPr>
+          <w:p>
+            <w:pPr>
+              <w:cnfStyle w:val="000000000000" w:firstRow="0" w:lastRow="0" w:firstColumn="0" w:lastColumn="0" w:oddVBand="0" w:evenVBand="0" w:oddHBand="0" w:evenHBand="0" w:firstRowFirstColumn="0" w:firstRowLastColumn="0" w:lastRowFirstColumn="0" w:lastRowLastColumn="0"/>
+              <w:rPr>
+                <w:rFonts w:ascii="Times New Roman" w:hAnsi="Times New Roman" w:cs="Times New Roman"/>
+                <w:lang w:val="en-US"/>
+              </w:rPr>
+            </w:pPr>
+            <w:r>
+              <w:rPr>
+                <w:rFonts w:ascii="Times New Roman" w:hAnsi="Times New Roman" w:cs="Times New Roman"/>
+                <w:lang w:val="en-US"/>
+              </w:rPr>
+              <w:t>3,4</w:t>
+            </w:r>
+          </w:p>
+        </w:tc>
+      </w:tr>
+      <w:tr>
+        <w:trPr>
+          <w:cnfStyle w:val="000000100000" w:firstRow="0" w:lastRow="0" w:firstColumn="0" w:lastColumn="0" w:oddVBand="0" w:evenVBand="0" w:oddHBand="1" w:evenHBand="0" w:firstRowFirstColumn="0" w:firstRowLastColumn="0" w:lastRowFirstColumn="0" w:lastRowLastColumn="0"/>
+        </w:trPr>
+        <w:tc>
+          <w:tcPr>
+            <w:cnfStyle w:val="001000000000" w:firstRow="0" w:lastRow="0" w:firstColumn="1" w:lastColumn="0" w:oddVBand="0" w:evenVBand="0" w:oddHBand="0" w:evenHBand="0" w:firstRowFirstColumn="0" w:firstRowLastColumn="0" w:lastRowFirstColumn="0" w:lastRowLastColumn="0"/>
+            <w:tcW w:w="730" w:type="dxa"/>
+          </w:tcPr>
+          <w:p>
+            <w:pPr>
+              <w:jc w:val="center"/>
+              <w:rPr>
+                <w:rFonts w:ascii="Times New Roman" w:hAnsi="Times New Roman" w:cs="Times New Roman"/>
+                <w:b/>
+                <w:bCs/>
+                <w:lang w:val="en-US"/>
+              </w:rPr>
+            </w:pPr>
+            <w:r>
+              <w:rPr>
+                <w:rFonts w:ascii="Times New Roman" w:hAnsi="Times New Roman" w:cs="Times New Roman"/>
+                <w:b/>
+                <w:bCs/>
+                <w:lang w:val="en-US"/>
+              </w:rPr>
+              <w:t>7</w:t>
+            </w:r>
+          </w:p>
+        </w:tc>
+        <w:tc>
+          <w:tcPr>
+            <w:tcW w:w="3943" w:type="dxa"/>
+          </w:tcPr>
+          <w:p>
+            <w:pPr>
+              <w:cnfStyle w:val="000000100000" w:firstRow="0" w:lastRow="0" w:firstColumn="0" w:lastColumn="0" w:oddVBand="0" w:evenVBand="0" w:oddHBand="1" w:evenHBand="0" w:firstRowFirstColumn="0" w:firstRowLastColumn="0" w:lastRowFirstColumn="0" w:lastRowLastColumn="0"/>
+              <w:rPr>
+                <w:rFonts w:ascii="Times New Roman" w:hAnsi="Times New Roman" w:cs="Times New Roman"/>
+                <w:lang w:val="en-US"/>
+              </w:rPr>
+            </w:pPr>
+            <w:r>
+              <w:rPr>
+                <w:rFonts w:ascii="Times New Roman" w:hAnsi="Times New Roman" w:cs="Times New Roman"/>
+                <w:lang w:val="en-US"/>
+              </w:rPr>
+              <w:t>3,4</w:t>
+            </w:r>
+          </w:p>
+        </w:tc>
+        <w:tc>
+          <w:tcPr>
+            <w:tcW w:w="4682" w:type="dxa"/>
+          </w:tcPr>
+          <w:p>
+            <w:pPr>
+              <w:cnfStyle w:val="000000100000" w:firstRow="0" w:lastRow="0" w:firstColumn="0" w:lastColumn="0" w:oddVBand="0" w:evenVBand="0" w:oddHBand="1" w:evenHBand="0" w:firstRowFirstColumn="0" w:firstRowLastColumn="0" w:lastRowFirstColumn="0" w:lastRowLastColumn="0"/>
+              <w:rPr>
+                <w:rFonts w:ascii="Times New Roman" w:hAnsi="Times New Roman" w:cs="Times New Roman"/>
+                <w:lang w:val="en-US"/>
+              </w:rPr>
+            </w:pPr>
+            <w:r>
+              <w:rPr>
+                <w:rFonts w:ascii="Times New Roman" w:hAnsi="Times New Roman" w:cs="Times New Roman"/>
+                <w:lang w:val="en-US"/>
+              </w:rPr>
+              <w:t>Parents of newborns</w:t>
+            </w:r>
+          </w:p>
+        </w:tc>
+      </w:tr>
+      <w:tr>
+        <w:tc>
+          <w:tcPr>
+            <w:cnfStyle w:val="001000000000" w:firstRow="0" w:lastRow="0" w:firstColumn="1" w:lastColumn="0" w:oddVBand="0" w:evenVBand="0" w:oddHBand="0" w:evenHBand="0" w:firstRowFirstColumn="0" w:firstRowLastColumn="0" w:lastRowFirstColumn="0" w:lastRowLastColumn="0"/>
+            <w:tcW w:w="730" w:type="dxa"/>
+          </w:tcPr>
+          <w:p>
+            <w:pPr>
+              <w:jc w:val="center"/>
+              <w:rPr>
+                <w:rFonts w:ascii="Times New Roman" w:hAnsi="Times New Roman" w:cs="Times New Roman"/>
+                <w:b/>
+                <w:bCs/>
+                <w:lang w:val="en-US"/>
+              </w:rPr>
+            </w:pPr>
+            <w:r>
+              <w:rPr>
+                <w:rFonts w:ascii="Times New Roman" w:hAnsi="Times New Roman" w:cs="Times New Roman"/>
+                <w:b/>
+                <w:bCs/>
+                <w:lang w:val="en-US"/>
+              </w:rPr>
+              <w:t>8</w:t>
+            </w:r>
+          </w:p>
+        </w:tc>
+        <w:tc>
+          <w:tcPr>
+            <w:tcW w:w="3943" w:type="dxa"/>
+          </w:tcPr>
+          <w:p>
+            <w:pPr>
+              <w:cnfStyle w:val="000000000000" w:firstRow="0" w:lastRow="0" w:firstColumn="0" w:lastColumn="0" w:oddVBand="0" w:evenVBand="0" w:oddHBand="0" w:evenHBand="0" w:firstRowFirstColumn="0" w:firstRowLastColumn="0" w:lastRowFirstColumn="0" w:lastRowLastColumn="0"/>
+              <w:rPr>
+                <w:rFonts w:ascii="Times New Roman" w:hAnsi="Times New Roman" w:cs="Times New Roman"/>
+                <w:lang w:val="en-US"/>
+              </w:rPr>
+            </w:pPr>
+            <w:r>
+              <w:rPr>
+                <w:rFonts w:ascii="Times New Roman" w:hAnsi="Times New Roman" w:cs="Times New Roman"/>
+                <w:lang w:val="en-US"/>
+              </w:rPr>
+              <w:t>3,4</w:t>
+            </w:r>
+          </w:p>
+        </w:tc>
+        <w:tc>
+          <w:tcPr>
+            <w:tcW w:w="4682" w:type="dxa"/>
+          </w:tcPr>
+          <w:p>
+            <w:pPr>
+              <w:cnfStyle w:val="000000000000" w:firstRow="0" w:lastRow="0" w:firstColumn="0" w:lastColumn="0" w:oddVBand="0" w:evenVBand="0" w:oddHBand="0" w:evenHBand="0" w:firstRowFirstColumn="0" w:firstRowLastColumn="0" w:lastRowFirstColumn="0" w:lastRowLastColumn="0"/>
+              <w:rPr>
+                <w:rFonts w:ascii="Times New Roman" w:hAnsi="Times New Roman" w:cs="Times New Roman"/>
+                <w:lang w:val="en-US"/>
+              </w:rPr>
+            </w:pPr>
+            <w:r>
+              <w:rPr>
+                <w:rFonts w:ascii="Times New Roman" w:hAnsi="Times New Roman" w:cs="Times New Roman"/>
+                <w:lang w:val="en-US"/>
+              </w:rPr>
+              <w:t>Parents of deceased</w:t>
+            </w:r>
+          </w:p>
+        </w:tc>
+      </w:tr>
+      <w:tr>
+        <w:trPr>
+          <w:cnfStyle w:val="000000100000" w:firstRow="0" w:lastRow="0" w:firstColumn="0" w:lastColumn="0" w:oddVBand="0" w:evenVBand="0" w:oddHBand="1" w:evenHBand="0" w:firstRowFirstColumn="0" w:firstRowLastColumn="0" w:lastRowFirstColumn="0" w:lastRowLastColumn="0"/>
+        </w:trPr>
+        <w:tc>
+          <w:tcPr>
+            <w:cnfStyle w:val="001000000000" w:firstRow="0" w:lastRow="0" w:firstColumn="1" w:lastColumn="0" w:oddVBand="0" w:evenVBand="0" w:oddHBand="0" w:evenHBand="0" w:firstRowFirstColumn="0" w:firstRowLastColumn="0" w:lastRowFirstColumn="0" w:lastRowLastColumn="0"/>
+            <w:tcW w:w="730" w:type="dxa"/>
+          </w:tcPr>
+          <w:p>
+            <w:pPr>
+              <w:jc w:val="center"/>
+              <w:rPr>
+                <w:rFonts w:ascii="Times New Roman" w:hAnsi="Times New Roman" w:cs="Times New Roman"/>
+                <w:b/>
+                <w:bCs/>
+                <w:lang w:val="en-US"/>
+              </w:rPr>
+            </w:pPr>
+            <w:r>
+              <w:rPr>
+                <w:rFonts w:ascii="Times New Roman" w:hAnsi="Times New Roman" w:cs="Times New Roman"/>
+                <w:b/>
+                <w:bCs/>
+                <w:lang w:val="en-US"/>
+              </w:rPr>
+              <w:t>9</w:t>
+            </w:r>
+          </w:p>
+        </w:tc>
+        <w:tc>
+          <w:tcPr>
+            <w:tcW w:w="3943" w:type="dxa"/>
+          </w:tcPr>
+          <w:p>
+            <w:pPr>
+              <w:cnfStyle w:val="000000100000" w:firstRow="0" w:lastRow="0" w:firstColumn="0" w:lastColumn="0" w:oddVBand="0" w:evenVBand="0" w:oddHBand="1" w:evenHBand="0" w:firstRowFirstColumn="0" w:firstRowLastColumn="0" w:lastRowFirstColumn="0" w:lastRowLastColumn="0"/>
+              <w:rPr>
+                <w:rFonts w:ascii="Times New Roman" w:hAnsi="Times New Roman" w:cs="Times New Roman"/>
+                <w:lang w:val="en-US"/>
+              </w:rPr>
+            </w:pPr>
+            <w:r>
+              <w:rPr>
+                <w:rFonts w:ascii="Times New Roman" w:hAnsi="Times New Roman" w:cs="Times New Roman"/>
+                <w:lang w:val="en-US"/>
+              </w:rPr>
+              <w:t>5</w:t>
+            </w:r>
+          </w:p>
+        </w:tc>
+        <w:tc>
+          <w:tcPr>
+            <w:tcW w:w="4682" w:type="dxa"/>
+          </w:tcPr>
+          <w:p>
+            <w:pPr>
+              <w:cnfStyle w:val="000000100000" w:firstRow="0" w:lastRow="0" w:firstColumn="0" w:lastColumn="0" w:oddVBand="0" w:evenVBand="0" w:oddHBand="1" w:evenHBand="0" w:firstRowFirstColumn="0" w:firstRowLastColumn="0" w:lastRowFirstColumn="0" w:lastRowLastColumn="0"/>
+              <w:rPr>
+                <w:rFonts w:ascii="Times New Roman" w:hAnsi="Times New Roman" w:cs="Times New Roman"/>
+                <w:lang w:val="en-US"/>
+              </w:rPr>
+            </w:pPr>
+            <w:r>
+              <w:rPr>
+                <w:rFonts w:ascii="Times New Roman" w:hAnsi="Times New Roman" w:cs="Times New Roman"/>
+                <w:lang w:val="en-US"/>
+              </w:rPr>
+              <w:t>Parents of newborns</w:t>
+            </w:r>
+          </w:p>
+        </w:tc>
+      </w:tr>
+      <w:tr>
+        <w:tc>
+          <w:tcPr>
+            <w:cnfStyle w:val="001000000000" w:firstRow="0" w:lastRow="0" w:firstColumn="1" w:lastColumn="0" w:oddVBand="0" w:evenVBand="0" w:oddHBand="0" w:evenHBand="0" w:firstRowFirstColumn="0" w:firstRowLastColumn="0" w:lastRowFirstColumn="0" w:lastRowLastColumn="0"/>
+            <w:tcW w:w="730" w:type="dxa"/>
+          </w:tcPr>
+          <w:p>
+            <w:pPr>
+              <w:jc w:val="center"/>
+              <w:rPr>
+                <w:rFonts w:ascii="Times New Roman" w:hAnsi="Times New Roman" w:cs="Times New Roman"/>
+                <w:b/>
+                <w:bCs/>
+                <w:lang w:val="en-US"/>
+              </w:rPr>
+            </w:pPr>
+            <w:r>
+              <w:rPr>
+                <w:rFonts w:ascii="Times New Roman" w:hAnsi="Times New Roman" w:cs="Times New Roman"/>
+                <w:b/>
+                <w:bCs/>
+                <w:lang w:val="en-US"/>
+              </w:rPr>
+              <w:t>10</w:t>
+            </w:r>
+          </w:p>
+        </w:tc>
+        <w:tc>
+          <w:tcPr>
+            <w:tcW w:w="3943" w:type="dxa"/>
+          </w:tcPr>
+          <w:p>
+            <w:pPr>
+              <w:cnfStyle w:val="000000000000" w:firstRow="0" w:lastRow="0" w:firstColumn="0" w:lastColumn="0" w:oddVBand="0" w:evenVBand="0" w:oddHBand="0" w:evenHBand="0" w:firstRowFirstColumn="0" w:firstRowLastColumn="0" w:lastRowFirstColumn="0" w:lastRowLastColumn="0"/>
+              <w:rPr>
+                <w:rFonts w:ascii="Times New Roman" w:hAnsi="Times New Roman" w:cs="Times New Roman"/>
+                <w:lang w:val="en-US"/>
+              </w:rPr>
+            </w:pPr>
+            <w:r>
+              <w:rPr>
+                <w:rFonts w:ascii="Times New Roman" w:hAnsi="Times New Roman" w:cs="Times New Roman"/>
+                <w:lang w:val="en-US"/>
+              </w:rPr>
+              <w:t>5</w:t>
+            </w:r>
+          </w:p>
+        </w:tc>
+        <w:tc>
+          <w:tcPr>
+            <w:tcW w:w="4682" w:type="dxa"/>
+          </w:tcPr>
+          <w:p>
+            <w:pPr>
+              <w:cnfStyle w:val="000000000000" w:firstRow="0" w:lastRow="0" w:firstColumn="0" w:lastColumn="0" w:oddVBand="0" w:evenVBand="0" w:oddHBand="0" w:evenHBand="0" w:firstRowFirstColumn="0" w:firstRowLastColumn="0" w:lastRowFirstColumn="0" w:lastRowLastColumn="0"/>
+              <w:rPr>
+                <w:rFonts w:ascii="Times New Roman" w:hAnsi="Times New Roman" w:cs="Times New Roman"/>
+                <w:lang w:val="en-US"/>
+              </w:rPr>
+            </w:pPr>
+            <w:r>
+              <w:rPr>
+                <w:rFonts w:ascii="Times New Roman" w:hAnsi="Times New Roman" w:cs="Times New Roman"/>
+                <w:lang w:val="en-US"/>
+              </w:rPr>
+              <w:t>Married couples</w:t>
+            </w:r>
+          </w:p>
+        </w:tc>
+      </w:tr>
+      <w:tr>
+        <w:trPr>
+          <w:cnfStyle w:val="000000100000" w:firstRow="0" w:lastRow="0" w:firstColumn="0" w:lastColumn="0" w:oddVBand="0" w:evenVBand="0" w:oddHBand="1" w:evenHBand="0" w:firstRowFirstColumn="0" w:firstRowLastColumn="0" w:lastRowFirstColumn="0" w:lastRowLastColumn="0"/>
+        </w:trPr>
+        <w:tc>
+          <w:tcPr>
+            <w:cnfStyle w:val="001000000000" w:firstRow="0" w:lastRow="0" w:firstColumn="1" w:lastColumn="0" w:oddVBand="0" w:evenVBand="0" w:oddHBand="0" w:evenHBand="0" w:firstRowFirstColumn="0" w:firstRowLastColumn="0" w:lastRowFirstColumn="0" w:lastRowLastColumn="0"/>
+            <w:tcW w:w="730" w:type="dxa"/>
+          </w:tcPr>
+          <w:p>
+            <w:pPr>
+              <w:jc w:val="center"/>
+              <w:rPr>
+                <w:rFonts w:ascii="Times New Roman" w:hAnsi="Times New Roman" w:cs="Times New Roman"/>
+                <w:b/>
+                <w:bCs/>
+                <w:lang w:val="en-US"/>
+              </w:rPr>
+            </w:pPr>
+            <w:r>
+              <w:rPr>
+                <w:rFonts w:ascii="Times New Roman" w:hAnsi="Times New Roman" w:cs="Times New Roman"/>
+                <w:b/>
+                <w:bCs/>
+                <w:lang w:val="en-US"/>
+              </w:rPr>
+              <w:lastRenderedPageBreak/>
+              <w:t>11</w:t>
+            </w:r>
+          </w:p>
+        </w:tc>
+        <w:tc>
+          <w:tcPr>
+            <w:tcW w:w="3943" w:type="dxa"/>
+          </w:tcPr>
+          <w:p>
+            <w:pPr>
+              <w:cnfStyle w:val="000000100000" w:firstRow="0" w:lastRow="0" w:firstColumn="0" w:lastColumn="0" w:oddVBand="0" w:evenVBand="0" w:oddHBand="1" w:evenHBand="0" w:firstRowFirstColumn="0" w:firstRowLastColumn="0" w:lastRowFirstColumn="0" w:lastRowLastColumn="0"/>
+              <w:rPr>
+                <w:rFonts w:ascii="Times New Roman" w:hAnsi="Times New Roman" w:cs="Times New Roman"/>
+                <w:lang w:val="en-US"/>
+              </w:rPr>
+            </w:pPr>
+            <w:r>
+              <w:rPr>
+                <w:rFonts w:ascii="Times New Roman" w:hAnsi="Times New Roman" w:cs="Times New Roman"/>
+                <w:lang w:val="en-US"/>
+              </w:rPr>
+              <w:t>5</w:t>
+            </w:r>
+          </w:p>
+        </w:tc>
+        <w:tc>
+          <w:tcPr>
+            <w:tcW w:w="4682" w:type="dxa"/>
+          </w:tcPr>
+          <w:p>
+            <w:pPr>
+              <w:cnfStyle w:val="000000100000" w:firstRow="0" w:lastRow="0" w:firstColumn="0" w:lastColumn="0" w:oddVBand="0" w:evenVBand="0" w:oddHBand="1" w:evenHBand="0" w:firstRowFirstColumn="0" w:firstRowLastColumn="0" w:lastRowFirstColumn="0" w:lastRowLastColumn="0"/>
+              <w:rPr>
+                <w:rFonts w:ascii="Times New Roman" w:hAnsi="Times New Roman" w:cs="Times New Roman"/>
+                <w:lang w:val="en-US"/>
+              </w:rPr>
+            </w:pPr>
+            <w:r>
+              <w:rPr>
+                <w:rFonts w:ascii="Times New Roman" w:hAnsi="Times New Roman" w:cs="Times New Roman"/>
+                <w:lang w:val="en-US"/>
+              </w:rPr>
+              <w:t>Parents of married couples</w:t>
+            </w:r>
+          </w:p>
+        </w:tc>
+      </w:tr>
+      <w:tr>
+        <w:tc>
+          <w:tcPr>
+            <w:cnfStyle w:val="001000000000" w:firstRow="0" w:lastRow="0" w:firstColumn="1" w:lastColumn="0" w:oddVBand="0" w:evenVBand="0" w:oddHBand="0" w:evenHBand="0" w:firstRowFirstColumn="0" w:firstRowLastColumn="0" w:lastRowFirstColumn="0" w:lastRowLastColumn="0"/>
+            <w:tcW w:w="730" w:type="dxa"/>
+          </w:tcPr>
+          <w:p>
+            <w:pPr>
+              <w:jc w:val="center"/>
+              <w:rPr>
+                <w:rFonts w:ascii="Times New Roman" w:hAnsi="Times New Roman" w:cs="Times New Roman"/>
+                <w:b/>
+                <w:bCs/>
+                <w:lang w:val="en-US"/>
+              </w:rPr>
+            </w:pPr>
+            <w:r>
+              <w:rPr>
+                <w:rFonts w:ascii="Times New Roman" w:hAnsi="Times New Roman" w:cs="Times New Roman"/>
+                <w:b/>
+                <w:bCs/>
+                <w:lang w:val="en-US"/>
+              </w:rPr>
+              <w:t>12</w:t>
+            </w:r>
+          </w:p>
+        </w:tc>
+        <w:tc>
+          <w:tcPr>
+            <w:tcW w:w="3943" w:type="dxa"/>
+          </w:tcPr>
+          <w:p>
+            <w:pPr>
+              <w:cnfStyle w:val="000000000000" w:firstRow="0" w:lastRow="0" w:firstColumn="0" w:lastColumn="0" w:oddVBand="0" w:evenVBand="0" w:oddHBand="0" w:evenHBand="0" w:firstRowFirstColumn="0" w:firstRowLastColumn="0" w:lastRowFirstColumn="0" w:lastRowLastColumn="0"/>
+              <w:rPr>
+                <w:rFonts w:ascii="Times New Roman" w:hAnsi="Times New Roman" w:cs="Times New Roman"/>
+                <w:lang w:val="en-US"/>
+              </w:rPr>
+            </w:pPr>
+            <w:r>
+              <w:rPr>
+                <w:rFonts w:ascii="Times New Roman" w:hAnsi="Times New Roman" w:cs="Times New Roman"/>
+                <w:lang w:val="en-US"/>
+              </w:rPr>
+              <w:t>5</w:t>
+            </w:r>
+          </w:p>
+        </w:tc>
+        <w:tc>
+          <w:tcPr>
+            <w:tcW w:w="4682" w:type="dxa"/>
+          </w:tcPr>
+          <w:p>
+            <w:pPr>
+              <w:cnfStyle w:val="000000000000" w:firstRow="0" w:lastRow="0" w:firstColumn="0" w:lastColumn="0" w:oddVBand="0" w:evenVBand="0" w:oddHBand="0" w:evenHBand="0" w:firstRowFirstColumn="0" w:firstRowLastColumn="0" w:lastRowFirstColumn="0" w:lastRowLastColumn="0"/>
+              <w:rPr>
+                <w:rFonts w:ascii="Times New Roman" w:hAnsi="Times New Roman" w:cs="Times New Roman"/>
+                <w:lang w:val="en-US"/>
+              </w:rPr>
+            </w:pPr>
+            <w:r>
+              <w:rPr>
+                <w:rFonts w:ascii="Times New Roman" w:hAnsi="Times New Roman" w:cs="Times New Roman"/>
+                <w:lang w:val="en-US"/>
+              </w:rPr>
+              <w:t>Deceased and partners</w:t>
+            </w:r>
+          </w:p>
+        </w:tc>
+      </w:tr>
+      <w:tr>
+        <w:trPr>
+          <w:cnfStyle w:val="000000100000" w:firstRow="0" w:lastRow="0" w:firstColumn="0" w:lastColumn="0" w:oddVBand="0" w:evenVBand="0" w:oddHBand="1" w:evenHBand="0" w:firstRowFirstColumn="0" w:firstRowLastColumn="0" w:lastRowFirstColumn="0" w:lastRowLastColumn="0"/>
+        </w:trPr>
+        <w:tc>
+          <w:tcPr>
+            <w:cnfStyle w:val="001000000000" w:firstRow="0" w:lastRow="0" w:firstColumn="1" w:lastColumn="0" w:oddVBand="0" w:evenVBand="0" w:oddHBand="0" w:evenHBand="0" w:firstRowFirstColumn="0" w:firstRowLastColumn="0" w:lastRowFirstColumn="0" w:lastRowLastColumn="0"/>
+            <w:tcW w:w="730" w:type="dxa"/>
+          </w:tcPr>
+          <w:p>
+            <w:pPr>
+              <w:jc w:val="center"/>
+              <w:rPr>
+                <w:rFonts w:ascii="Times New Roman" w:hAnsi="Times New Roman" w:cs="Times New Roman"/>
+                <w:b/>
+                <w:bCs/>
+                <w:lang w:val="en-US"/>
+              </w:rPr>
+            </w:pPr>
+            <w:r>
+              <w:rPr>
+                <w:rFonts w:ascii="Times New Roman" w:hAnsi="Times New Roman" w:cs="Times New Roman"/>
+                <w:b/>
+                <w:bCs/>
+                <w:lang w:val="en-US"/>
+              </w:rPr>
+              <w:t>13</w:t>
+            </w:r>
+          </w:p>
+        </w:tc>
+        <w:tc>
+          <w:tcPr>
+            <w:tcW w:w="3943" w:type="dxa"/>
+          </w:tcPr>
+          <w:p>
+            <w:pPr>
+              <w:cnfStyle w:val="000000100000" w:firstRow="0" w:lastRow="0" w:firstColumn="0" w:lastColumn="0" w:oddVBand="0" w:evenVBand="0" w:oddHBand="1" w:evenHBand="0" w:firstRowFirstColumn="0" w:firstRowLastColumn="0" w:lastRowFirstColumn="0" w:lastRowLastColumn="0"/>
+              <w:rPr>
+                <w:rFonts w:ascii="Times New Roman" w:hAnsi="Times New Roman" w:cs="Times New Roman"/>
+                <w:lang w:val="en-US"/>
+              </w:rPr>
+            </w:pPr>
+            <w:r>
+              <w:rPr>
+                <w:rFonts w:ascii="Times New Roman" w:hAnsi="Times New Roman" w:cs="Times New Roman"/>
+                <w:lang w:val="en-US"/>
+              </w:rPr>
+              <w:t>5</w:t>
+            </w:r>
+          </w:p>
+        </w:tc>
+        <w:tc>
+          <w:tcPr>
+            <w:tcW w:w="4682" w:type="dxa"/>
+          </w:tcPr>
+          <w:p>
+            <w:pPr>
+              <w:cnfStyle w:val="000000100000" w:firstRow="0" w:lastRow="0" w:firstColumn="0" w:lastColumn="0" w:oddVBand="0" w:evenVBand="0" w:oddHBand="1" w:evenHBand="0" w:firstRowFirstColumn="0" w:firstRowLastColumn="0" w:lastRowFirstColumn="0" w:lastRowLastColumn="0"/>
+              <w:rPr>
+                <w:rFonts w:ascii="Times New Roman" w:hAnsi="Times New Roman" w:cs="Times New Roman"/>
+                <w:lang w:val="en-US"/>
+              </w:rPr>
+            </w:pPr>
+            <w:r>
+              <w:rPr>
+                <w:rFonts w:ascii="Times New Roman" w:hAnsi="Times New Roman" w:cs="Times New Roman"/>
+                <w:lang w:val="en-US"/>
+              </w:rPr>
+              <w:t>6</w:t>
+            </w:r>
+          </w:p>
+        </w:tc>
+      </w:tr>
+      <w:tr>
+        <w:tc>
+          <w:tcPr>
+            <w:cnfStyle w:val="001000000000" w:firstRow="0" w:lastRow="0" w:firstColumn="1" w:lastColumn="0" w:oddVBand="0" w:evenVBand="0" w:oddHBand="0" w:evenHBand="0" w:firstRowFirstColumn="0" w:firstRowLastColumn="0" w:lastRowFirstColumn="0" w:lastRowLastColumn="0"/>
+            <w:tcW w:w="730" w:type="dxa"/>
+          </w:tcPr>
+          <w:p>
+            <w:pPr>
+              <w:jc w:val="center"/>
+              <w:rPr>
+                <w:rFonts w:ascii="Times New Roman" w:hAnsi="Times New Roman" w:cs="Times New Roman"/>
+                <w:b/>
+                <w:bCs/>
+                <w:lang w:val="en-US"/>
+              </w:rPr>
+            </w:pPr>
+            <w:r>
+              <w:rPr>
+                <w:rFonts w:ascii="Times New Roman" w:hAnsi="Times New Roman" w:cs="Times New Roman"/>
+                <w:b/>
+                <w:bCs/>
+                <w:lang w:val="en-US"/>
+              </w:rPr>
+              <w:t>14</w:t>
+            </w:r>
+          </w:p>
+        </w:tc>
+        <w:tc>
+          <w:tcPr>
+            <w:tcW w:w="3943" w:type="dxa"/>
+          </w:tcPr>
+          <w:p>
+            <w:pPr>
+              <w:cnfStyle w:val="000000000000" w:firstRow="0" w:lastRow="0" w:firstColumn="0" w:lastColumn="0" w:oddVBand="0" w:evenVBand="0" w:oddHBand="0" w:evenHBand="0" w:firstRowFirstColumn="0" w:firstRowLastColumn="0" w:lastRowFirstColumn="0" w:lastRowLastColumn="0"/>
+              <w:rPr>
+                <w:rFonts w:ascii="Times New Roman" w:hAnsi="Times New Roman" w:cs="Times New Roman"/>
+                <w:lang w:val="en-US"/>
+              </w:rPr>
+            </w:pPr>
+            <w:r>
+              <w:rPr>
+                <w:rFonts w:ascii="Times New Roman" w:hAnsi="Times New Roman" w:cs="Times New Roman"/>
+                <w:lang w:val="en-US"/>
+              </w:rPr>
+              <w:t>6</w:t>
+            </w:r>
+          </w:p>
+        </w:tc>
+        <w:tc>
+          <w:tcPr>
+            <w:tcW w:w="4682" w:type="dxa"/>
+          </w:tcPr>
+          <w:p>
+            <w:pPr>
+              <w:cnfStyle w:val="000000000000" w:firstRow="0" w:lastRow="0" w:firstColumn="0" w:lastColumn="0" w:oddVBand="0" w:evenVBand="0" w:oddHBand="0" w:evenHBand="0" w:firstRowFirstColumn="0" w:firstRowLastColumn="0" w:lastRowFirstColumn="0" w:lastRowLastColumn="0"/>
+              <w:rPr>
+                <w:rFonts w:ascii="Times New Roman" w:hAnsi="Times New Roman" w:cs="Times New Roman"/>
+                <w:lang w:val="en-US"/>
+              </w:rPr>
+            </w:pPr>
+            <w:r>
+              <w:rPr>
+                <w:rFonts w:ascii="Times New Roman" w:hAnsi="Times New Roman" w:cs="Times New Roman"/>
+                <w:lang w:val="en-US"/>
+              </w:rPr>
+              <w:t>6</w:t>
+            </w:r>
+          </w:p>
+        </w:tc>
+      </w:tr>
+    </w:tbl>
+    <w:p>
+      <w:pPr>
+        <w:rPr>
+          <w:rFonts w:ascii="Times New Roman" w:hAnsi="Times New Roman" w:cs="Times New Roman"/>
+          <w:lang w:val="en-US"/>
+        </w:rPr>
+      </w:pPr>
+    </w:p>
     <w:sectPr>
       <w:pgSz w:w="12240" w:h="15840"/>
       <w:pgMar w:top="1440" w:right="1440" w:bottom="1440" w:left="1440" w:header="720" w:footer="720" w:gutter="0"/>
@@ -3716,7 +7287,7 @@
 </file>
 
 <file path=word/numbering.xml><?xml version="1.0" encoding="utf-8"?>
-<w:numbering xmlns:wpc="http://schemas.microsoft.com/office/word/2010/wordprocessingCanvas" xmlns:cx="http://schemas.microsoft.com/office/drawing/2014/chartex" xmlns:cx1="http://schemas.microsoft.com/office/drawing/2015/9/8/chartex" xmlns:cx2="http://schemas.microsoft.com/office/drawing/2015/10/21/chartex" xmlns:cx3="http://schemas.microsoft.com/office/drawing/2016/5/9/chartex" xmlns:cx4="http://schemas.microsoft.com/office/drawing/2016/5/10/chartex" xmlns:cx5="http://schemas.microsoft.com/office/drawing/2016/5/11/chartex" xmlns:cx6="http://schemas.microsoft.com/office/drawing/2016/5/12/chartex" xmlns:cx7="http://schemas.microsoft.com/office/drawing/2016/5/13/chartex" xmlns:cx8="http://schemas.microsoft.com/office/drawing/2016/5/14/chartex" xmlns:mc="http://schemas.openxmlformats.org/markup-compatibility/2006" xmlns:aink="http://schemas.microsoft.com/office/drawing/2016/ink" xmlns:am3d="http://schemas.microsoft.com/office/drawing/2017/model3d" xmlns:o="urn:schemas-microsoft-com:office:office" xmlns:oel="http://schemas.microsoft.com/office/2019/extlst" xmlns:r="http://schemas.openxmlformats.org/officeDocument/2006/relationships" xmlns:m="http://schemas.openxmlformats.org/officeDocument/2006/math" xmlns:v="urn:schemas-microsoft-com:vml" xmlns:wp14="http://schemas.microsoft.com/office/word/2010/wordprocessingDrawing" xmlns:wp="http://schemas.openxmlformats.org/drawingml/2006/wordprocessingDrawing" xmlns:w10="urn:schemas-microsoft-com:office:word" xmlns:w="http://schemas.openxmlformats.org/wordprocessingml/2006/main" xmlns:w14="http://schemas.microsoft.com/office/word/2010/wordml" xmlns:w15="http://schemas.microsoft.com/office/word/2012/wordml" xmlns:w16cex="http://schemas.microsoft.com/office/word/2018/wordml/cex" xmlns:w16cid="http://schemas.microsoft.com/office/word/2016/wordml/cid" xmlns:w16="http://schemas.microsoft.com/office/word/2018/wordml" xmlns:w16du="http://schemas.microsoft.com/office/word/2023/wordml/word16du" xmlns:w16sdtdh="http://schemas.microsoft.com/office/word/2020/wordml/sdtdatahash" xmlns:w16se="http://schemas.microsoft.com/office/word/2015/wordml/symex" xmlns:wpg="http://schemas.microsoft.com/office/word/2010/wordprocessingGroup" xmlns:wpi="http://schemas.microsoft.com/office/word/2010/wordprocessingInk" xmlns:wne="http://schemas.microsoft.com/office/word/2006/wordml" xmlns:wps="http://schemas.microsoft.com/office/word/2010/wordprocessingShape" mc:Ignorable="w14 w15 w16se w16cid w16 w16cex w16sdtdh wp14">
+<w:numbering xmlns:wpc="http://schemas.microsoft.com/office/word/2010/wordprocessingCanvas" xmlns:cx="http://schemas.microsoft.com/office/drawing/2014/chartex" xmlns:cx1="http://schemas.microsoft.com/office/drawing/2015/9/8/chartex" xmlns:cx2="http://schemas.microsoft.com/office/drawing/2015/10/21/chartex" xmlns:cx3="http://schemas.microsoft.com/office/drawing/2016/5/9/chartex" xmlns:cx4="http://schemas.microsoft.com/office/drawing/2016/5/10/chartex" xmlns:cx5="http://schemas.microsoft.com/office/drawing/2016/5/11/chartex" xmlns:cx6="http://schemas.microsoft.com/office/drawing/2016/5/12/chartex" xmlns:cx7="http://schemas.microsoft.com/office/drawing/2016/5/13/chartex" xmlns:cx8="http://schemas.microsoft.com/office/drawing/2016/5/14/chartex" xmlns:mc="http://schemas.openxmlformats.org/markup-compatibility/2006" xmlns:aink="http://schemas.microsoft.com/office/drawing/2016/ink" xmlns:am3d="http://schemas.microsoft.com/office/drawing/2017/model3d" xmlns:o="urn:schemas-microsoft-com:office:office" xmlns:oel="http://schemas.microsoft.com/office/2019/extlst" xmlns:r="http://schemas.openxmlformats.org/officeDocument/2006/relationships" xmlns:m="http://schemas.openxmlformats.org/officeDocument/2006/math" xmlns:v="urn:schemas-microsoft-com:vml" xmlns:wp14="http://schemas.microsoft.com/office/word/2010/wordprocessingDrawing" xmlns:wp="http://schemas.openxmlformats.org/drawingml/2006/wordprocessingDrawing" xmlns:w10="urn:schemas-microsoft-com:office:word" xmlns:w="http://schemas.openxmlformats.org/wordprocessingml/2006/main" xmlns:w14="http://schemas.microsoft.com/office/word/2010/wordml" xmlns:w15="http://schemas.microsoft.com/office/word/2012/wordml" xmlns:w16cex="http://schemas.microsoft.com/office/word/2018/wordml/cex" xmlns:w16cid="http://schemas.microsoft.com/office/word/2016/wordml/cid" xmlns:w16="http://schemas.microsoft.com/office/word/2018/wordml" xmlns:w16sdtdh="http://schemas.microsoft.com/office/word/2020/wordml/sdtdatahash" xmlns:w16se="http://schemas.microsoft.com/office/word/2015/wordml/symex" xmlns:wpg="http://schemas.microsoft.com/office/word/2010/wordprocessingGroup" xmlns:wpi="http://schemas.microsoft.com/office/word/2010/wordprocessingInk" xmlns:wne="http://schemas.microsoft.com/office/word/2006/wordml" xmlns:wps="http://schemas.microsoft.com/office/word/2010/wordprocessingShape" mc:Ignorable="w14 w15 w16se w16cid w16 w16cex w16sdtdh wp14">
   <w:abstractNum w:abstractNumId="0" w15:restartNumberingAfterBreak="0">
     <w:nsid w:val="004E59B7"/>
     <w:multiLevelType w:val="hybridMultilevel"/>
@@ -5240,53 +8811,18 @@
   </w:num>
   <w:num w:numId="9" w16cid:durableId="1731994881">
     <w:abstractNumId w:val="7"/>
-    <w:lvlOverride w:ilvl="1">
-      <w:lvl w:ilvl="1">
-        <w:numFmt w:val="lowerLetter"/>
-        <w:lvlText w:val="%2."/>
-        <w:lvlJc w:val="left"/>
-      </w:lvl>
-    </w:lvlOverride>
   </w:num>
   <w:num w:numId="10" w16cid:durableId="1731994881">
     <w:abstractNumId w:val="7"/>
-    <w:lvlOverride w:ilvl="1">
-      <w:lvl w:ilvl="1">
-        <w:numFmt w:val="lowerLetter"/>
-        <w:lvlText w:val="%2."/>
-        <w:lvlJc w:val="left"/>
-      </w:lvl>
-    </w:lvlOverride>
   </w:num>
   <w:num w:numId="11" w16cid:durableId="1731994881">
     <w:abstractNumId w:val="7"/>
-    <w:lvlOverride w:ilvl="1">
-      <w:lvl w:ilvl="1">
-        <w:numFmt w:val="lowerLetter"/>
-        <w:lvlText w:val="%2."/>
-        <w:lvlJc w:val="left"/>
-      </w:lvl>
-    </w:lvlOverride>
   </w:num>
   <w:num w:numId="12" w16cid:durableId="1731994881">
     <w:abstractNumId w:val="7"/>
-    <w:lvlOverride w:ilvl="1">
-      <w:lvl w:ilvl="1">
-        <w:numFmt w:val="lowerLetter"/>
-        <w:lvlText w:val="%2."/>
-        <w:lvlJc w:val="left"/>
-      </w:lvl>
-    </w:lvlOverride>
   </w:num>
   <w:num w:numId="13" w16cid:durableId="1731994881">
     <w:abstractNumId w:val="7"/>
-    <w:lvlOverride w:ilvl="1">
-      <w:lvl w:ilvl="1">
-        <w:numFmt w:val="lowerLetter"/>
-        <w:lvlText w:val="%2."/>
-        <w:lvlJc w:val="left"/>
-      </w:lvl>
-    </w:lvlOverride>
   </w:num>
   <w:num w:numId="14" w16cid:durableId="1924026290">
     <w:abstractNumId w:val="8"/>
@@ -5714,7 +9250,7 @@
   <w:style w:type="paragraph" w:default="1" w:styleId="Standaard">
     <w:name w:val="Normal"/>
     <w:qFormat/>
-    <w:rsid w:val="00C146D1"/>
+    <w:rsid w:val="00D5505B"/>
     <w:rPr>
       <w:lang w:val="nl-NL"/>
     </w:rPr>
@@ -6304,6 +9840,142 @@
       <w:tblPr/>
       <w:tcPr>
         <w:shd w:val="clear" w:color="auto" w:fill="D9E2F3" w:themeFill="accent1" w:themeFillTint="33"/>
+      </w:tcPr>
+    </w:tblStylePr>
+  </w:style>
+  <w:style w:type="table" w:styleId="Rastertabel3-Accent1">
+    <w:name w:val="Grid Table 3 Accent 1"/>
+    <w:basedOn w:val="Standaardtabel"/>
+    <w:uiPriority w:val="48"/>
+    <w:rsid w:val="00D115B6"/>
+    <w:pPr>
+      <w:spacing w:after="0" w:line="240" w:lineRule="auto"/>
+    </w:pPr>
+    <w:tblPr>
+      <w:tblStyleRowBandSize w:val="1"/>
+      <w:tblStyleColBandSize w:val="1"/>
+      <w:tblBorders>
+        <w:top w:val="single" w:sz="4" w:space="0" w:color="8EAADB" w:themeColor="accent1" w:themeTint="99"/>
+        <w:left w:val="single" w:sz="4" w:space="0" w:color="8EAADB" w:themeColor="accent1" w:themeTint="99"/>
+        <w:bottom w:val="single" w:sz="4" w:space="0" w:color="8EAADB" w:themeColor="accent1" w:themeTint="99"/>
+        <w:right w:val="single" w:sz="4" w:space="0" w:color="8EAADB" w:themeColor="accent1" w:themeTint="99"/>
+        <w:insideH w:val="single" w:sz="4" w:space="0" w:color="8EAADB" w:themeColor="accent1" w:themeTint="99"/>
+        <w:insideV w:val="single" w:sz="4" w:space="0" w:color="8EAADB" w:themeColor="accent1" w:themeTint="99"/>
+      </w:tblBorders>
+    </w:tblPr>
+    <w:tblStylePr w:type="firstRow">
+      <w:rPr>
+        <w:b/>
+        <w:bCs/>
+      </w:rPr>
+      <w:tblPr/>
+      <w:tcPr>
+        <w:tcBorders>
+          <w:top w:val="nil"/>
+          <w:left w:val="nil"/>
+          <w:right w:val="nil"/>
+          <w:insideH w:val="nil"/>
+          <w:insideV w:val="nil"/>
+        </w:tcBorders>
+        <w:shd w:val="clear" w:color="auto" w:fill="FFFFFF" w:themeFill="background1"/>
+      </w:tcPr>
+    </w:tblStylePr>
+    <w:tblStylePr w:type="lastRow">
+      <w:rPr>
+        <w:b/>
+        <w:bCs/>
+      </w:rPr>
+      <w:tblPr/>
+      <w:tcPr>
+        <w:tcBorders>
+          <w:left w:val="nil"/>
+          <w:bottom w:val="nil"/>
+          <w:right w:val="nil"/>
+          <w:insideH w:val="nil"/>
+          <w:insideV w:val="nil"/>
+        </w:tcBorders>
+        <w:shd w:val="clear" w:color="auto" w:fill="FFFFFF" w:themeFill="background1"/>
+      </w:tcPr>
+    </w:tblStylePr>
+    <w:tblStylePr w:type="firstCol">
+      <w:pPr>
+        <w:jc w:val="right"/>
+      </w:pPr>
+      <w:rPr>
+        <w:i/>
+        <w:iCs/>
+      </w:rPr>
+      <w:tblPr/>
+      <w:tcPr>
+        <w:tcBorders>
+          <w:top w:val="nil"/>
+          <w:left w:val="nil"/>
+          <w:bottom w:val="nil"/>
+          <w:insideH w:val="nil"/>
+          <w:insideV w:val="nil"/>
+        </w:tcBorders>
+        <w:shd w:val="clear" w:color="auto" w:fill="FFFFFF" w:themeFill="background1"/>
+      </w:tcPr>
+    </w:tblStylePr>
+    <w:tblStylePr w:type="lastCol">
+      <w:rPr>
+        <w:i/>
+        <w:iCs/>
+      </w:rPr>
+      <w:tblPr/>
+      <w:tcPr>
+        <w:tcBorders>
+          <w:top w:val="nil"/>
+          <w:bottom w:val="nil"/>
+          <w:right w:val="nil"/>
+          <w:insideH w:val="nil"/>
+          <w:insideV w:val="nil"/>
+        </w:tcBorders>
+        <w:shd w:val="clear" w:color="auto" w:fill="FFFFFF" w:themeFill="background1"/>
+      </w:tcPr>
+    </w:tblStylePr>
+    <w:tblStylePr w:type="band1Vert">
+      <w:tblPr/>
+      <w:tcPr>
+        <w:shd w:val="clear" w:color="auto" w:fill="D9E2F3" w:themeFill="accent1" w:themeFillTint="33"/>
+      </w:tcPr>
+    </w:tblStylePr>
+    <w:tblStylePr w:type="band1Horz">
+      <w:tblPr/>
+      <w:tcPr>
+        <w:shd w:val="clear" w:color="auto" w:fill="D9E2F3" w:themeFill="accent1" w:themeFillTint="33"/>
+      </w:tcPr>
+    </w:tblStylePr>
+    <w:tblStylePr w:type="neCell">
+      <w:tblPr/>
+      <w:tcPr>
+        <w:tcBorders>
+          <w:bottom w:val="single" w:sz="4" w:space="0" w:color="8EAADB" w:themeColor="accent1" w:themeTint="99"/>
+        </w:tcBorders>
+      </w:tcPr>
+    </w:tblStylePr>
+    <w:tblStylePr w:type="nwCell">
+      <w:tblPr/>
+      <w:tcPr>
+        <w:tcBorders>
+          <w:bottom w:val="single" w:sz="4" w:space="0" w:color="8EAADB" w:themeColor="accent1" w:themeTint="99"/>
+        </w:tcBorders>
+      </w:tcPr>
+    </w:tblStylePr>
+    <w:tblStylePr w:type="seCell">
+      <w:tblPr/>
+      <w:tcPr>
+        <w:tcBorders>
+          <w:top w:val="single" w:sz="4" w:space="0" w:color="8EAADB" w:themeColor="accent1" w:themeTint="99"/>
+        </w:tcBorders>
+      </w:tcPr>
+    </w:tblStylePr>
+    <w:tblStylePr w:type="swCell">
+      <w:tblPr/>
+      <w:tcPr>
+        <w:tcBorders>
+          <w:top w:val="single" w:sz="4" w:space="0" w:color="8EAADB" w:themeColor="accent1" w:themeTint="99"/>
+        </w:tcBorders>
       </w:tcPr>
     </w:tblStylePr>
   </w:style>

</xml_diff>